<commit_message>
renv library updated, "report" render test
</commit_message>
<xml_diff>
--- a/reports-output/01_schola-styled-word.docx
+++ b/reports-output/01_schola-styled-word.docx
@@ -104,13 +104,13 @@
         <w:pStyle w:val="Date"/>
       </w:pPr>
       <w:r>
-        <w:t xml:space="preserve">10.</w:t>
+        <w:t xml:space="preserve">20.</w:t>
       </w:r>
       <w:r>
         <w:t xml:space="preserve"> </w:t>
       </w:r>
       <w:r>
-        <w:t xml:space="preserve">dubna</w:t>
+        <w:t xml:space="preserve">duben</w:t>
       </w:r>
       <w:r>
         <w:t xml:space="preserve"> </w:t>
@@ -138,6 +138,1372 @@
       </w:r>
       <w:r>
         <w:t xml:space="preserve">abstract</w:t>
+      </w:r>
+    </w:p>
+    <w:p>
+      <w:pPr>
+        <w:pStyle w:val="FirstParagraph"/>
+      </w:pPr>
+      <w:r>
+        <w:drawing>
+          <wp:inline>
+            <wp:extent cx="5753100" cy="3554909"/>
+            <wp:effectExtent b="0" l="0" r="0" t="0"/>
+            <wp:docPr descr="" title="" id="1" name="Picture"/>
+            <a:graphic>
+              <a:graphicData uri="http://schemas.openxmlformats.org/drawingml/2006/picture">
+                <pic:pic>
+                  <pic:nvPicPr>
+                    <pic:cNvPr descr="figures/unnamed-chunk-1-1.png" id="0" name="Picture"/>
+                    <pic:cNvPicPr>
+                      <a:picLocks noChangeArrowheads="1" noChangeAspect="1"/>
+                    </pic:cNvPicPr>
+                  </pic:nvPicPr>
+                  <pic:blipFill>
+                    <a:blip r:embed="rId21"/>
+                    <a:stretch>
+                      <a:fillRect/>
+                    </a:stretch>
+                  </pic:blipFill>
+                  <pic:spPr bwMode="auto">
+                    <a:xfrm>
+                      <a:off x="0" y="0"/>
+                      <a:ext cx="5753100" cy="3554909"/>
+                    </a:xfrm>
+                    <a:prstGeom prst="rect">
+                      <a:avLst/>
+                    </a:prstGeom>
+                    <a:noFill/>
+                    <a:ln w="9525">
+                      <a:noFill/>
+                      <a:headEnd/>
+                      <a:tailEnd/>
+                    </a:ln>
+                  </pic:spPr>
+                </pic:pic>
+              </a:graphicData>
+            </a:graphic>
+          </wp:inline>
+        </w:drawing>
+      </w:r>
+    </w:p>
+    <w:p>
+      <w:pPr>
+        <w:pStyle w:val="BodyText"/>
+      </w:pPr>
+      <w:r>
+        <w:t xml:space="preserve">Much better! For now on, we work with</w:t>
+      </w:r>
+      <w:r>
+        <w:t xml:space="preserve"> </w:t>
+      </w:r>
+      <w:r>
+        <w:rPr>
+          <w:i/>
+        </w:rPr>
+        <w:t xml:space="preserve">theta</w:t>
+      </w:r>
+      <w:r>
+        <w:t xml:space="preserve"> </w:t>
+      </w:r>
+      <w:r>
+        <w:t xml:space="preserve">estimates.</w:t>
+      </w:r>
+    </w:p>
+    <w:p>
+      <w:pPr>
+        <w:pStyle w:val="BodyText"/>
+      </w:pPr>
+      <w:r>
+        <w:t xml:space="preserve">CI is off because of dependent data.</w:t>
+      </w:r>
+    </w:p>
+    <w:p>
+      <w:pPr>
+        <w:pStyle w:val="BodyText"/>
+      </w:pPr>
+      <w:r>
+        <w:drawing>
+          <wp:inline>
+            <wp:extent cx="5753100" cy="3554909"/>
+            <wp:effectExtent b="0" l="0" r="0" t="0"/>
+            <wp:docPr descr="" title="" id="1" name="Picture"/>
+            <a:graphic>
+              <a:graphicData uri="http://schemas.openxmlformats.org/drawingml/2006/picture">
+                <pic:pic>
+                  <pic:nvPicPr>
+                    <pic:cNvPr descr="figures/unnamed-chunk-2-1.png" id="0" name="Picture"/>
+                    <pic:cNvPicPr>
+                      <a:picLocks noChangeArrowheads="1" noChangeAspect="1"/>
+                    </pic:cNvPicPr>
+                  </pic:nvPicPr>
+                  <pic:blipFill>
+                    <a:blip r:embed="rId22"/>
+                    <a:stretch>
+                      <a:fillRect/>
+                    </a:stretch>
+                  </pic:blipFill>
+                  <pic:spPr bwMode="auto">
+                    <a:xfrm>
+                      <a:off x="0" y="0"/>
+                      <a:ext cx="5753100" cy="3554909"/>
+                    </a:xfrm>
+                    <a:prstGeom prst="rect">
+                      <a:avLst/>
+                    </a:prstGeom>
+                    <a:noFill/>
+                    <a:ln w="9525">
+                      <a:noFill/>
+                      <a:headEnd/>
+                      <a:tailEnd/>
+                    </a:ln>
+                  </pic:spPr>
+                </pic:pic>
+              </a:graphicData>
+            </a:graphic>
+          </wp:inline>
+        </w:drawing>
+      </w:r>
+    </w:p>
+    <w:p>
+      <w:pPr>
+        <w:pStyle w:val="BodyText"/>
+      </w:pPr>
+      <w:r>
+        <w:t xml:space="preserve">Check measurements dependency</w:t>
+      </w:r>
+    </w:p>
+    <w:p>
+      <w:pPr>
+        <w:pStyle w:val="SourceCode"/>
+      </w:pPr>
+      <w:r>
+        <w:rPr>
+          <w:rStyle w:val="VerbatimChar"/>
+        </w:rPr>
+        <w:t xml:space="preserve">#&gt; [[1]]</w:t>
+      </w:r>
+      <w:r>
+        <w:br/>
+      </w:r>
+      <w:r>
+        <w:rPr>
+          <w:rStyle w:val="VerbatimChar"/>
+        </w:rPr>
+        <w:t xml:space="preserve">#&gt;   rowname emo_1 emo_2 emo_3 emo_4 emo_5 emo_6</w:t>
+      </w:r>
+      <w:r>
+        <w:br/>
+      </w:r>
+      <w:r>
+        <w:rPr>
+          <w:rStyle w:val="VerbatimChar"/>
+        </w:rPr>
+        <w:t xml:space="preserve">#&gt; 1   emo_1         .52   .42   .46   .25   .36</w:t>
+      </w:r>
+      <w:r>
+        <w:br/>
+      </w:r>
+      <w:r>
+        <w:rPr>
+          <w:rStyle w:val="VerbatimChar"/>
+        </w:rPr>
+        <w:t xml:space="preserve">#&gt; 2   emo_2               .46   .43   .22   .32</w:t>
+      </w:r>
+      <w:r>
+        <w:br/>
+      </w:r>
+      <w:r>
+        <w:rPr>
+          <w:rStyle w:val="VerbatimChar"/>
+        </w:rPr>
+        <w:t xml:space="preserve">#&gt; 3   emo_3                     .54   .18   .18</w:t>
+      </w:r>
+      <w:r>
+        <w:br/>
+      </w:r>
+      <w:r>
+        <w:rPr>
+          <w:rStyle w:val="VerbatimChar"/>
+        </w:rPr>
+        <w:t xml:space="preserve">#&gt; 4   emo_4                           .30   .44</w:t>
+      </w:r>
+      <w:r>
+        <w:br/>
+      </w:r>
+      <w:r>
+        <w:rPr>
+          <w:rStyle w:val="VerbatimChar"/>
+        </w:rPr>
+        <w:t xml:space="preserve">#&gt; 5   emo_5                                 .49</w:t>
+      </w:r>
+      <w:r>
+        <w:br/>
+      </w:r>
+      <w:r>
+        <w:rPr>
+          <w:rStyle w:val="VerbatimChar"/>
+        </w:rPr>
+        <w:t xml:space="preserve">#&gt; 6   emo_6                                    </w:t>
+      </w:r>
+      <w:r>
+        <w:br/>
+      </w:r>
+      <w:r>
+        <w:rPr>
+          <w:rStyle w:val="VerbatimChar"/>
+        </w:rPr>
+        <w:t xml:space="preserve">#&gt; </w:t>
+      </w:r>
+      <w:r>
+        <w:br/>
+      </w:r>
+      <w:r>
+        <w:rPr>
+          <w:rStyle w:val="VerbatimChar"/>
+        </w:rPr>
+        <w:t xml:space="preserve">#&gt; [[2]]</w:t>
+      </w:r>
+      <w:r>
+        <w:br/>
+      </w:r>
+      <w:r>
+        <w:rPr>
+          <w:rStyle w:val="VerbatimChar"/>
+        </w:rPr>
+        <w:t xml:space="preserve">#&gt;   rowname con_1 con_2 con_3 con_4 con_5 con_6</w:t>
+      </w:r>
+      <w:r>
+        <w:br/>
+      </w:r>
+      <w:r>
+        <w:rPr>
+          <w:rStyle w:val="VerbatimChar"/>
+        </w:rPr>
+        <w:t xml:space="preserve">#&gt; 1   con_1         .68   .56   .57   .60   .61</w:t>
+      </w:r>
+      <w:r>
+        <w:br/>
+      </w:r>
+      <w:r>
+        <w:rPr>
+          <w:rStyle w:val="VerbatimChar"/>
+        </w:rPr>
+        <w:t xml:space="preserve">#&gt; 2   con_2               .63   .63   .64   .48</w:t>
+      </w:r>
+      <w:r>
+        <w:br/>
+      </w:r>
+      <w:r>
+        <w:rPr>
+          <w:rStyle w:val="VerbatimChar"/>
+        </w:rPr>
+        <w:t xml:space="preserve">#&gt; 3   con_3                     .76   .60   .58</w:t>
+      </w:r>
+      <w:r>
+        <w:br/>
+      </w:r>
+      <w:r>
+        <w:rPr>
+          <w:rStyle w:val="VerbatimChar"/>
+        </w:rPr>
+        <w:t xml:space="preserve">#&gt; 4   con_4                           .62   .57</w:t>
+      </w:r>
+      <w:r>
+        <w:br/>
+      </w:r>
+      <w:r>
+        <w:rPr>
+          <w:rStyle w:val="VerbatimChar"/>
+        </w:rPr>
+        <w:t xml:space="preserve">#&gt; 5   con_5                                 .67</w:t>
+      </w:r>
+      <w:r>
+        <w:br/>
+      </w:r>
+      <w:r>
+        <w:rPr>
+          <w:rStyle w:val="VerbatimChar"/>
+        </w:rPr>
+        <w:t xml:space="preserve">#&gt; 6   con_6                                    </w:t>
+      </w:r>
+      <w:r>
+        <w:br/>
+      </w:r>
+      <w:r>
+        <w:rPr>
+          <w:rStyle w:val="VerbatimChar"/>
+        </w:rPr>
+        <w:t xml:space="preserve">#&gt; </w:t>
+      </w:r>
+      <w:r>
+        <w:br/>
+      </w:r>
+      <w:r>
+        <w:rPr>
+          <w:rStyle w:val="VerbatimChar"/>
+        </w:rPr>
+        <w:t xml:space="preserve">#&gt; [[3]]</w:t>
+      </w:r>
+      <w:r>
+        <w:br/>
+      </w:r>
+      <w:r>
+        <w:rPr>
+          <w:rStyle w:val="VerbatimChar"/>
+        </w:rPr>
+        <w:t xml:space="preserve">#&gt;   rowname hyp_1 hyp_2 hyp_3 hyp_4 hyp_5 hyp_6</w:t>
+      </w:r>
+      <w:r>
+        <w:br/>
+      </w:r>
+      <w:r>
+        <w:rPr>
+          <w:rStyle w:val="VerbatimChar"/>
+        </w:rPr>
+        <w:t xml:space="preserve">#&gt; 1   hyp_1         .68   .58   .56   .52   .55</w:t>
+      </w:r>
+      <w:r>
+        <w:br/>
+      </w:r>
+      <w:r>
+        <w:rPr>
+          <w:rStyle w:val="VerbatimChar"/>
+        </w:rPr>
+        <w:t xml:space="preserve">#&gt; 2   hyp_2               .61   .61   .59   .49</w:t>
+      </w:r>
+      <w:r>
+        <w:br/>
+      </w:r>
+      <w:r>
+        <w:rPr>
+          <w:rStyle w:val="VerbatimChar"/>
+        </w:rPr>
+        <w:t xml:space="preserve">#&gt; 3   hyp_3                     .76   .54   .55</w:t>
+      </w:r>
+      <w:r>
+        <w:br/>
+      </w:r>
+      <w:r>
+        <w:rPr>
+          <w:rStyle w:val="VerbatimChar"/>
+        </w:rPr>
+        <w:t xml:space="preserve">#&gt; 4   hyp_4                           .60   .54</w:t>
+      </w:r>
+      <w:r>
+        <w:br/>
+      </w:r>
+      <w:r>
+        <w:rPr>
+          <w:rStyle w:val="VerbatimChar"/>
+        </w:rPr>
+        <w:t xml:space="preserve">#&gt; 5   hyp_5                                 .69</w:t>
+      </w:r>
+      <w:r>
+        <w:br/>
+      </w:r>
+      <w:r>
+        <w:rPr>
+          <w:rStyle w:val="VerbatimChar"/>
+        </w:rPr>
+        <w:t xml:space="preserve">#&gt; 6   hyp_6                                    </w:t>
+      </w:r>
+      <w:r>
+        <w:br/>
+      </w:r>
+      <w:r>
+        <w:rPr>
+          <w:rStyle w:val="VerbatimChar"/>
+        </w:rPr>
+        <w:t xml:space="preserve">#&gt; </w:t>
+      </w:r>
+      <w:r>
+        <w:br/>
+      </w:r>
+      <w:r>
+        <w:rPr>
+          <w:rStyle w:val="VerbatimChar"/>
+        </w:rPr>
+        <w:t xml:space="preserve">#&gt; [[4]]</w:t>
+      </w:r>
+      <w:r>
+        <w:br/>
+      </w:r>
+      <w:r>
+        <w:rPr>
+          <w:rStyle w:val="VerbatimChar"/>
+        </w:rPr>
+        <w:t xml:space="preserve">#&gt;   rowname pee_1 pee_2 pee_3 pee_4 pee_5 pee_6</w:t>
+      </w:r>
+      <w:r>
+        <w:br/>
+      </w:r>
+      <w:r>
+        <w:rPr>
+          <w:rStyle w:val="VerbatimChar"/>
+        </w:rPr>
+        <w:t xml:space="preserve">#&gt; 1   pee_1         .58   .47   .53   .27   .44</w:t>
+      </w:r>
+      <w:r>
+        <w:br/>
+      </w:r>
+      <w:r>
+        <w:rPr>
+          <w:rStyle w:val="VerbatimChar"/>
+        </w:rPr>
+        <w:t xml:space="preserve">#&gt; 2   pee_2               .51   .52   .52   .55</w:t>
+      </w:r>
+      <w:r>
+        <w:br/>
+      </w:r>
+      <w:r>
+        <w:rPr>
+          <w:rStyle w:val="VerbatimChar"/>
+        </w:rPr>
+        <w:t xml:space="preserve">#&gt; 3   pee_3                     .63   .33   .47</w:t>
+      </w:r>
+      <w:r>
+        <w:br/>
+      </w:r>
+      <w:r>
+        <w:rPr>
+          <w:rStyle w:val="VerbatimChar"/>
+        </w:rPr>
+        <w:t xml:space="preserve">#&gt; 4   pee_4                           .45   .54</w:t>
+      </w:r>
+      <w:r>
+        <w:br/>
+      </w:r>
+      <w:r>
+        <w:rPr>
+          <w:rStyle w:val="VerbatimChar"/>
+        </w:rPr>
+        <w:t xml:space="preserve">#&gt; 5   pee_5                                 .56</w:t>
+      </w:r>
+      <w:r>
+        <w:br/>
+      </w:r>
+      <w:r>
+        <w:rPr>
+          <w:rStyle w:val="VerbatimChar"/>
+        </w:rPr>
+        <w:t xml:space="preserve">#&gt; 6   pee_6                                    </w:t>
+      </w:r>
+      <w:r>
+        <w:br/>
+      </w:r>
+      <w:r>
+        <w:rPr>
+          <w:rStyle w:val="VerbatimChar"/>
+        </w:rPr>
+        <w:t xml:space="preserve">#&gt; </w:t>
+      </w:r>
+      <w:r>
+        <w:br/>
+      </w:r>
+      <w:r>
+        <w:rPr>
+          <w:rStyle w:val="VerbatimChar"/>
+        </w:rPr>
+        <w:t xml:space="preserve">#&gt; [[5]]</w:t>
+      </w:r>
+      <w:r>
+        <w:br/>
+      </w:r>
+      <w:r>
+        <w:rPr>
+          <w:rStyle w:val="VerbatimChar"/>
+        </w:rPr>
+        <w:t xml:space="preserve">#&gt;   rowname pro_1 pro_2 pro_3 pro_4 pro_5 pro_6</w:t>
+      </w:r>
+      <w:r>
+        <w:br/>
+      </w:r>
+      <w:r>
+        <w:rPr>
+          <w:rStyle w:val="VerbatimChar"/>
+        </w:rPr>
+        <w:t xml:space="preserve">#&gt; 1   pro_1         .66   .48   .48   .42   .46</w:t>
+      </w:r>
+      <w:r>
+        <w:br/>
+      </w:r>
+      <w:r>
+        <w:rPr>
+          <w:rStyle w:val="VerbatimChar"/>
+        </w:rPr>
+        <w:t xml:space="preserve">#&gt; 2   pro_2               .55   .53   .56   .49</w:t>
+      </w:r>
+      <w:r>
+        <w:br/>
+      </w:r>
+      <w:r>
+        <w:rPr>
+          <w:rStyle w:val="VerbatimChar"/>
+        </w:rPr>
+        <w:t xml:space="preserve">#&gt; 3   pro_3                     .68   .50   .46</w:t>
+      </w:r>
+      <w:r>
+        <w:br/>
+      </w:r>
+      <w:r>
+        <w:rPr>
+          <w:rStyle w:val="VerbatimChar"/>
+        </w:rPr>
+        <w:t xml:space="preserve">#&gt; 4   pro_4                           .57   .51</w:t>
+      </w:r>
+      <w:r>
+        <w:br/>
+      </w:r>
+      <w:r>
+        <w:rPr>
+          <w:rStyle w:val="VerbatimChar"/>
+        </w:rPr>
+        <w:t xml:space="preserve">#&gt; 5   pro_5                                 .67</w:t>
+      </w:r>
+      <w:r>
+        <w:br/>
+      </w:r>
+      <w:r>
+        <w:rPr>
+          <w:rStyle w:val="VerbatimChar"/>
+        </w:rPr>
+        <w:t xml:space="preserve">#&gt; 6   pro_6</w:t>
+      </w:r>
+    </w:p>
+    <w:p>
+      <w:pPr>
+        <w:pStyle w:val="FirstParagraph"/>
+      </w:pPr>
+      <w:r>
+        <w:t xml:space="preserve">null model</w:t>
+      </w:r>
+    </w:p>
+    <w:p>
+      <w:pPr>
+        <w:pStyle w:val="SourceCode"/>
+      </w:pPr>
+      <w:r>
+        <w:rPr>
+          <w:rStyle w:val="VerbatimChar"/>
+        </w:rPr>
+        <w:t xml:space="preserve">#&gt; Linear mixed model fit by REML. t-tests use Satterthwaite's method ['lmerModLmerTest']</w:t>
+      </w:r>
+      <w:r>
+        <w:br/>
+      </w:r>
+      <w:r>
+        <w:rPr>
+          <w:rStyle w:val="VerbatimChar"/>
+        </w:rPr>
+        <w:t xml:space="preserve">#&gt; Formula: emo ~ (1 | id_pupil)</w:t>
+      </w:r>
+      <w:r>
+        <w:br/>
+      </w:r>
+      <w:r>
+        <w:rPr>
+          <w:rStyle w:val="VerbatimChar"/>
+        </w:rPr>
+        <w:t xml:space="preserve">#&gt;    Data: df_long_zero</w:t>
+      </w:r>
+      <w:r>
+        <w:br/>
+      </w:r>
+      <w:r>
+        <w:rPr>
+          <w:rStyle w:val="VerbatimChar"/>
+        </w:rPr>
+        <w:t xml:space="preserve">#&gt; </w:t>
+      </w:r>
+      <w:r>
+        <w:br/>
+      </w:r>
+      <w:r>
+        <w:rPr>
+          <w:rStyle w:val="VerbatimChar"/>
+        </w:rPr>
+        <w:t xml:space="preserve">#&gt; REML criterion at convergence: 11620.1</w:t>
+      </w:r>
+      <w:r>
+        <w:br/>
+      </w:r>
+      <w:r>
+        <w:rPr>
+          <w:rStyle w:val="VerbatimChar"/>
+        </w:rPr>
+        <w:t xml:space="preserve">#&gt; </w:t>
+      </w:r>
+      <w:r>
+        <w:br/>
+      </w:r>
+      <w:r>
+        <w:rPr>
+          <w:rStyle w:val="VerbatimChar"/>
+        </w:rPr>
+        <w:t xml:space="preserve">#&gt; Scaled residuals: </w:t>
+      </w:r>
+      <w:r>
+        <w:br/>
+      </w:r>
+      <w:r>
+        <w:rPr>
+          <w:rStyle w:val="VerbatimChar"/>
+        </w:rPr>
+        <w:t xml:space="preserve">#&gt;     Min      1Q  Median      3Q     Max </w:t>
+      </w:r>
+      <w:r>
+        <w:br/>
+      </w:r>
+      <w:r>
+        <w:rPr>
+          <w:rStyle w:val="VerbatimChar"/>
+        </w:rPr>
+        <w:t xml:space="preserve">#&gt; -3.3362 -0.6135 -0.0508  0.5567  3.3581 </w:t>
+      </w:r>
+      <w:r>
+        <w:br/>
+      </w:r>
+      <w:r>
+        <w:rPr>
+          <w:rStyle w:val="VerbatimChar"/>
+        </w:rPr>
+        <w:t xml:space="preserve">#&gt; </w:t>
+      </w:r>
+      <w:r>
+        <w:br/>
+      </w:r>
+      <w:r>
+        <w:rPr>
+          <w:rStyle w:val="VerbatimChar"/>
+        </w:rPr>
+        <w:t xml:space="preserve">#&gt; Random effects:</w:t>
+      </w:r>
+      <w:r>
+        <w:br/>
+      </w:r>
+      <w:r>
+        <w:rPr>
+          <w:rStyle w:val="VerbatimChar"/>
+        </w:rPr>
+        <w:t xml:space="preserve">#&gt;  Groups   Name        Variance Std.Dev.</w:t>
+      </w:r>
+      <w:r>
+        <w:br/>
+      </w:r>
+      <w:r>
+        <w:rPr>
+          <w:rStyle w:val="VerbatimChar"/>
+        </w:rPr>
+        <w:t xml:space="preserve">#&gt;  id_pupil (Intercept) 0.3078   0.5548  </w:t>
+      </w:r>
+      <w:r>
+        <w:br/>
+      </w:r>
+      <w:r>
+        <w:rPr>
+          <w:rStyle w:val="VerbatimChar"/>
+        </w:rPr>
+        <w:t xml:space="preserve">#&gt;  Residual             0.3603   0.6003  </w:t>
+      </w:r>
+      <w:r>
+        <w:br/>
+      </w:r>
+      <w:r>
+        <w:rPr>
+          <w:rStyle w:val="VerbatimChar"/>
+        </w:rPr>
+        <w:t xml:space="preserve">#&gt; Number of obs: 5171, groups:  id_pupil, 2045</w:t>
+      </w:r>
+      <w:r>
+        <w:br/>
+      </w:r>
+      <w:r>
+        <w:rPr>
+          <w:rStyle w:val="VerbatimChar"/>
+        </w:rPr>
+        <w:t xml:space="preserve">#&gt; </w:t>
+      </w:r>
+      <w:r>
+        <w:br/>
+      </w:r>
+      <w:r>
+        <w:rPr>
+          <w:rStyle w:val="VerbatimChar"/>
+        </w:rPr>
+        <w:t xml:space="preserve">#&gt; Fixed effects:</w:t>
+      </w:r>
+      <w:r>
+        <w:br/>
+      </w:r>
+      <w:r>
+        <w:rPr>
+          <w:rStyle w:val="VerbatimChar"/>
+        </w:rPr>
+        <w:t xml:space="preserve">#&gt;               Estimate Std. Error         df t value Pr(&gt;|t|)    </w:t>
+      </w:r>
+      <w:r>
+        <w:br/>
+      </w:r>
+      <w:r>
+        <w:rPr>
+          <w:rStyle w:val="VerbatimChar"/>
+        </w:rPr>
+        <w:t xml:space="preserve">#&gt; (Intercept)    0.05184    0.01533 1930.25345   3.382 0.000733 ***</w:t>
+      </w:r>
+      <w:r>
+        <w:br/>
+      </w:r>
+      <w:r>
+        <w:rPr>
+          <w:rStyle w:val="VerbatimChar"/>
+        </w:rPr>
+        <w:t xml:space="preserve">#&gt; ---</w:t>
+      </w:r>
+      <w:r>
+        <w:br/>
+      </w:r>
+      <w:r>
+        <w:rPr>
+          <w:rStyle w:val="VerbatimChar"/>
+        </w:rPr>
+        <w:t xml:space="preserve">#&gt; Signif. codes:  0 '***' 0.001 '**' 0.01 '*' 0.05 '.' 0.1 ' ' 1</w:t>
+      </w:r>
+    </w:p>
+    <w:p>
+      <w:pPr>
+        <w:pStyle w:val="FirstParagraph"/>
+      </w:pPr>
+      <w:r>
+        <w:t xml:space="preserve">random intercept + slope</w:t>
+      </w:r>
+    </w:p>
+    <w:p>
+      <w:pPr>
+        <w:pStyle w:val="BodyText"/>
+      </w:pPr>
+      <w:r>
+        <w:t xml:space="preserve">pupils are nested within classes</w:t>
+      </w:r>
+    </w:p>
+    <w:p>
+      <w:pPr>
+        <w:pStyle w:val="BodyText"/>
+      </w:pPr>
+      <w:r>
+        <w:t xml:space="preserve">TODO: check id_class</w:t>
+      </w:r>
+    </w:p>
+    <w:p>
+      <w:pPr>
+        <w:pStyle w:val="SourceCode"/>
+      </w:pPr>
+      <w:r>
+        <w:rPr>
+          <w:rStyle w:val="VerbatimChar"/>
+        </w:rPr>
+        <w:t xml:space="preserve">#&gt; Linear mixed model fit by REML. t-tests use Satterthwaite's method ['lmerModLmerTest']</w:t>
+      </w:r>
+      <w:r>
+        <w:br/>
+      </w:r>
+      <w:r>
+        <w:rPr>
+          <w:rStyle w:val="VerbatimChar"/>
+        </w:rPr>
+        <w:t xml:space="preserve">#&gt; Formula: pro ~ wave_ind * is_intervention2 + age_fst_measur + gender_girl +  </w:t>
+      </w:r>
+      <w:r>
+        <w:br/>
+      </w:r>
+      <w:r>
+        <w:rPr>
+          <w:rStyle w:val="VerbatimChar"/>
+        </w:rPr>
+        <w:t xml:space="preserve">#&gt;     (wave_ind | id_pupil)</w:t>
+      </w:r>
+      <w:r>
+        <w:br/>
+      </w:r>
+      <w:r>
+        <w:rPr>
+          <w:rStyle w:val="VerbatimChar"/>
+        </w:rPr>
+        <w:t xml:space="preserve">#&gt;    Data: df_long_zero</w:t>
+      </w:r>
+      <w:r>
+        <w:br/>
+      </w:r>
+      <w:r>
+        <w:rPr>
+          <w:rStyle w:val="VerbatimChar"/>
+        </w:rPr>
+        <w:t xml:space="preserve">#&gt; </w:t>
+      </w:r>
+      <w:r>
+        <w:br/>
+      </w:r>
+      <w:r>
+        <w:rPr>
+          <w:rStyle w:val="VerbatimChar"/>
+        </w:rPr>
+        <w:t xml:space="preserve">#&gt; REML criterion at convergence: 9638.4</w:t>
+      </w:r>
+      <w:r>
+        <w:br/>
+      </w:r>
+      <w:r>
+        <w:rPr>
+          <w:rStyle w:val="VerbatimChar"/>
+        </w:rPr>
+        <w:t xml:space="preserve">#&gt; </w:t>
+      </w:r>
+      <w:r>
+        <w:br/>
+      </w:r>
+      <w:r>
+        <w:rPr>
+          <w:rStyle w:val="VerbatimChar"/>
+        </w:rPr>
+        <w:t xml:space="preserve">#&gt; Scaled residuals: </w:t>
+      </w:r>
+      <w:r>
+        <w:br/>
+      </w:r>
+      <w:r>
+        <w:rPr>
+          <w:rStyle w:val="VerbatimChar"/>
+        </w:rPr>
+        <w:t xml:space="preserve">#&gt;     Min      1Q  Median      3Q     Max </w:t>
+      </w:r>
+      <w:r>
+        <w:br/>
+      </w:r>
+      <w:r>
+        <w:rPr>
+          <w:rStyle w:val="VerbatimChar"/>
+        </w:rPr>
+        <w:t xml:space="preserve">#&gt; -3.3437 -0.5035  0.0191  0.5253  3.3180 </w:t>
+      </w:r>
+      <w:r>
+        <w:br/>
+      </w:r>
+      <w:r>
+        <w:rPr>
+          <w:rStyle w:val="VerbatimChar"/>
+        </w:rPr>
+        <w:t xml:space="preserve">#&gt; </w:t>
+      </w:r>
+      <w:r>
+        <w:br/>
+      </w:r>
+      <w:r>
+        <w:rPr>
+          <w:rStyle w:val="VerbatimChar"/>
+        </w:rPr>
+        <w:t xml:space="preserve">#&gt; Random effects:</w:t>
+      </w:r>
+      <w:r>
+        <w:br/>
+      </w:r>
+      <w:r>
+        <w:rPr>
+          <w:rStyle w:val="VerbatimChar"/>
+        </w:rPr>
+        <w:t xml:space="preserve">#&gt;  Groups   Name        Variance Std.Dev. Corr </w:t>
+      </w:r>
+      <w:r>
+        <w:br/>
+      </w:r>
+      <w:r>
+        <w:rPr>
+          <w:rStyle w:val="VerbatimChar"/>
+        </w:rPr>
+        <w:t xml:space="preserve">#&gt;  id_pupil (Intercept) 0.3873   0.6223        </w:t>
+      </w:r>
+      <w:r>
+        <w:br/>
+      </w:r>
+      <w:r>
+        <w:rPr>
+          <w:rStyle w:val="VerbatimChar"/>
+        </w:rPr>
+        <w:t xml:space="preserve">#&gt;           wave_ind    0.0214   0.1463   -0.34</w:t>
+      </w:r>
+      <w:r>
+        <w:br/>
+      </w:r>
+      <w:r>
+        <w:rPr>
+          <w:rStyle w:val="VerbatimChar"/>
+        </w:rPr>
+        <w:t xml:space="preserve">#&gt;  Residual             0.2592   0.5092        </w:t>
+      </w:r>
+      <w:r>
+        <w:br/>
+      </w:r>
+      <w:r>
+        <w:rPr>
+          <w:rStyle w:val="VerbatimChar"/>
+        </w:rPr>
+        <w:t xml:space="preserve">#&gt; Number of obs: 4562, groups:  id_pupil, 1738</w:t>
+      </w:r>
+      <w:r>
+        <w:br/>
+      </w:r>
+      <w:r>
+        <w:rPr>
+          <w:rStyle w:val="VerbatimChar"/>
+        </w:rPr>
+        <w:t xml:space="preserve">#&gt; </w:t>
+      </w:r>
+      <w:r>
+        <w:br/>
+      </w:r>
+      <w:r>
+        <w:rPr>
+          <w:rStyle w:val="VerbatimChar"/>
+        </w:rPr>
+        <w:t xml:space="preserve">#&gt; Fixed effects:</w:t>
+      </w:r>
+      <w:r>
+        <w:br/>
+      </w:r>
+      <w:r>
+        <w:rPr>
+          <w:rStyle w:val="VerbatimChar"/>
+        </w:rPr>
+        <w:t xml:space="preserve">#&gt;                                         Estimate Std. Error         df t value  Pr(&gt;|t|)    </w:t>
+      </w:r>
+      <w:r>
+        <w:br/>
+      </w:r>
+      <w:r>
+        <w:rPr>
+          <w:rStyle w:val="VerbatimChar"/>
+        </w:rPr>
+        <w:t xml:space="preserve">#&gt; (Intercept)                             -1.13538    0.08865 1884.41200 -12.807   &lt; 2e-16 ***</w:t>
+      </w:r>
+      <w:r>
+        <w:br/>
+      </w:r>
+      <w:r>
+        <w:rPr>
+          <w:rStyle w:val="VerbatimChar"/>
+        </w:rPr>
+        <w:t xml:space="preserve">#&gt; wave_ind                                 0.02615    0.03203 3040.12239   0.816   0.41430    </w:t>
+      </w:r>
+      <w:r>
+        <w:br/>
+      </w:r>
+      <w:r>
+        <w:rPr>
+          <w:rStyle w:val="VerbatimChar"/>
+        </w:rPr>
+        <w:t xml:space="preserve">#&gt; is_intervention2experimental            -0.14925    0.04700 1898.60213  -3.175   0.00152 ** </w:t>
+      </w:r>
+      <w:r>
+        <w:br/>
+      </w:r>
+      <w:r>
+        <w:rPr>
+          <w:rStyle w:val="VerbatimChar"/>
+        </w:rPr>
+        <w:t xml:space="preserve">#&gt; age_fst_measur                           0.20574    0.01656 1752.12435  12.425   &lt; 2e-16 ***</w:t>
+      </w:r>
+      <w:r>
+        <w:br/>
+      </w:r>
+      <w:r>
+        <w:rPr>
+          <w:rStyle w:val="VerbatimChar"/>
+        </w:rPr>
+        <w:t xml:space="preserve">#&gt; gender_girlgirls                         0.52653    0.03329 1663.88096  15.814   &lt; 2e-16 ***</w:t>
+      </w:r>
+      <w:r>
+        <w:br/>
+      </w:r>
+      <w:r>
+        <w:rPr>
+          <w:rStyle w:val="VerbatimChar"/>
+        </w:rPr>
+        <w:t xml:space="preserve">#&gt; wave_ind:is_intervention2experimental    0.14399    0.03327 2838.77281   4.328 0.0000156 ***</w:t>
+      </w:r>
+      <w:r>
+        <w:br/>
+      </w:r>
+      <w:r>
+        <w:rPr>
+          <w:rStyle w:val="VerbatimChar"/>
+        </w:rPr>
+        <w:t xml:space="preserve">#&gt; ---</w:t>
+      </w:r>
+      <w:r>
+        <w:br/>
+      </w:r>
+      <w:r>
+        <w:rPr>
+          <w:rStyle w:val="VerbatimChar"/>
+        </w:rPr>
+        <w:t xml:space="preserve">#&gt; Signif. codes:  0 '***' 0.001 '**' 0.01 '*' 0.05 '.' 0.1 ' ' 1</w:t>
+      </w:r>
+      <w:r>
+        <w:br/>
+      </w:r>
+      <w:r>
+        <w:rPr>
+          <w:rStyle w:val="VerbatimChar"/>
+        </w:rPr>
+        <w:t xml:space="preserve">#&gt; </w:t>
+      </w:r>
+      <w:r>
+        <w:br/>
+      </w:r>
+      <w:r>
+        <w:rPr>
+          <w:rStyle w:val="VerbatimChar"/>
+        </w:rPr>
+        <w:t xml:space="preserve">#&gt; Correlation of Fixed Effects:</w:t>
+      </w:r>
+      <w:r>
+        <w:br/>
+      </w:r>
+      <w:r>
+        <w:rPr>
+          <w:rStyle w:val="VerbatimChar"/>
+        </w:rPr>
+        <w:t xml:space="preserve">#&gt;             (Intr) wav_nd is_nt2 ag_fs_ gndr_g</w:t>
+      </w:r>
+      <w:r>
+        <w:br/>
+      </w:r>
+      <w:r>
+        <w:rPr>
+          <w:rStyle w:val="VerbatimChar"/>
+        </w:rPr>
+        <w:t xml:space="preserve">#&gt; wave_ind    -0.240                            </w:t>
+      </w:r>
+      <w:r>
+        <w:br/>
+      </w:r>
+      <w:r>
+        <w:rPr>
+          <w:rStyle w:val="VerbatimChar"/>
+        </w:rPr>
+        <w:t xml:space="preserve">#&gt; is_ntrvntn2 -0.522  0.342                     </w:t>
+      </w:r>
+      <w:r>
+        <w:br/>
+      </w:r>
+      <w:r>
+        <w:rPr>
+          <w:rStyle w:val="VerbatimChar"/>
+        </w:rPr>
+        <w:t xml:space="preserve">#&gt; age_fst_msr -0.864  0.079  0.121              </w:t>
+      </w:r>
+      <w:r>
+        <w:br/>
+      </w:r>
+      <w:r>
+        <w:rPr>
+          <w:rStyle w:val="VerbatimChar"/>
+        </w:rPr>
+        <w:t xml:space="preserve">#&gt; gndr_grlgrl -0.206 -0.023 -0.021  0.034       </w:t>
+      </w:r>
+      <w:r>
+        <w:br/>
+      </w:r>
+      <w:r>
+        <w:rPr>
+          <w:rStyle w:val="VerbatimChar"/>
+        </w:rPr>
+        <w:t xml:space="preserve">#&gt; wv_nd:s_nt2  0.219 -0.962 -0.380 -0.062  0.023</w:t>
+      </w:r>
+    </w:p>
+    <w:p>
+      <w:pPr>
+        <w:pStyle w:val="FirstParagraph"/>
+      </w:pPr>
+      <w:r>
+        <w:drawing>
+          <wp:inline>
+            <wp:extent cx="5753100" cy="3554909"/>
+            <wp:effectExtent b="0" l="0" r="0" t="0"/>
+            <wp:docPr descr="" title="" id="1" name="Picture"/>
+            <a:graphic>
+              <a:graphicData uri="http://schemas.openxmlformats.org/drawingml/2006/picture">
+                <pic:pic>
+                  <pic:nvPicPr>
+                    <pic:cNvPr descr="figures/unnamed-chunk-6-1.png" id="0" name="Picture"/>
+                    <pic:cNvPicPr>
+                      <a:picLocks noChangeArrowheads="1" noChangeAspect="1"/>
+                    </pic:cNvPicPr>
+                  </pic:nvPicPr>
+                  <pic:blipFill>
+                    <a:blip r:embed="rId23"/>
+                    <a:stretch>
+                      <a:fillRect/>
+                    </a:stretch>
+                  </pic:blipFill>
+                  <pic:spPr bwMode="auto">
+                    <a:xfrm>
+                      <a:off x="0" y="0"/>
+                      <a:ext cx="5753100" cy="3554909"/>
+                    </a:xfrm>
+                    <a:prstGeom prst="rect">
+                      <a:avLst/>
+                    </a:prstGeom>
+                    <a:noFill/>
+                    <a:ln w="9525">
+                      <a:noFill/>
+                      <a:headEnd/>
+                      <a:tailEnd/>
+                    </a:ln>
+                  </pic:spPr>
+                </pic:pic>
+              </a:graphicData>
+            </a:graphic>
+          </wp:inline>
+        </w:drawing>
+      </w:r>
+    </w:p>
+    <w:p>
+      <w:pPr>
+        <w:pStyle w:val="BodyText"/>
+      </w:pPr>
+      <w:r>
+        <w:drawing>
+          <wp:inline>
+            <wp:extent cx="5753100" cy="3554909"/>
+            <wp:effectExtent b="0" l="0" r="0" t="0"/>
+            <wp:docPr descr="" title="" id="1" name="Picture"/>
+            <a:graphic>
+              <a:graphicData uri="http://schemas.openxmlformats.org/drawingml/2006/picture">
+                <pic:pic>
+                  <pic:nvPicPr>
+                    <pic:cNvPr descr="figures/unnamed-chunk-7-1.png" id="0" name="Picture"/>
+                    <pic:cNvPicPr>
+                      <a:picLocks noChangeArrowheads="1" noChangeAspect="1"/>
+                    </pic:cNvPicPr>
+                  </pic:nvPicPr>
+                  <pic:blipFill>
+                    <a:blip r:embed="rId24"/>
+                    <a:stretch>
+                      <a:fillRect/>
+                    </a:stretch>
+                  </pic:blipFill>
+                  <pic:spPr bwMode="auto">
+                    <a:xfrm>
+                      <a:off x="0" y="0"/>
+                      <a:ext cx="5753100" cy="3554909"/>
+                    </a:xfrm>
+                    <a:prstGeom prst="rect">
+                      <a:avLst/>
+                    </a:prstGeom>
+                    <a:noFill/>
+                    <a:ln w="9525">
+                      <a:noFill/>
+                      <a:headEnd/>
+                      <a:tailEnd/>
+                    </a:ln>
+                  </pic:spPr>
+                </pic:pic>
+              </a:graphicData>
+            </a:graphic>
+          </wp:inline>
+        </w:drawing>
+      </w:r>
+      <w:r>
+        <w:drawing>
+          <wp:inline>
+            <wp:extent cx="5753100" cy="3554909"/>
+            <wp:effectExtent b="0" l="0" r="0" t="0"/>
+            <wp:docPr descr="" title="" id="1" name="Picture"/>
+            <a:graphic>
+              <a:graphicData uri="http://schemas.openxmlformats.org/drawingml/2006/picture">
+                <pic:pic>
+                  <pic:nvPicPr>
+                    <pic:cNvPr descr="figures/unnamed-chunk-7-2.png" id="0" name="Picture"/>
+                    <pic:cNvPicPr>
+                      <a:picLocks noChangeArrowheads="1" noChangeAspect="1"/>
+                    </pic:cNvPicPr>
+                  </pic:nvPicPr>
+                  <pic:blipFill>
+                    <a:blip r:embed="rId25"/>
+                    <a:stretch>
+                      <a:fillRect/>
+                    </a:stretch>
+                  </pic:blipFill>
+                  <pic:spPr bwMode="auto">
+                    <a:xfrm>
+                      <a:off x="0" y="0"/>
+                      <a:ext cx="5753100" cy="3554909"/>
+                    </a:xfrm>
+                    <a:prstGeom prst="rect">
+                      <a:avLst/>
+                    </a:prstGeom>
+                    <a:noFill/>
+                    <a:ln w="9525">
+                      <a:noFill/>
+                      <a:headEnd/>
+                      <a:tailEnd/>
+                    </a:ln>
+                  </pic:spPr>
+                </pic:pic>
+              </a:graphicData>
+            </a:graphic>
+          </wp:inline>
+        </w:drawing>
+      </w:r>
+      <w:r>
+        <w:drawing>
+          <wp:inline>
+            <wp:extent cx="5753100" cy="3554909"/>
+            <wp:effectExtent b="0" l="0" r="0" t="0"/>
+            <wp:docPr descr="" title="" id="1" name="Picture"/>
+            <a:graphic>
+              <a:graphicData uri="http://schemas.openxmlformats.org/drawingml/2006/picture">
+                <pic:pic>
+                  <pic:nvPicPr>
+                    <pic:cNvPr descr="figures/unnamed-chunk-7-3.png" id="0" name="Picture"/>
+                    <pic:cNvPicPr>
+                      <a:picLocks noChangeArrowheads="1" noChangeAspect="1"/>
+                    </pic:cNvPicPr>
+                  </pic:nvPicPr>
+                  <pic:blipFill>
+                    <a:blip r:embed="rId26"/>
+                    <a:stretch>
+                      <a:fillRect/>
+                    </a:stretch>
+                  </pic:blipFill>
+                  <pic:spPr bwMode="auto">
+                    <a:xfrm>
+                      <a:off x="0" y="0"/>
+                      <a:ext cx="5753100" cy="3554909"/>
+                    </a:xfrm>
+                    <a:prstGeom prst="rect">
+                      <a:avLst/>
+                    </a:prstGeom>
+                    <a:noFill/>
+                    <a:ln w="9525">
+                      <a:noFill/>
+                      <a:headEnd/>
+                      <a:tailEnd/>
+                    </a:ln>
+                  </pic:spPr>
+                </pic:pic>
+              </a:graphicData>
+            </a:graphic>
+          </wp:inline>
+        </w:drawing>
+      </w:r>
+    </w:p>
+    <w:p>
+      <w:pPr>
+        <w:pStyle w:val="BodyText"/>
+      </w:pPr>
+      <w:r>
+        <w:t xml:space="preserve">Vizualizace modelu – průměry</w:t>
+      </w:r>
+    </w:p>
+    <w:p>
+      <w:pPr>
+        <w:pStyle w:val="BodyText"/>
+      </w:pPr>
+      <w:r>
+        <w:drawing>
+          <wp:inline>
+            <wp:extent cx="5753100" cy="3554909"/>
+            <wp:effectExtent b="0" l="0" r="0" t="0"/>
+            <wp:docPr descr="" title="" id="1" name="Picture"/>
+            <a:graphic>
+              <a:graphicData uri="http://schemas.openxmlformats.org/drawingml/2006/picture">
+                <pic:pic>
+                  <pic:nvPicPr>
+                    <pic:cNvPr descr="figures/unnamed-chunk-8-1.png" id="0" name="Picture"/>
+                    <pic:cNvPicPr>
+                      <a:picLocks noChangeArrowheads="1" noChangeAspect="1"/>
+                    </pic:cNvPicPr>
+                  </pic:nvPicPr>
+                  <pic:blipFill>
+                    <a:blip r:embed="rId27"/>
+                    <a:stretch>
+                      <a:fillRect/>
+                    </a:stretch>
+                  </pic:blipFill>
+                  <pic:spPr bwMode="auto">
+                    <a:xfrm>
+                      <a:off x="0" y="0"/>
+                      <a:ext cx="5753100" cy="3554909"/>
+                    </a:xfrm>
+                    <a:prstGeom prst="rect">
+                      <a:avLst/>
+                    </a:prstGeom>
+                    <a:noFill/>
+                    <a:ln w="9525">
+                      <a:noFill/>
+                      <a:headEnd/>
+                      <a:tailEnd/>
+                    </a:ln>
+                  </pic:spPr>
+                </pic:pic>
+              </a:graphicData>
+            </a:graphic>
+          </wp:inline>
+        </w:drawing>
+      </w:r>
+      <w:r>
+        <w:t xml:space="preserve"> </w:t>
+      </w:r>
+      <w:r>
+        <w:t xml:space="preserve">random effect for sample of 50 pupils</w:t>
+      </w:r>
+    </w:p>
+    <w:p>
+      <w:pPr>
+        <w:pStyle w:val="BodyText"/>
+      </w:pPr>
+      <w:r>
+        <w:drawing>
+          <wp:inline>
+            <wp:extent cx="5753100" cy="3554909"/>
+            <wp:effectExtent b="0" l="0" r="0" t="0"/>
+            <wp:docPr descr="" title="" id="1" name="Picture"/>
+            <a:graphic>
+              <a:graphicData uri="http://schemas.openxmlformats.org/drawingml/2006/picture">
+                <pic:pic>
+                  <pic:nvPicPr>
+                    <pic:cNvPr descr="figures/unnamed-chunk-9-1.png" id="0" name="Picture"/>
+                    <pic:cNvPicPr>
+                      <a:picLocks noChangeArrowheads="1" noChangeAspect="1"/>
+                    </pic:cNvPicPr>
+                  </pic:nvPicPr>
+                  <pic:blipFill>
+                    <a:blip r:embed="rId28"/>
+                    <a:stretch>
+                      <a:fillRect/>
+                    </a:stretch>
+                  </pic:blipFill>
+                  <pic:spPr bwMode="auto">
+                    <a:xfrm>
+                      <a:off x="0" y="0"/>
+                      <a:ext cx="5753100" cy="3554909"/>
+                    </a:xfrm>
+                    <a:prstGeom prst="rect">
+                      <a:avLst/>
+                    </a:prstGeom>
+                    <a:noFill/>
+                    <a:ln w="9525">
+                      <a:noFill/>
+                      <a:headEnd/>
+                      <a:tailEnd/>
+                    </a:ln>
+                  </pic:spPr>
+                </pic:pic>
+              </a:graphicData>
+            </a:graphic>
+          </wp:inline>
+        </w:drawing>
       </w:r>
     </w:p>
     <w:p>
@@ -290,7 +1656,7 @@
   <w:abstractNum w:abstractNumId="0" w15:restartNumberingAfterBreak="0">
     <w:nsid w:val="FFFFFF7C"/>
     <w:multiLevelType w:val="singleLevel"/>
-    <w:tmpl w:val="C23614E6"/>
+    <w:tmpl w:val="E8E66A14"/>
     <w:lvl w:ilvl="0">
       <w:start w:val="1"/>
       <w:numFmt w:val="decimal"/>
@@ -307,7 +1673,7 @@
   <w:abstractNum w:abstractNumId="1" w15:restartNumberingAfterBreak="0">
     <w:nsid w:val="FFFFFF7D"/>
     <w:multiLevelType w:val="singleLevel"/>
-    <w:tmpl w:val="1D14FA12"/>
+    <w:tmpl w:val="F78666A0"/>
     <w:lvl w:ilvl="0">
       <w:start w:val="1"/>
       <w:numFmt w:val="decimal"/>
@@ -324,7 +1690,7 @@
   <w:abstractNum w:abstractNumId="2" w15:restartNumberingAfterBreak="0">
     <w:nsid w:val="FFFFFF7E"/>
     <w:multiLevelType w:val="singleLevel"/>
-    <w:tmpl w:val="0C2C6184"/>
+    <w:tmpl w:val="693EE582"/>
     <w:lvl w:ilvl="0">
       <w:start w:val="1"/>
       <w:numFmt w:val="decimal"/>
@@ -341,7 +1707,7 @@
   <w:abstractNum w:abstractNumId="3" w15:restartNumberingAfterBreak="0">
     <w:nsid w:val="FFFFFF7F"/>
     <w:multiLevelType w:val="singleLevel"/>
-    <w:tmpl w:val="61BE504C"/>
+    <w:tmpl w:val="498CFF00"/>
     <w:lvl w:ilvl="0">
       <w:start w:val="1"/>
       <w:numFmt w:val="decimal"/>
@@ -358,7 +1724,7 @@
   <w:abstractNum w:abstractNumId="4" w15:restartNumberingAfterBreak="0">
     <w:nsid w:val="FFFFFF80"/>
     <w:multiLevelType w:val="singleLevel"/>
-    <w:tmpl w:val="052484F2"/>
+    <w:tmpl w:val="272297A2"/>
     <w:lvl w:ilvl="0">
       <w:start w:val="1"/>
       <w:numFmt w:val="bullet"/>
@@ -378,7 +1744,7 @@
   <w:abstractNum w:abstractNumId="5" w15:restartNumberingAfterBreak="0">
     <w:nsid w:val="FFFFFF81"/>
     <w:multiLevelType w:val="singleLevel"/>
-    <w:tmpl w:val="B82622DE"/>
+    <w:tmpl w:val="B5FC05A6"/>
     <w:lvl w:ilvl="0">
       <w:start w:val="1"/>
       <w:numFmt w:val="bullet"/>
@@ -398,7 +1764,7 @@
   <w:abstractNum w:abstractNumId="6" w15:restartNumberingAfterBreak="0">
     <w:nsid w:val="FFFFFF82"/>
     <w:multiLevelType w:val="singleLevel"/>
-    <w:tmpl w:val="1868D324"/>
+    <w:tmpl w:val="0B8A2F90"/>
     <w:lvl w:ilvl="0">
       <w:start w:val="1"/>
       <w:numFmt w:val="bullet"/>
@@ -418,7 +1784,7 @@
   <w:abstractNum w:abstractNumId="7" w15:restartNumberingAfterBreak="0">
     <w:nsid w:val="FFFFFF83"/>
     <w:multiLevelType w:val="singleLevel"/>
-    <w:tmpl w:val="8BDCDBA6"/>
+    <w:tmpl w:val="07080A6E"/>
     <w:lvl w:ilvl="0">
       <w:start w:val="1"/>
       <w:numFmt w:val="bullet"/>
@@ -438,7 +1804,7 @@
   <w:abstractNum w:abstractNumId="8" w15:restartNumberingAfterBreak="0">
     <w:nsid w:val="FFFFFF88"/>
     <w:multiLevelType w:val="singleLevel"/>
-    <w:tmpl w:val="C4FCA394"/>
+    <w:tmpl w:val="4232E18A"/>
     <w:lvl w:ilvl="0">
       <w:start w:val="1"/>
       <w:numFmt w:val="decimal"/>
@@ -455,7 +1821,7 @@
   <w:abstractNum w:abstractNumId="9" w15:restartNumberingAfterBreak="0">
     <w:nsid w:val="FFFFFF89"/>
     <w:multiLevelType w:val="singleLevel"/>
-    <w:tmpl w:val="27FC4FA2"/>
+    <w:tmpl w:val="5D6C835A"/>
     <w:lvl w:ilvl="0">
       <w:start w:val="1"/>
       <w:numFmt w:val="bullet"/>
@@ -1492,10 +2858,8 @@
   <w:style w:type="paragraph" w:customStyle="1" w:styleId="CaptionedFigure">
     <w:name w:val="Captioned Figure"/>
     <w:basedOn w:val="Figure"/>
-    <w:rsid w:val="00E94AD1"/>
     <w:pPr>
       <w:keepNext/>
-      <w:spacing w:after="0"/>
     </w:pPr>
   </w:style>
   <w:style w:type="character" w:customStyle="1" w:styleId="CaptionChar">

</xml_diff>

<commit_message>
little plot-storming, R 4.0 transfer checks & fixes, renv updated, packages updated, build script edited, new functions in shared.R
</commit_message>
<xml_diff>
--- a/reports-output/01_schola-styled-word.docx
+++ b/reports-output/01_schola-styled-word.docx
@@ -104,13 +104,13 @@
         <w:pStyle w:val="Date"/>
       </w:pPr>
       <w:r>
-        <w:t xml:space="preserve">20.</w:t>
+        <w:t xml:space="preserve">10.</w:t>
       </w:r>
       <w:r>
         <w:t xml:space="preserve"> </w:t>
       </w:r>
       <w:r>
-        <w:t xml:space="preserve">duben</w:t>
+        <w:t xml:space="preserve">květen</w:t>
       </w:r>
       <w:r>
         <w:t xml:space="preserve"> </w:t>
@@ -154,7 +154,7 @@
               <a:graphicData uri="http://schemas.openxmlformats.org/drawingml/2006/picture">
                 <pic:pic>
                   <pic:nvPicPr>
-                    <pic:cNvPr descr="figures/unnamed-chunk-1-1.png" id="0" name="Picture"/>
+                    <pic:cNvPr descr="figures/unnamed-chunk-63-1.png" id="0" name="Picture"/>
                     <pic:cNvPicPr>
                       <a:picLocks noChangeArrowheads="1" noChangeAspect="1"/>
                     </pic:cNvPicPr>
@@ -192,37 +192,6 @@
         <w:pStyle w:val="BodyText"/>
       </w:pPr>
       <w:r>
-        <w:t xml:space="preserve">Much better! For now on, we work with</w:t>
-      </w:r>
-      <w:r>
-        <w:t xml:space="preserve"> </w:t>
-      </w:r>
-      <w:r>
-        <w:rPr>
-          <w:i/>
-        </w:rPr>
-        <w:t xml:space="preserve">theta</w:t>
-      </w:r>
-      <w:r>
-        <w:t xml:space="preserve"> </w:t>
-      </w:r>
-      <w:r>
-        <w:t xml:space="preserve">estimates.</w:t>
-      </w:r>
-    </w:p>
-    <w:p>
-      <w:pPr>
-        <w:pStyle w:val="BodyText"/>
-      </w:pPr>
-      <w:r>
-        <w:t xml:space="preserve">CI is off because of dependent data.</w:t>
-      </w:r>
-    </w:p>
-    <w:p>
-      <w:pPr>
-        <w:pStyle w:val="BodyText"/>
-      </w:pPr>
-      <w:r>
         <w:drawing>
           <wp:inline>
             <wp:extent cx="5753100" cy="3554909"/>
@@ -232,7 +201,7 @@
               <a:graphicData uri="http://schemas.openxmlformats.org/drawingml/2006/picture">
                 <pic:pic>
                   <pic:nvPicPr>
-                    <pic:cNvPr descr="figures/unnamed-chunk-2-1.png" id="0" name="Picture"/>
+                    <pic:cNvPr descr="figures/unnamed-chunk-64-1.png" id="0" name="Picture"/>
                     <pic:cNvPicPr>
                       <a:picLocks noChangeArrowheads="1" noChangeAspect="1"/>
                     </pic:cNvPicPr>
@@ -270,961 +239,6 @@
         <w:pStyle w:val="BodyText"/>
       </w:pPr>
       <w:r>
-        <w:t xml:space="preserve">Check measurements dependency</w:t>
-      </w:r>
-    </w:p>
-    <w:p>
-      <w:pPr>
-        <w:pStyle w:val="SourceCode"/>
-      </w:pPr>
-      <w:r>
-        <w:rPr>
-          <w:rStyle w:val="VerbatimChar"/>
-        </w:rPr>
-        <w:t xml:space="preserve">#&gt; [[1]]</w:t>
-      </w:r>
-      <w:r>
-        <w:br/>
-      </w:r>
-      <w:r>
-        <w:rPr>
-          <w:rStyle w:val="VerbatimChar"/>
-        </w:rPr>
-        <w:t xml:space="preserve">#&gt;   rowname emo_1 emo_2 emo_3 emo_4 emo_5 emo_6</w:t>
-      </w:r>
-      <w:r>
-        <w:br/>
-      </w:r>
-      <w:r>
-        <w:rPr>
-          <w:rStyle w:val="VerbatimChar"/>
-        </w:rPr>
-        <w:t xml:space="preserve">#&gt; 1   emo_1         .52   .42   .46   .25   .36</w:t>
-      </w:r>
-      <w:r>
-        <w:br/>
-      </w:r>
-      <w:r>
-        <w:rPr>
-          <w:rStyle w:val="VerbatimChar"/>
-        </w:rPr>
-        <w:t xml:space="preserve">#&gt; 2   emo_2               .46   .43   .22   .32</w:t>
-      </w:r>
-      <w:r>
-        <w:br/>
-      </w:r>
-      <w:r>
-        <w:rPr>
-          <w:rStyle w:val="VerbatimChar"/>
-        </w:rPr>
-        <w:t xml:space="preserve">#&gt; 3   emo_3                     .54   .18   .18</w:t>
-      </w:r>
-      <w:r>
-        <w:br/>
-      </w:r>
-      <w:r>
-        <w:rPr>
-          <w:rStyle w:val="VerbatimChar"/>
-        </w:rPr>
-        <w:t xml:space="preserve">#&gt; 4   emo_4                           .30   .44</w:t>
-      </w:r>
-      <w:r>
-        <w:br/>
-      </w:r>
-      <w:r>
-        <w:rPr>
-          <w:rStyle w:val="VerbatimChar"/>
-        </w:rPr>
-        <w:t xml:space="preserve">#&gt; 5   emo_5                                 .49</w:t>
-      </w:r>
-      <w:r>
-        <w:br/>
-      </w:r>
-      <w:r>
-        <w:rPr>
-          <w:rStyle w:val="VerbatimChar"/>
-        </w:rPr>
-        <w:t xml:space="preserve">#&gt; 6   emo_6                                    </w:t>
-      </w:r>
-      <w:r>
-        <w:br/>
-      </w:r>
-      <w:r>
-        <w:rPr>
-          <w:rStyle w:val="VerbatimChar"/>
-        </w:rPr>
-        <w:t xml:space="preserve">#&gt; </w:t>
-      </w:r>
-      <w:r>
-        <w:br/>
-      </w:r>
-      <w:r>
-        <w:rPr>
-          <w:rStyle w:val="VerbatimChar"/>
-        </w:rPr>
-        <w:t xml:space="preserve">#&gt; [[2]]</w:t>
-      </w:r>
-      <w:r>
-        <w:br/>
-      </w:r>
-      <w:r>
-        <w:rPr>
-          <w:rStyle w:val="VerbatimChar"/>
-        </w:rPr>
-        <w:t xml:space="preserve">#&gt;   rowname con_1 con_2 con_3 con_4 con_5 con_6</w:t>
-      </w:r>
-      <w:r>
-        <w:br/>
-      </w:r>
-      <w:r>
-        <w:rPr>
-          <w:rStyle w:val="VerbatimChar"/>
-        </w:rPr>
-        <w:t xml:space="preserve">#&gt; 1   con_1         .68   .56   .57   .60   .61</w:t>
-      </w:r>
-      <w:r>
-        <w:br/>
-      </w:r>
-      <w:r>
-        <w:rPr>
-          <w:rStyle w:val="VerbatimChar"/>
-        </w:rPr>
-        <w:t xml:space="preserve">#&gt; 2   con_2               .63   .63   .64   .48</w:t>
-      </w:r>
-      <w:r>
-        <w:br/>
-      </w:r>
-      <w:r>
-        <w:rPr>
-          <w:rStyle w:val="VerbatimChar"/>
-        </w:rPr>
-        <w:t xml:space="preserve">#&gt; 3   con_3                     .76   .60   .58</w:t>
-      </w:r>
-      <w:r>
-        <w:br/>
-      </w:r>
-      <w:r>
-        <w:rPr>
-          <w:rStyle w:val="VerbatimChar"/>
-        </w:rPr>
-        <w:t xml:space="preserve">#&gt; 4   con_4                           .62   .57</w:t>
-      </w:r>
-      <w:r>
-        <w:br/>
-      </w:r>
-      <w:r>
-        <w:rPr>
-          <w:rStyle w:val="VerbatimChar"/>
-        </w:rPr>
-        <w:t xml:space="preserve">#&gt; 5   con_5                                 .67</w:t>
-      </w:r>
-      <w:r>
-        <w:br/>
-      </w:r>
-      <w:r>
-        <w:rPr>
-          <w:rStyle w:val="VerbatimChar"/>
-        </w:rPr>
-        <w:t xml:space="preserve">#&gt; 6   con_6                                    </w:t>
-      </w:r>
-      <w:r>
-        <w:br/>
-      </w:r>
-      <w:r>
-        <w:rPr>
-          <w:rStyle w:val="VerbatimChar"/>
-        </w:rPr>
-        <w:t xml:space="preserve">#&gt; </w:t>
-      </w:r>
-      <w:r>
-        <w:br/>
-      </w:r>
-      <w:r>
-        <w:rPr>
-          <w:rStyle w:val="VerbatimChar"/>
-        </w:rPr>
-        <w:t xml:space="preserve">#&gt; [[3]]</w:t>
-      </w:r>
-      <w:r>
-        <w:br/>
-      </w:r>
-      <w:r>
-        <w:rPr>
-          <w:rStyle w:val="VerbatimChar"/>
-        </w:rPr>
-        <w:t xml:space="preserve">#&gt;   rowname hyp_1 hyp_2 hyp_3 hyp_4 hyp_5 hyp_6</w:t>
-      </w:r>
-      <w:r>
-        <w:br/>
-      </w:r>
-      <w:r>
-        <w:rPr>
-          <w:rStyle w:val="VerbatimChar"/>
-        </w:rPr>
-        <w:t xml:space="preserve">#&gt; 1   hyp_1         .68   .58   .56   .52   .55</w:t>
-      </w:r>
-      <w:r>
-        <w:br/>
-      </w:r>
-      <w:r>
-        <w:rPr>
-          <w:rStyle w:val="VerbatimChar"/>
-        </w:rPr>
-        <w:t xml:space="preserve">#&gt; 2   hyp_2               .61   .61   .59   .49</w:t>
-      </w:r>
-      <w:r>
-        <w:br/>
-      </w:r>
-      <w:r>
-        <w:rPr>
-          <w:rStyle w:val="VerbatimChar"/>
-        </w:rPr>
-        <w:t xml:space="preserve">#&gt; 3   hyp_3                     .76   .54   .55</w:t>
-      </w:r>
-      <w:r>
-        <w:br/>
-      </w:r>
-      <w:r>
-        <w:rPr>
-          <w:rStyle w:val="VerbatimChar"/>
-        </w:rPr>
-        <w:t xml:space="preserve">#&gt; 4   hyp_4                           .60   .54</w:t>
-      </w:r>
-      <w:r>
-        <w:br/>
-      </w:r>
-      <w:r>
-        <w:rPr>
-          <w:rStyle w:val="VerbatimChar"/>
-        </w:rPr>
-        <w:t xml:space="preserve">#&gt; 5   hyp_5                                 .69</w:t>
-      </w:r>
-      <w:r>
-        <w:br/>
-      </w:r>
-      <w:r>
-        <w:rPr>
-          <w:rStyle w:val="VerbatimChar"/>
-        </w:rPr>
-        <w:t xml:space="preserve">#&gt; 6   hyp_6                                    </w:t>
-      </w:r>
-      <w:r>
-        <w:br/>
-      </w:r>
-      <w:r>
-        <w:rPr>
-          <w:rStyle w:val="VerbatimChar"/>
-        </w:rPr>
-        <w:t xml:space="preserve">#&gt; </w:t>
-      </w:r>
-      <w:r>
-        <w:br/>
-      </w:r>
-      <w:r>
-        <w:rPr>
-          <w:rStyle w:val="VerbatimChar"/>
-        </w:rPr>
-        <w:t xml:space="preserve">#&gt; [[4]]</w:t>
-      </w:r>
-      <w:r>
-        <w:br/>
-      </w:r>
-      <w:r>
-        <w:rPr>
-          <w:rStyle w:val="VerbatimChar"/>
-        </w:rPr>
-        <w:t xml:space="preserve">#&gt;   rowname pee_1 pee_2 pee_3 pee_4 pee_5 pee_6</w:t>
-      </w:r>
-      <w:r>
-        <w:br/>
-      </w:r>
-      <w:r>
-        <w:rPr>
-          <w:rStyle w:val="VerbatimChar"/>
-        </w:rPr>
-        <w:t xml:space="preserve">#&gt; 1   pee_1         .58   .47   .53   .27   .44</w:t>
-      </w:r>
-      <w:r>
-        <w:br/>
-      </w:r>
-      <w:r>
-        <w:rPr>
-          <w:rStyle w:val="VerbatimChar"/>
-        </w:rPr>
-        <w:t xml:space="preserve">#&gt; 2   pee_2               .51   .52   .52   .55</w:t>
-      </w:r>
-      <w:r>
-        <w:br/>
-      </w:r>
-      <w:r>
-        <w:rPr>
-          <w:rStyle w:val="VerbatimChar"/>
-        </w:rPr>
-        <w:t xml:space="preserve">#&gt; 3   pee_3                     .63   .33   .47</w:t>
-      </w:r>
-      <w:r>
-        <w:br/>
-      </w:r>
-      <w:r>
-        <w:rPr>
-          <w:rStyle w:val="VerbatimChar"/>
-        </w:rPr>
-        <w:t xml:space="preserve">#&gt; 4   pee_4                           .45   .54</w:t>
-      </w:r>
-      <w:r>
-        <w:br/>
-      </w:r>
-      <w:r>
-        <w:rPr>
-          <w:rStyle w:val="VerbatimChar"/>
-        </w:rPr>
-        <w:t xml:space="preserve">#&gt; 5   pee_5                                 .56</w:t>
-      </w:r>
-      <w:r>
-        <w:br/>
-      </w:r>
-      <w:r>
-        <w:rPr>
-          <w:rStyle w:val="VerbatimChar"/>
-        </w:rPr>
-        <w:t xml:space="preserve">#&gt; 6   pee_6                                    </w:t>
-      </w:r>
-      <w:r>
-        <w:br/>
-      </w:r>
-      <w:r>
-        <w:rPr>
-          <w:rStyle w:val="VerbatimChar"/>
-        </w:rPr>
-        <w:t xml:space="preserve">#&gt; </w:t>
-      </w:r>
-      <w:r>
-        <w:br/>
-      </w:r>
-      <w:r>
-        <w:rPr>
-          <w:rStyle w:val="VerbatimChar"/>
-        </w:rPr>
-        <w:t xml:space="preserve">#&gt; [[5]]</w:t>
-      </w:r>
-      <w:r>
-        <w:br/>
-      </w:r>
-      <w:r>
-        <w:rPr>
-          <w:rStyle w:val="VerbatimChar"/>
-        </w:rPr>
-        <w:t xml:space="preserve">#&gt;   rowname pro_1 pro_2 pro_3 pro_4 pro_5 pro_6</w:t>
-      </w:r>
-      <w:r>
-        <w:br/>
-      </w:r>
-      <w:r>
-        <w:rPr>
-          <w:rStyle w:val="VerbatimChar"/>
-        </w:rPr>
-        <w:t xml:space="preserve">#&gt; 1   pro_1         .66   .48   .48   .42   .46</w:t>
-      </w:r>
-      <w:r>
-        <w:br/>
-      </w:r>
-      <w:r>
-        <w:rPr>
-          <w:rStyle w:val="VerbatimChar"/>
-        </w:rPr>
-        <w:t xml:space="preserve">#&gt; 2   pro_2               .55   .53   .56   .49</w:t>
-      </w:r>
-      <w:r>
-        <w:br/>
-      </w:r>
-      <w:r>
-        <w:rPr>
-          <w:rStyle w:val="VerbatimChar"/>
-        </w:rPr>
-        <w:t xml:space="preserve">#&gt; 3   pro_3                     .68   .50   .46</w:t>
-      </w:r>
-      <w:r>
-        <w:br/>
-      </w:r>
-      <w:r>
-        <w:rPr>
-          <w:rStyle w:val="VerbatimChar"/>
-        </w:rPr>
-        <w:t xml:space="preserve">#&gt; 4   pro_4                           .57   .51</w:t>
-      </w:r>
-      <w:r>
-        <w:br/>
-      </w:r>
-      <w:r>
-        <w:rPr>
-          <w:rStyle w:val="VerbatimChar"/>
-        </w:rPr>
-        <w:t xml:space="preserve">#&gt; 5   pro_5                                 .67</w:t>
-      </w:r>
-      <w:r>
-        <w:br/>
-      </w:r>
-      <w:r>
-        <w:rPr>
-          <w:rStyle w:val="VerbatimChar"/>
-        </w:rPr>
-        <w:t xml:space="preserve">#&gt; 6   pro_6</w:t>
-      </w:r>
-    </w:p>
-    <w:p>
-      <w:pPr>
-        <w:pStyle w:val="FirstParagraph"/>
-      </w:pPr>
-      <w:r>
-        <w:t xml:space="preserve">null model</w:t>
-      </w:r>
-    </w:p>
-    <w:p>
-      <w:pPr>
-        <w:pStyle w:val="SourceCode"/>
-      </w:pPr>
-      <w:r>
-        <w:rPr>
-          <w:rStyle w:val="VerbatimChar"/>
-        </w:rPr>
-        <w:t xml:space="preserve">#&gt; Linear mixed model fit by REML. t-tests use Satterthwaite's method ['lmerModLmerTest']</w:t>
-      </w:r>
-      <w:r>
-        <w:br/>
-      </w:r>
-      <w:r>
-        <w:rPr>
-          <w:rStyle w:val="VerbatimChar"/>
-        </w:rPr>
-        <w:t xml:space="preserve">#&gt; Formula: emo ~ (1 | id_pupil)</w:t>
-      </w:r>
-      <w:r>
-        <w:br/>
-      </w:r>
-      <w:r>
-        <w:rPr>
-          <w:rStyle w:val="VerbatimChar"/>
-        </w:rPr>
-        <w:t xml:space="preserve">#&gt;    Data: df_long_zero</w:t>
-      </w:r>
-      <w:r>
-        <w:br/>
-      </w:r>
-      <w:r>
-        <w:rPr>
-          <w:rStyle w:val="VerbatimChar"/>
-        </w:rPr>
-        <w:t xml:space="preserve">#&gt; </w:t>
-      </w:r>
-      <w:r>
-        <w:br/>
-      </w:r>
-      <w:r>
-        <w:rPr>
-          <w:rStyle w:val="VerbatimChar"/>
-        </w:rPr>
-        <w:t xml:space="preserve">#&gt; REML criterion at convergence: 11620.1</w:t>
-      </w:r>
-      <w:r>
-        <w:br/>
-      </w:r>
-      <w:r>
-        <w:rPr>
-          <w:rStyle w:val="VerbatimChar"/>
-        </w:rPr>
-        <w:t xml:space="preserve">#&gt; </w:t>
-      </w:r>
-      <w:r>
-        <w:br/>
-      </w:r>
-      <w:r>
-        <w:rPr>
-          <w:rStyle w:val="VerbatimChar"/>
-        </w:rPr>
-        <w:t xml:space="preserve">#&gt; Scaled residuals: </w:t>
-      </w:r>
-      <w:r>
-        <w:br/>
-      </w:r>
-      <w:r>
-        <w:rPr>
-          <w:rStyle w:val="VerbatimChar"/>
-        </w:rPr>
-        <w:t xml:space="preserve">#&gt;     Min      1Q  Median      3Q     Max </w:t>
-      </w:r>
-      <w:r>
-        <w:br/>
-      </w:r>
-      <w:r>
-        <w:rPr>
-          <w:rStyle w:val="VerbatimChar"/>
-        </w:rPr>
-        <w:t xml:space="preserve">#&gt; -3.3362 -0.6135 -0.0508  0.5567  3.3581 </w:t>
-      </w:r>
-      <w:r>
-        <w:br/>
-      </w:r>
-      <w:r>
-        <w:rPr>
-          <w:rStyle w:val="VerbatimChar"/>
-        </w:rPr>
-        <w:t xml:space="preserve">#&gt; </w:t>
-      </w:r>
-      <w:r>
-        <w:br/>
-      </w:r>
-      <w:r>
-        <w:rPr>
-          <w:rStyle w:val="VerbatimChar"/>
-        </w:rPr>
-        <w:t xml:space="preserve">#&gt; Random effects:</w:t>
-      </w:r>
-      <w:r>
-        <w:br/>
-      </w:r>
-      <w:r>
-        <w:rPr>
-          <w:rStyle w:val="VerbatimChar"/>
-        </w:rPr>
-        <w:t xml:space="preserve">#&gt;  Groups   Name        Variance Std.Dev.</w:t>
-      </w:r>
-      <w:r>
-        <w:br/>
-      </w:r>
-      <w:r>
-        <w:rPr>
-          <w:rStyle w:val="VerbatimChar"/>
-        </w:rPr>
-        <w:t xml:space="preserve">#&gt;  id_pupil (Intercept) 0.3078   0.5548  </w:t>
-      </w:r>
-      <w:r>
-        <w:br/>
-      </w:r>
-      <w:r>
-        <w:rPr>
-          <w:rStyle w:val="VerbatimChar"/>
-        </w:rPr>
-        <w:t xml:space="preserve">#&gt;  Residual             0.3603   0.6003  </w:t>
-      </w:r>
-      <w:r>
-        <w:br/>
-      </w:r>
-      <w:r>
-        <w:rPr>
-          <w:rStyle w:val="VerbatimChar"/>
-        </w:rPr>
-        <w:t xml:space="preserve">#&gt; Number of obs: 5171, groups:  id_pupil, 2045</w:t>
-      </w:r>
-      <w:r>
-        <w:br/>
-      </w:r>
-      <w:r>
-        <w:rPr>
-          <w:rStyle w:val="VerbatimChar"/>
-        </w:rPr>
-        <w:t xml:space="preserve">#&gt; </w:t>
-      </w:r>
-      <w:r>
-        <w:br/>
-      </w:r>
-      <w:r>
-        <w:rPr>
-          <w:rStyle w:val="VerbatimChar"/>
-        </w:rPr>
-        <w:t xml:space="preserve">#&gt; Fixed effects:</w:t>
-      </w:r>
-      <w:r>
-        <w:br/>
-      </w:r>
-      <w:r>
-        <w:rPr>
-          <w:rStyle w:val="VerbatimChar"/>
-        </w:rPr>
-        <w:t xml:space="preserve">#&gt;               Estimate Std. Error         df t value Pr(&gt;|t|)    </w:t>
-      </w:r>
-      <w:r>
-        <w:br/>
-      </w:r>
-      <w:r>
-        <w:rPr>
-          <w:rStyle w:val="VerbatimChar"/>
-        </w:rPr>
-        <w:t xml:space="preserve">#&gt; (Intercept)    0.05184    0.01533 1930.25345   3.382 0.000733 ***</w:t>
-      </w:r>
-      <w:r>
-        <w:br/>
-      </w:r>
-      <w:r>
-        <w:rPr>
-          <w:rStyle w:val="VerbatimChar"/>
-        </w:rPr>
-        <w:t xml:space="preserve">#&gt; ---</w:t>
-      </w:r>
-      <w:r>
-        <w:br/>
-      </w:r>
-      <w:r>
-        <w:rPr>
-          <w:rStyle w:val="VerbatimChar"/>
-        </w:rPr>
-        <w:t xml:space="preserve">#&gt; Signif. codes:  0 '***' 0.001 '**' 0.01 '*' 0.05 '.' 0.1 ' ' 1</w:t>
-      </w:r>
-    </w:p>
-    <w:p>
-      <w:pPr>
-        <w:pStyle w:val="FirstParagraph"/>
-      </w:pPr>
-      <w:r>
-        <w:t xml:space="preserve">random intercept + slope</w:t>
-      </w:r>
-    </w:p>
-    <w:p>
-      <w:pPr>
-        <w:pStyle w:val="BodyText"/>
-      </w:pPr>
-      <w:r>
-        <w:t xml:space="preserve">pupils are nested within classes</w:t>
-      </w:r>
-    </w:p>
-    <w:p>
-      <w:pPr>
-        <w:pStyle w:val="BodyText"/>
-      </w:pPr>
-      <w:r>
-        <w:t xml:space="preserve">TODO: check id_class</w:t>
-      </w:r>
-    </w:p>
-    <w:p>
-      <w:pPr>
-        <w:pStyle w:val="SourceCode"/>
-      </w:pPr>
-      <w:r>
-        <w:rPr>
-          <w:rStyle w:val="VerbatimChar"/>
-        </w:rPr>
-        <w:t xml:space="preserve">#&gt; Linear mixed model fit by REML. t-tests use Satterthwaite's method ['lmerModLmerTest']</w:t>
-      </w:r>
-      <w:r>
-        <w:br/>
-      </w:r>
-      <w:r>
-        <w:rPr>
-          <w:rStyle w:val="VerbatimChar"/>
-        </w:rPr>
-        <w:t xml:space="preserve">#&gt; Formula: pro ~ wave_ind * is_intervention2 + age_fst_measur + gender_girl +  </w:t>
-      </w:r>
-      <w:r>
-        <w:br/>
-      </w:r>
-      <w:r>
-        <w:rPr>
-          <w:rStyle w:val="VerbatimChar"/>
-        </w:rPr>
-        <w:t xml:space="preserve">#&gt;     (wave_ind | id_pupil)</w:t>
-      </w:r>
-      <w:r>
-        <w:br/>
-      </w:r>
-      <w:r>
-        <w:rPr>
-          <w:rStyle w:val="VerbatimChar"/>
-        </w:rPr>
-        <w:t xml:space="preserve">#&gt;    Data: df_long_zero</w:t>
-      </w:r>
-      <w:r>
-        <w:br/>
-      </w:r>
-      <w:r>
-        <w:rPr>
-          <w:rStyle w:val="VerbatimChar"/>
-        </w:rPr>
-        <w:t xml:space="preserve">#&gt; </w:t>
-      </w:r>
-      <w:r>
-        <w:br/>
-      </w:r>
-      <w:r>
-        <w:rPr>
-          <w:rStyle w:val="VerbatimChar"/>
-        </w:rPr>
-        <w:t xml:space="preserve">#&gt; REML criterion at convergence: 9638.4</w:t>
-      </w:r>
-      <w:r>
-        <w:br/>
-      </w:r>
-      <w:r>
-        <w:rPr>
-          <w:rStyle w:val="VerbatimChar"/>
-        </w:rPr>
-        <w:t xml:space="preserve">#&gt; </w:t>
-      </w:r>
-      <w:r>
-        <w:br/>
-      </w:r>
-      <w:r>
-        <w:rPr>
-          <w:rStyle w:val="VerbatimChar"/>
-        </w:rPr>
-        <w:t xml:space="preserve">#&gt; Scaled residuals: </w:t>
-      </w:r>
-      <w:r>
-        <w:br/>
-      </w:r>
-      <w:r>
-        <w:rPr>
-          <w:rStyle w:val="VerbatimChar"/>
-        </w:rPr>
-        <w:t xml:space="preserve">#&gt;     Min      1Q  Median      3Q     Max </w:t>
-      </w:r>
-      <w:r>
-        <w:br/>
-      </w:r>
-      <w:r>
-        <w:rPr>
-          <w:rStyle w:val="VerbatimChar"/>
-        </w:rPr>
-        <w:t xml:space="preserve">#&gt; -3.3437 -0.5035  0.0191  0.5253  3.3180 </w:t>
-      </w:r>
-      <w:r>
-        <w:br/>
-      </w:r>
-      <w:r>
-        <w:rPr>
-          <w:rStyle w:val="VerbatimChar"/>
-        </w:rPr>
-        <w:t xml:space="preserve">#&gt; </w:t>
-      </w:r>
-      <w:r>
-        <w:br/>
-      </w:r>
-      <w:r>
-        <w:rPr>
-          <w:rStyle w:val="VerbatimChar"/>
-        </w:rPr>
-        <w:t xml:space="preserve">#&gt; Random effects:</w:t>
-      </w:r>
-      <w:r>
-        <w:br/>
-      </w:r>
-      <w:r>
-        <w:rPr>
-          <w:rStyle w:val="VerbatimChar"/>
-        </w:rPr>
-        <w:t xml:space="preserve">#&gt;  Groups   Name        Variance Std.Dev. Corr </w:t>
-      </w:r>
-      <w:r>
-        <w:br/>
-      </w:r>
-      <w:r>
-        <w:rPr>
-          <w:rStyle w:val="VerbatimChar"/>
-        </w:rPr>
-        <w:t xml:space="preserve">#&gt;  id_pupil (Intercept) 0.3873   0.6223        </w:t>
-      </w:r>
-      <w:r>
-        <w:br/>
-      </w:r>
-      <w:r>
-        <w:rPr>
-          <w:rStyle w:val="VerbatimChar"/>
-        </w:rPr>
-        <w:t xml:space="preserve">#&gt;           wave_ind    0.0214   0.1463   -0.34</w:t>
-      </w:r>
-      <w:r>
-        <w:br/>
-      </w:r>
-      <w:r>
-        <w:rPr>
-          <w:rStyle w:val="VerbatimChar"/>
-        </w:rPr>
-        <w:t xml:space="preserve">#&gt;  Residual             0.2592   0.5092        </w:t>
-      </w:r>
-      <w:r>
-        <w:br/>
-      </w:r>
-      <w:r>
-        <w:rPr>
-          <w:rStyle w:val="VerbatimChar"/>
-        </w:rPr>
-        <w:t xml:space="preserve">#&gt; Number of obs: 4562, groups:  id_pupil, 1738</w:t>
-      </w:r>
-      <w:r>
-        <w:br/>
-      </w:r>
-      <w:r>
-        <w:rPr>
-          <w:rStyle w:val="VerbatimChar"/>
-        </w:rPr>
-        <w:t xml:space="preserve">#&gt; </w:t>
-      </w:r>
-      <w:r>
-        <w:br/>
-      </w:r>
-      <w:r>
-        <w:rPr>
-          <w:rStyle w:val="VerbatimChar"/>
-        </w:rPr>
-        <w:t xml:space="preserve">#&gt; Fixed effects:</w:t>
-      </w:r>
-      <w:r>
-        <w:br/>
-      </w:r>
-      <w:r>
-        <w:rPr>
-          <w:rStyle w:val="VerbatimChar"/>
-        </w:rPr>
-        <w:t xml:space="preserve">#&gt;                                         Estimate Std. Error         df t value  Pr(&gt;|t|)    </w:t>
-      </w:r>
-      <w:r>
-        <w:br/>
-      </w:r>
-      <w:r>
-        <w:rPr>
-          <w:rStyle w:val="VerbatimChar"/>
-        </w:rPr>
-        <w:t xml:space="preserve">#&gt; (Intercept)                             -1.13538    0.08865 1884.41200 -12.807   &lt; 2e-16 ***</w:t>
-      </w:r>
-      <w:r>
-        <w:br/>
-      </w:r>
-      <w:r>
-        <w:rPr>
-          <w:rStyle w:val="VerbatimChar"/>
-        </w:rPr>
-        <w:t xml:space="preserve">#&gt; wave_ind                                 0.02615    0.03203 3040.12239   0.816   0.41430    </w:t>
-      </w:r>
-      <w:r>
-        <w:br/>
-      </w:r>
-      <w:r>
-        <w:rPr>
-          <w:rStyle w:val="VerbatimChar"/>
-        </w:rPr>
-        <w:t xml:space="preserve">#&gt; is_intervention2experimental            -0.14925    0.04700 1898.60213  -3.175   0.00152 ** </w:t>
-      </w:r>
-      <w:r>
-        <w:br/>
-      </w:r>
-      <w:r>
-        <w:rPr>
-          <w:rStyle w:val="VerbatimChar"/>
-        </w:rPr>
-        <w:t xml:space="preserve">#&gt; age_fst_measur                           0.20574    0.01656 1752.12435  12.425   &lt; 2e-16 ***</w:t>
-      </w:r>
-      <w:r>
-        <w:br/>
-      </w:r>
-      <w:r>
-        <w:rPr>
-          <w:rStyle w:val="VerbatimChar"/>
-        </w:rPr>
-        <w:t xml:space="preserve">#&gt; gender_girlgirls                         0.52653    0.03329 1663.88096  15.814   &lt; 2e-16 ***</w:t>
-      </w:r>
-      <w:r>
-        <w:br/>
-      </w:r>
-      <w:r>
-        <w:rPr>
-          <w:rStyle w:val="VerbatimChar"/>
-        </w:rPr>
-        <w:t xml:space="preserve">#&gt; wave_ind:is_intervention2experimental    0.14399    0.03327 2838.77281   4.328 0.0000156 ***</w:t>
-      </w:r>
-      <w:r>
-        <w:br/>
-      </w:r>
-      <w:r>
-        <w:rPr>
-          <w:rStyle w:val="VerbatimChar"/>
-        </w:rPr>
-        <w:t xml:space="preserve">#&gt; ---</w:t>
-      </w:r>
-      <w:r>
-        <w:br/>
-      </w:r>
-      <w:r>
-        <w:rPr>
-          <w:rStyle w:val="VerbatimChar"/>
-        </w:rPr>
-        <w:t xml:space="preserve">#&gt; Signif. codes:  0 '***' 0.001 '**' 0.01 '*' 0.05 '.' 0.1 ' ' 1</w:t>
-      </w:r>
-      <w:r>
-        <w:br/>
-      </w:r>
-      <w:r>
-        <w:rPr>
-          <w:rStyle w:val="VerbatimChar"/>
-        </w:rPr>
-        <w:t xml:space="preserve">#&gt; </w:t>
-      </w:r>
-      <w:r>
-        <w:br/>
-      </w:r>
-      <w:r>
-        <w:rPr>
-          <w:rStyle w:val="VerbatimChar"/>
-        </w:rPr>
-        <w:t xml:space="preserve">#&gt; Correlation of Fixed Effects:</w:t>
-      </w:r>
-      <w:r>
-        <w:br/>
-      </w:r>
-      <w:r>
-        <w:rPr>
-          <w:rStyle w:val="VerbatimChar"/>
-        </w:rPr>
-        <w:t xml:space="preserve">#&gt;             (Intr) wav_nd is_nt2 ag_fs_ gndr_g</w:t>
-      </w:r>
-      <w:r>
-        <w:br/>
-      </w:r>
-      <w:r>
-        <w:rPr>
-          <w:rStyle w:val="VerbatimChar"/>
-        </w:rPr>
-        <w:t xml:space="preserve">#&gt; wave_ind    -0.240                            </w:t>
-      </w:r>
-      <w:r>
-        <w:br/>
-      </w:r>
-      <w:r>
-        <w:rPr>
-          <w:rStyle w:val="VerbatimChar"/>
-        </w:rPr>
-        <w:t xml:space="preserve">#&gt; is_ntrvntn2 -0.522  0.342                     </w:t>
-      </w:r>
-      <w:r>
-        <w:br/>
-      </w:r>
-      <w:r>
-        <w:rPr>
-          <w:rStyle w:val="VerbatimChar"/>
-        </w:rPr>
-        <w:t xml:space="preserve">#&gt; age_fst_msr -0.864  0.079  0.121              </w:t>
-      </w:r>
-      <w:r>
-        <w:br/>
-      </w:r>
-      <w:r>
-        <w:rPr>
-          <w:rStyle w:val="VerbatimChar"/>
-        </w:rPr>
-        <w:t xml:space="preserve">#&gt; gndr_grlgrl -0.206 -0.023 -0.021  0.034       </w:t>
-      </w:r>
-      <w:r>
-        <w:br/>
-      </w:r>
-      <w:r>
-        <w:rPr>
-          <w:rStyle w:val="VerbatimChar"/>
-        </w:rPr>
-        <w:t xml:space="preserve">#&gt; wv_nd:s_nt2  0.219 -0.962 -0.380 -0.062  0.023</w:t>
-      </w:r>
-    </w:p>
-    <w:p>
-      <w:pPr>
-        <w:pStyle w:val="FirstParagraph"/>
-      </w:pPr>
-      <w:r>
         <w:drawing>
           <wp:inline>
             <wp:extent cx="5753100" cy="3554909"/>
@@ -1234,7 +248,7 @@
               <a:graphicData uri="http://schemas.openxmlformats.org/drawingml/2006/picture">
                 <pic:pic>
                   <pic:nvPicPr>
-                    <pic:cNvPr descr="figures/unnamed-chunk-6-1.png" id="0" name="Picture"/>
+                    <pic:cNvPr descr="figures/unnamed-chunk-65-1.png" id="0" name="Picture"/>
                     <pic:cNvPicPr>
                       <a:picLocks noChangeArrowheads="1" noChangeAspect="1"/>
                     </pic:cNvPicPr>
@@ -1272,6 +286,2173 @@
         <w:pStyle w:val="BodyText"/>
       </w:pPr>
       <w:r>
+        <w:rPr>
+          <w:i/>
+        </w:rPr>
+        <w:t xml:space="preserve">Test</w:t>
+      </w:r>
+      <w:r>
+        <w:t xml:space="preserve"> </w:t>
+      </w:r>
+      <w:r>
+        <w:t xml:space="preserve">tabulek – time dependency</w:t>
+      </w:r>
+    </w:p>
+    <w:tbl xmlns:w="http://schemas.openxmlformats.org/wordprocessingml/2006/main" xmlns:r="http://schemas.openxmlformats.org/officeDocument/2006/relationships" xmlns:w14="http://schemas.microsoft.com/office/word/2010/wordml" xmlns:wp="http://schemas.openxmlformats.org/drawingml/2006/wordprocessingDrawing" xmlns:a="http://schemas.openxmlformats.org/drawingml/2006/main" xmlns:pic="http://schemas.openxmlformats.org/drawingml/2006/picture">
+      <w:tblPr>
+        <w:tblLayout w:type="fixed"/>
+        <w:jc w:val="center"/>
+      </w:tblPr>
+      <w:tblGrid>
+        <w:gridCol w:w="1080"/>
+        <w:gridCol w:w="1080"/>
+        <w:gridCol w:w="1080"/>
+        <w:gridCol w:w="1080"/>
+        <w:gridCol w:w="1080"/>
+        <w:gridCol w:w="1080"/>
+        <w:gridCol w:w="1080"/>
+      </w:tblGrid>
+      <w:tr>
+        <w:trPr>
+          <w:cantSplit/>
+          <w:trHeight w:val="360" w:hRule="auto"/>
+          <w:tblHeader/>
+        </w:trPr>
+        <w:tc>
+          <w:tcPr>
+            <w:tcBorders>
+              <w:bottom w:val="single" w:sz="16" w:space="0" w:color="000000"/>
+              <w:top w:val="single" w:sz="16" w:space="0" w:color="000000"/>
+            </w:tcBorders>
+            <w:shd w:val="clear" w:color="auto" w:fill="FFFFFF"/>
+            <w:tcMar>
+              <w:top w:w="0" w:type="dxa"/>
+              <w:bottom w:w="0" w:type="dxa"/>
+              <w:left w:w="0" w:type="dxa"/>
+              <w:right w:w="0" w:type="dxa"/>
+            </w:tcMar>
+            <w:vAlign w:val="center"/>
+          </w:tcPr>
+          <w:p>
+            <w:pPr>
+              <w:jc w:val="right"/>
+              <w:spacing w:after="40" w:before="40"/>
+              <w:ind w:firstLine="0" w:left="100" w:right="100"/>
+            </w:pPr>
+            <w:r xmlns:w="http://schemas.openxmlformats.org/wordprocessingml/2006/main" xmlns:wp="http://schemas.openxmlformats.org/drawingml/2006/wordprocessingDrawing" xmlns:r="http://schemas.openxmlformats.org/officeDocument/2006/relationships" xmlns:w14="http://schemas.microsoft.com/office/word/2010/wordml">
+              <w:rPr>
+                <w:rFonts w:ascii="Roboto" w:hAnsi="Roboto" w:eastAsia="Roboto" w:cs="Roboto"/>
+                <w:sz w:val="22"/>
+                <w:szCs w:val="22"/>
+                <w:color w:val="111111"/>
+              </w:rPr>
+              <w:t xml:space="preserve">rowname</w:t>
+            </w:r>
+          </w:p>
+        </w:tc>
+        <w:tc>
+          <w:tcPr>
+            <w:tcBorders>
+              <w:bottom w:val="single" w:sz="16" w:space="0" w:color="000000"/>
+              <w:top w:val="single" w:sz="16" w:space="0" w:color="000000"/>
+            </w:tcBorders>
+            <w:shd w:val="clear" w:color="auto" w:fill="FFFFFF"/>
+            <w:tcMar>
+              <w:top w:w="0" w:type="dxa"/>
+              <w:bottom w:w="0" w:type="dxa"/>
+              <w:left w:w="0" w:type="dxa"/>
+              <w:right w:w="0" w:type="dxa"/>
+            </w:tcMar>
+            <w:vAlign w:val="center"/>
+          </w:tcPr>
+          <w:p>
+            <w:pPr>
+              <w:jc w:val="right"/>
+              <w:spacing w:after="40" w:before="40"/>
+              <w:ind w:firstLine="0" w:left="100" w:right="100"/>
+            </w:pPr>
+            <w:r xmlns:w="http://schemas.openxmlformats.org/wordprocessingml/2006/main" xmlns:wp="http://schemas.openxmlformats.org/drawingml/2006/wordprocessingDrawing" xmlns:r="http://schemas.openxmlformats.org/officeDocument/2006/relationships" xmlns:w14="http://schemas.microsoft.com/office/word/2010/wordml">
+              <w:rPr>
+                <w:rFonts w:ascii="Roboto" w:hAnsi="Roboto" w:eastAsia="Roboto" w:cs="Roboto"/>
+                <w:sz w:val="22"/>
+                <w:szCs w:val="22"/>
+                <w:color w:val="111111"/>
+              </w:rPr>
+              <w:t xml:space="preserve">pro_1</w:t>
+            </w:r>
+          </w:p>
+        </w:tc>
+        <w:tc>
+          <w:tcPr>
+            <w:tcBorders>
+              <w:bottom w:val="single" w:sz="16" w:space="0" w:color="000000"/>
+              <w:top w:val="single" w:sz="16" w:space="0" w:color="000000"/>
+            </w:tcBorders>
+            <w:shd w:val="clear" w:color="auto" w:fill="FFFFFF"/>
+            <w:tcMar>
+              <w:top w:w="0" w:type="dxa"/>
+              <w:bottom w:w="0" w:type="dxa"/>
+              <w:left w:w="0" w:type="dxa"/>
+              <w:right w:w="0" w:type="dxa"/>
+            </w:tcMar>
+            <w:vAlign w:val="center"/>
+          </w:tcPr>
+          <w:p>
+            <w:pPr>
+              <w:jc w:val="right"/>
+              <w:spacing w:after="40" w:before="40"/>
+              <w:ind w:firstLine="0" w:left="100" w:right="100"/>
+            </w:pPr>
+            <w:r xmlns:w="http://schemas.openxmlformats.org/wordprocessingml/2006/main" xmlns:wp="http://schemas.openxmlformats.org/drawingml/2006/wordprocessingDrawing" xmlns:r="http://schemas.openxmlformats.org/officeDocument/2006/relationships" xmlns:w14="http://schemas.microsoft.com/office/word/2010/wordml">
+              <w:rPr>
+                <w:rFonts w:ascii="Roboto" w:hAnsi="Roboto" w:eastAsia="Roboto" w:cs="Roboto"/>
+                <w:sz w:val="22"/>
+                <w:szCs w:val="22"/>
+                <w:color w:val="111111"/>
+              </w:rPr>
+              <w:t xml:space="preserve">pro_2</w:t>
+            </w:r>
+          </w:p>
+        </w:tc>
+        <w:tc>
+          <w:tcPr>
+            <w:tcBorders>
+              <w:bottom w:val="single" w:sz="16" w:space="0" w:color="000000"/>
+              <w:top w:val="single" w:sz="16" w:space="0" w:color="000000"/>
+            </w:tcBorders>
+            <w:shd w:val="clear" w:color="auto" w:fill="FFFFFF"/>
+            <w:tcMar>
+              <w:top w:w="0" w:type="dxa"/>
+              <w:bottom w:w="0" w:type="dxa"/>
+              <w:left w:w="0" w:type="dxa"/>
+              <w:right w:w="0" w:type="dxa"/>
+            </w:tcMar>
+            <w:vAlign w:val="center"/>
+          </w:tcPr>
+          <w:p>
+            <w:pPr>
+              <w:jc w:val="right"/>
+              <w:spacing w:after="40" w:before="40"/>
+              <w:ind w:firstLine="0" w:left="100" w:right="100"/>
+            </w:pPr>
+            <w:r xmlns:w="http://schemas.openxmlformats.org/wordprocessingml/2006/main" xmlns:wp="http://schemas.openxmlformats.org/drawingml/2006/wordprocessingDrawing" xmlns:r="http://schemas.openxmlformats.org/officeDocument/2006/relationships" xmlns:w14="http://schemas.microsoft.com/office/word/2010/wordml">
+              <w:rPr>
+                <w:rFonts w:ascii="Roboto" w:hAnsi="Roboto" w:eastAsia="Roboto" w:cs="Roboto"/>
+                <w:sz w:val="22"/>
+                <w:szCs w:val="22"/>
+                <w:color w:val="111111"/>
+              </w:rPr>
+              <w:t xml:space="preserve">pro_3</w:t>
+            </w:r>
+          </w:p>
+        </w:tc>
+        <w:tc>
+          <w:tcPr>
+            <w:tcBorders>
+              <w:bottom w:val="single" w:sz="16" w:space="0" w:color="000000"/>
+              <w:top w:val="single" w:sz="16" w:space="0" w:color="000000"/>
+            </w:tcBorders>
+            <w:shd w:val="clear" w:color="auto" w:fill="FFFFFF"/>
+            <w:tcMar>
+              <w:top w:w="0" w:type="dxa"/>
+              <w:bottom w:w="0" w:type="dxa"/>
+              <w:left w:w="0" w:type="dxa"/>
+              <w:right w:w="0" w:type="dxa"/>
+            </w:tcMar>
+            <w:vAlign w:val="center"/>
+          </w:tcPr>
+          <w:p>
+            <w:pPr>
+              <w:jc w:val="right"/>
+              <w:spacing w:after="40" w:before="40"/>
+              <w:ind w:firstLine="0" w:left="100" w:right="100"/>
+            </w:pPr>
+            <w:r xmlns:w="http://schemas.openxmlformats.org/wordprocessingml/2006/main" xmlns:wp="http://schemas.openxmlformats.org/drawingml/2006/wordprocessingDrawing" xmlns:r="http://schemas.openxmlformats.org/officeDocument/2006/relationships" xmlns:w14="http://schemas.microsoft.com/office/word/2010/wordml">
+              <w:rPr>
+                <w:rFonts w:ascii="Roboto" w:hAnsi="Roboto" w:eastAsia="Roboto" w:cs="Roboto"/>
+                <w:sz w:val="22"/>
+                <w:szCs w:val="22"/>
+                <w:color w:val="111111"/>
+              </w:rPr>
+              <w:t xml:space="preserve">pro_4</w:t>
+            </w:r>
+          </w:p>
+        </w:tc>
+        <w:tc>
+          <w:tcPr>
+            <w:tcBorders>
+              <w:bottom w:val="single" w:sz="16" w:space="0" w:color="000000"/>
+              <w:top w:val="single" w:sz="16" w:space="0" w:color="000000"/>
+            </w:tcBorders>
+            <w:shd w:val="clear" w:color="auto" w:fill="FFFFFF"/>
+            <w:tcMar>
+              <w:top w:w="0" w:type="dxa"/>
+              <w:bottom w:w="0" w:type="dxa"/>
+              <w:left w:w="0" w:type="dxa"/>
+              <w:right w:w="0" w:type="dxa"/>
+            </w:tcMar>
+            <w:vAlign w:val="center"/>
+          </w:tcPr>
+          <w:p>
+            <w:pPr>
+              <w:jc w:val="right"/>
+              <w:spacing w:after="40" w:before="40"/>
+              <w:ind w:firstLine="0" w:left="100" w:right="100"/>
+            </w:pPr>
+            <w:r xmlns:w="http://schemas.openxmlformats.org/wordprocessingml/2006/main" xmlns:wp="http://schemas.openxmlformats.org/drawingml/2006/wordprocessingDrawing" xmlns:r="http://schemas.openxmlformats.org/officeDocument/2006/relationships" xmlns:w14="http://schemas.microsoft.com/office/word/2010/wordml">
+              <w:rPr>
+                <w:rFonts w:ascii="Roboto" w:hAnsi="Roboto" w:eastAsia="Roboto" w:cs="Roboto"/>
+                <w:sz w:val="22"/>
+                <w:szCs w:val="22"/>
+                <w:color w:val="111111"/>
+              </w:rPr>
+              <w:t xml:space="preserve">pro_5</w:t>
+            </w:r>
+          </w:p>
+        </w:tc>
+        <w:tc>
+          <w:tcPr>
+            <w:tcBorders>
+              <w:bottom w:val="single" w:sz="16" w:space="0" w:color="000000"/>
+              <w:top w:val="single" w:sz="16" w:space="0" w:color="000000"/>
+            </w:tcBorders>
+            <w:shd w:val="clear" w:color="auto" w:fill="FFFFFF"/>
+            <w:tcMar>
+              <w:top w:w="0" w:type="dxa"/>
+              <w:bottom w:w="0" w:type="dxa"/>
+              <w:left w:w="0" w:type="dxa"/>
+              <w:right w:w="0" w:type="dxa"/>
+            </w:tcMar>
+            <w:vAlign w:val="center"/>
+          </w:tcPr>
+          <w:p>
+            <w:pPr>
+              <w:jc w:val="right"/>
+              <w:spacing w:after="40" w:before="40"/>
+              <w:ind w:firstLine="0" w:left="100" w:right="100"/>
+            </w:pPr>
+            <w:r xmlns:w="http://schemas.openxmlformats.org/wordprocessingml/2006/main" xmlns:wp="http://schemas.openxmlformats.org/drawingml/2006/wordprocessingDrawing" xmlns:r="http://schemas.openxmlformats.org/officeDocument/2006/relationships" xmlns:w14="http://schemas.microsoft.com/office/word/2010/wordml">
+              <w:rPr>
+                <w:rFonts w:ascii="Roboto" w:hAnsi="Roboto" w:eastAsia="Roboto" w:cs="Roboto"/>
+                <w:sz w:val="22"/>
+                <w:szCs w:val="22"/>
+                <w:color w:val="111111"/>
+              </w:rPr>
+              <w:t xml:space="preserve">pro_6</w:t>
+            </w:r>
+          </w:p>
+        </w:tc>
+      </w:tr>
+      <w:tr>
+        <w:trPr>
+          <w:cantSplit/>
+          <w:trHeight w:val="360" w:hRule="auto"/>
+        </w:trPr>
+        <w:tc>
+          <w:tcPr>
+            <w:tcBorders/>
+            <w:shd w:val="clear" w:color="auto" w:fill="FFFFFF"/>
+            <w:tcMar>
+              <w:top w:w="0" w:type="dxa"/>
+              <w:bottom w:w="0" w:type="dxa"/>
+              <w:left w:w="0" w:type="dxa"/>
+              <w:right w:w="0" w:type="dxa"/>
+            </w:tcMar>
+            <w:vAlign w:val="center"/>
+          </w:tcPr>
+          <w:p>
+            <w:pPr>
+              <w:jc w:val="right"/>
+              <w:spacing w:after="40" w:before="40"/>
+              <w:ind w:firstLine="0" w:left="100" w:right="100"/>
+            </w:pPr>
+            <w:r xmlns:w="http://schemas.openxmlformats.org/wordprocessingml/2006/main" xmlns:wp="http://schemas.openxmlformats.org/drawingml/2006/wordprocessingDrawing" xmlns:r="http://schemas.openxmlformats.org/officeDocument/2006/relationships" xmlns:w14="http://schemas.microsoft.com/office/word/2010/wordml">
+              <w:rPr>
+                <w:rFonts w:ascii="Roboto" w:hAnsi="Roboto" w:eastAsia="Roboto" w:cs="Roboto"/>
+                <w:sz w:val="22"/>
+                <w:szCs w:val="22"/>
+                <w:color w:val="111111"/>
+              </w:rPr>
+              <w:t xml:space="preserve">pro_1</w:t>
+            </w:r>
+          </w:p>
+        </w:tc>
+        <w:tc>
+          <w:tcPr>
+            <w:tcBorders/>
+            <w:shd w:val="clear" w:color="auto" w:fill="FFFFFF"/>
+            <w:tcMar>
+              <w:top w:w="0" w:type="dxa"/>
+              <w:bottom w:w="0" w:type="dxa"/>
+              <w:left w:w="0" w:type="dxa"/>
+              <w:right w:w="0" w:type="dxa"/>
+            </w:tcMar>
+            <w:vAlign w:val="center"/>
+          </w:tcPr>
+          <w:p>
+            <w:pPr>
+              <w:jc w:val="right"/>
+              <w:spacing w:after="40" w:before="40"/>
+              <w:ind w:firstLine="0" w:left="100" w:right="100"/>
+            </w:pPr>
+            <w:r xmlns:w="http://schemas.openxmlformats.org/wordprocessingml/2006/main" xmlns:wp="http://schemas.openxmlformats.org/drawingml/2006/wordprocessingDrawing" xmlns:r="http://schemas.openxmlformats.org/officeDocument/2006/relationships" xmlns:w14="http://schemas.microsoft.com/office/word/2010/wordml">
+              <w:rPr>
+                <w:rFonts w:ascii="Roboto" w:hAnsi="Roboto" w:eastAsia="Roboto" w:cs="Roboto"/>
+                <w:sz w:val="22"/>
+                <w:szCs w:val="22"/>
+                <w:color w:val="111111"/>
+              </w:rPr>
+              <w:t xml:space="preserve"/>
+            </w:r>
+          </w:p>
+        </w:tc>
+        <w:tc>
+          <w:tcPr>
+            <w:tcBorders/>
+            <w:shd w:val="clear" w:color="auto" w:fill="FFFFFF"/>
+            <w:tcMar>
+              <w:top w:w="0" w:type="dxa"/>
+              <w:bottom w:w="0" w:type="dxa"/>
+              <w:left w:w="0" w:type="dxa"/>
+              <w:right w:w="0" w:type="dxa"/>
+            </w:tcMar>
+            <w:vAlign w:val="center"/>
+          </w:tcPr>
+          <w:p>
+            <w:pPr>
+              <w:jc w:val="right"/>
+              <w:spacing w:after="40" w:before="40"/>
+              <w:ind w:firstLine="0" w:left="100" w:right="100"/>
+            </w:pPr>
+            <w:r xmlns:w="http://schemas.openxmlformats.org/wordprocessingml/2006/main" xmlns:wp="http://schemas.openxmlformats.org/drawingml/2006/wordprocessingDrawing" xmlns:r="http://schemas.openxmlformats.org/officeDocument/2006/relationships" xmlns:w14="http://schemas.microsoft.com/office/word/2010/wordml">
+              <w:rPr>
+                <w:rFonts w:ascii="Roboto" w:hAnsi="Roboto" w:eastAsia="Roboto" w:cs="Roboto"/>
+                <w:sz w:val="22"/>
+                <w:szCs w:val="22"/>
+                <w:color w:val="111111"/>
+              </w:rPr>
+              <w:t xml:space="preserve"> .66</w:t>
+            </w:r>
+          </w:p>
+        </w:tc>
+        <w:tc>
+          <w:tcPr>
+            <w:tcBorders/>
+            <w:shd w:val="clear" w:color="auto" w:fill="FFFFFF"/>
+            <w:tcMar>
+              <w:top w:w="0" w:type="dxa"/>
+              <w:bottom w:w="0" w:type="dxa"/>
+              <w:left w:w="0" w:type="dxa"/>
+              <w:right w:w="0" w:type="dxa"/>
+            </w:tcMar>
+            <w:vAlign w:val="center"/>
+          </w:tcPr>
+          <w:p>
+            <w:pPr>
+              <w:jc w:val="right"/>
+              <w:spacing w:after="40" w:before="40"/>
+              <w:ind w:firstLine="0" w:left="100" w:right="100"/>
+            </w:pPr>
+            <w:r xmlns:w="http://schemas.openxmlformats.org/wordprocessingml/2006/main" xmlns:wp="http://schemas.openxmlformats.org/drawingml/2006/wordprocessingDrawing" xmlns:r="http://schemas.openxmlformats.org/officeDocument/2006/relationships" xmlns:w14="http://schemas.microsoft.com/office/word/2010/wordml">
+              <w:rPr>
+                <w:rFonts w:ascii="Roboto" w:hAnsi="Roboto" w:eastAsia="Roboto" w:cs="Roboto"/>
+                <w:sz w:val="22"/>
+                <w:szCs w:val="22"/>
+                <w:color w:val="111111"/>
+              </w:rPr>
+              <w:t xml:space="preserve"> .48</w:t>
+            </w:r>
+          </w:p>
+        </w:tc>
+        <w:tc>
+          <w:tcPr>
+            <w:tcBorders/>
+            <w:shd w:val="clear" w:color="auto" w:fill="FFFFFF"/>
+            <w:tcMar>
+              <w:top w:w="0" w:type="dxa"/>
+              <w:bottom w:w="0" w:type="dxa"/>
+              <w:left w:w="0" w:type="dxa"/>
+              <w:right w:w="0" w:type="dxa"/>
+            </w:tcMar>
+            <w:vAlign w:val="center"/>
+          </w:tcPr>
+          <w:p>
+            <w:pPr>
+              <w:jc w:val="right"/>
+              <w:spacing w:after="40" w:before="40"/>
+              <w:ind w:firstLine="0" w:left="100" w:right="100"/>
+            </w:pPr>
+            <w:r xmlns:w="http://schemas.openxmlformats.org/wordprocessingml/2006/main" xmlns:wp="http://schemas.openxmlformats.org/drawingml/2006/wordprocessingDrawing" xmlns:r="http://schemas.openxmlformats.org/officeDocument/2006/relationships" xmlns:w14="http://schemas.microsoft.com/office/word/2010/wordml">
+              <w:rPr>
+                <w:rFonts w:ascii="Roboto" w:hAnsi="Roboto" w:eastAsia="Roboto" w:cs="Roboto"/>
+                <w:sz w:val="22"/>
+                <w:szCs w:val="22"/>
+                <w:color w:val="111111"/>
+              </w:rPr>
+              <w:t xml:space="preserve"> .48</w:t>
+            </w:r>
+          </w:p>
+        </w:tc>
+        <w:tc>
+          <w:tcPr>
+            <w:tcBorders/>
+            <w:shd w:val="clear" w:color="auto" w:fill="FFFFFF"/>
+            <w:tcMar>
+              <w:top w:w="0" w:type="dxa"/>
+              <w:bottom w:w="0" w:type="dxa"/>
+              <w:left w:w="0" w:type="dxa"/>
+              <w:right w:w="0" w:type="dxa"/>
+            </w:tcMar>
+            <w:vAlign w:val="center"/>
+          </w:tcPr>
+          <w:p>
+            <w:pPr>
+              <w:jc w:val="right"/>
+              <w:spacing w:after="40" w:before="40"/>
+              <w:ind w:firstLine="0" w:left="100" w:right="100"/>
+            </w:pPr>
+            <w:r xmlns:w="http://schemas.openxmlformats.org/wordprocessingml/2006/main" xmlns:wp="http://schemas.openxmlformats.org/drawingml/2006/wordprocessingDrawing" xmlns:r="http://schemas.openxmlformats.org/officeDocument/2006/relationships" xmlns:w14="http://schemas.microsoft.com/office/word/2010/wordml">
+              <w:rPr>
+                <w:rFonts w:ascii="Roboto" w:hAnsi="Roboto" w:eastAsia="Roboto" w:cs="Roboto"/>
+                <w:sz w:val="22"/>
+                <w:szCs w:val="22"/>
+                <w:color w:val="111111"/>
+              </w:rPr>
+              <w:t xml:space="preserve"> .42</w:t>
+            </w:r>
+          </w:p>
+        </w:tc>
+        <w:tc>
+          <w:tcPr>
+            <w:tcBorders/>
+            <w:shd w:val="clear" w:color="auto" w:fill="FFFFFF"/>
+            <w:tcMar>
+              <w:top w:w="0" w:type="dxa"/>
+              <w:bottom w:w="0" w:type="dxa"/>
+              <w:left w:w="0" w:type="dxa"/>
+              <w:right w:w="0" w:type="dxa"/>
+            </w:tcMar>
+            <w:vAlign w:val="center"/>
+          </w:tcPr>
+          <w:p>
+            <w:pPr>
+              <w:jc w:val="right"/>
+              <w:spacing w:after="40" w:before="40"/>
+              <w:ind w:firstLine="0" w:left="100" w:right="100"/>
+            </w:pPr>
+            <w:r xmlns:w="http://schemas.openxmlformats.org/wordprocessingml/2006/main" xmlns:wp="http://schemas.openxmlformats.org/drawingml/2006/wordprocessingDrawing" xmlns:r="http://schemas.openxmlformats.org/officeDocument/2006/relationships" xmlns:w14="http://schemas.microsoft.com/office/word/2010/wordml">
+              <w:rPr>
+                <w:rFonts w:ascii="Roboto" w:hAnsi="Roboto" w:eastAsia="Roboto" w:cs="Roboto"/>
+                <w:sz w:val="22"/>
+                <w:szCs w:val="22"/>
+                <w:color w:val="111111"/>
+              </w:rPr>
+              <w:t xml:space="preserve"> .46</w:t>
+            </w:r>
+          </w:p>
+        </w:tc>
+      </w:tr>
+      <w:tr>
+        <w:trPr>
+          <w:cantSplit/>
+          <w:trHeight w:val="360" w:hRule="auto"/>
+        </w:trPr>
+        <w:tc>
+          <w:tcPr>
+            <w:tcBorders/>
+            <w:shd w:val="clear" w:color="auto" w:fill="FFFFFF"/>
+            <w:tcMar>
+              <w:top w:w="0" w:type="dxa"/>
+              <w:bottom w:w="0" w:type="dxa"/>
+              <w:left w:w="0" w:type="dxa"/>
+              <w:right w:w="0" w:type="dxa"/>
+            </w:tcMar>
+            <w:vAlign w:val="center"/>
+          </w:tcPr>
+          <w:p>
+            <w:pPr>
+              <w:jc w:val="right"/>
+              <w:spacing w:after="40" w:before="40"/>
+              <w:ind w:firstLine="0" w:left="100" w:right="100"/>
+            </w:pPr>
+            <w:r xmlns:w="http://schemas.openxmlformats.org/wordprocessingml/2006/main" xmlns:wp="http://schemas.openxmlformats.org/drawingml/2006/wordprocessingDrawing" xmlns:r="http://schemas.openxmlformats.org/officeDocument/2006/relationships" xmlns:w14="http://schemas.microsoft.com/office/word/2010/wordml">
+              <w:rPr>
+                <w:rFonts w:ascii="Roboto" w:hAnsi="Roboto" w:eastAsia="Roboto" w:cs="Roboto"/>
+                <w:sz w:val="22"/>
+                <w:szCs w:val="22"/>
+                <w:color w:val="111111"/>
+              </w:rPr>
+              <w:t xml:space="preserve">pro_2</w:t>
+            </w:r>
+          </w:p>
+        </w:tc>
+        <w:tc>
+          <w:tcPr>
+            <w:tcBorders/>
+            <w:shd w:val="clear" w:color="auto" w:fill="FFFFFF"/>
+            <w:tcMar>
+              <w:top w:w="0" w:type="dxa"/>
+              <w:bottom w:w="0" w:type="dxa"/>
+              <w:left w:w="0" w:type="dxa"/>
+              <w:right w:w="0" w:type="dxa"/>
+            </w:tcMar>
+            <w:vAlign w:val="center"/>
+          </w:tcPr>
+          <w:p>
+            <w:pPr>
+              <w:jc w:val="right"/>
+              <w:spacing w:after="40" w:before="40"/>
+              <w:ind w:firstLine="0" w:left="100" w:right="100"/>
+            </w:pPr>
+            <w:r xmlns:w="http://schemas.openxmlformats.org/wordprocessingml/2006/main" xmlns:wp="http://schemas.openxmlformats.org/drawingml/2006/wordprocessingDrawing" xmlns:r="http://schemas.openxmlformats.org/officeDocument/2006/relationships" xmlns:w14="http://schemas.microsoft.com/office/word/2010/wordml">
+              <w:rPr>
+                <w:rFonts w:ascii="Roboto" w:hAnsi="Roboto" w:eastAsia="Roboto" w:cs="Roboto"/>
+                <w:sz w:val="22"/>
+                <w:szCs w:val="22"/>
+                <w:color w:val="111111"/>
+              </w:rPr>
+              <w:t xml:space="preserve"/>
+            </w:r>
+          </w:p>
+        </w:tc>
+        <w:tc>
+          <w:tcPr>
+            <w:tcBorders/>
+            <w:shd w:val="clear" w:color="auto" w:fill="FFFFFF"/>
+            <w:tcMar>
+              <w:top w:w="0" w:type="dxa"/>
+              <w:bottom w:w="0" w:type="dxa"/>
+              <w:left w:w="0" w:type="dxa"/>
+              <w:right w:w="0" w:type="dxa"/>
+            </w:tcMar>
+            <w:vAlign w:val="center"/>
+          </w:tcPr>
+          <w:p>
+            <w:pPr>
+              <w:jc w:val="right"/>
+              <w:spacing w:after="40" w:before="40"/>
+              <w:ind w:firstLine="0" w:left="100" w:right="100"/>
+            </w:pPr>
+            <w:r xmlns:w="http://schemas.openxmlformats.org/wordprocessingml/2006/main" xmlns:wp="http://schemas.openxmlformats.org/drawingml/2006/wordprocessingDrawing" xmlns:r="http://schemas.openxmlformats.org/officeDocument/2006/relationships" xmlns:w14="http://schemas.microsoft.com/office/word/2010/wordml">
+              <w:rPr>
+                <w:rFonts w:ascii="Roboto" w:hAnsi="Roboto" w:eastAsia="Roboto" w:cs="Roboto"/>
+                <w:sz w:val="22"/>
+                <w:szCs w:val="22"/>
+                <w:color w:val="111111"/>
+              </w:rPr>
+              <w:t xml:space="preserve">    </w:t>
+            </w:r>
+          </w:p>
+        </w:tc>
+        <w:tc>
+          <w:tcPr>
+            <w:tcBorders/>
+            <w:shd w:val="clear" w:color="auto" w:fill="FFFFFF"/>
+            <w:tcMar>
+              <w:top w:w="0" w:type="dxa"/>
+              <w:bottom w:w="0" w:type="dxa"/>
+              <w:left w:w="0" w:type="dxa"/>
+              <w:right w:w="0" w:type="dxa"/>
+            </w:tcMar>
+            <w:vAlign w:val="center"/>
+          </w:tcPr>
+          <w:p>
+            <w:pPr>
+              <w:jc w:val="right"/>
+              <w:spacing w:after="40" w:before="40"/>
+              <w:ind w:firstLine="0" w:left="100" w:right="100"/>
+            </w:pPr>
+            <w:r xmlns:w="http://schemas.openxmlformats.org/wordprocessingml/2006/main" xmlns:wp="http://schemas.openxmlformats.org/drawingml/2006/wordprocessingDrawing" xmlns:r="http://schemas.openxmlformats.org/officeDocument/2006/relationships" xmlns:w14="http://schemas.microsoft.com/office/word/2010/wordml">
+              <w:rPr>
+                <w:rFonts w:ascii="Roboto" w:hAnsi="Roboto" w:eastAsia="Roboto" w:cs="Roboto"/>
+                <w:sz w:val="22"/>
+                <w:szCs w:val="22"/>
+                <w:color w:val="111111"/>
+              </w:rPr>
+              <w:t xml:space="preserve"> .55</w:t>
+            </w:r>
+          </w:p>
+        </w:tc>
+        <w:tc>
+          <w:tcPr>
+            <w:tcBorders/>
+            <w:shd w:val="clear" w:color="auto" w:fill="FFFFFF"/>
+            <w:tcMar>
+              <w:top w:w="0" w:type="dxa"/>
+              <w:bottom w:w="0" w:type="dxa"/>
+              <w:left w:w="0" w:type="dxa"/>
+              <w:right w:w="0" w:type="dxa"/>
+            </w:tcMar>
+            <w:vAlign w:val="center"/>
+          </w:tcPr>
+          <w:p>
+            <w:pPr>
+              <w:jc w:val="right"/>
+              <w:spacing w:after="40" w:before="40"/>
+              <w:ind w:firstLine="0" w:left="100" w:right="100"/>
+            </w:pPr>
+            <w:r xmlns:w="http://schemas.openxmlformats.org/wordprocessingml/2006/main" xmlns:wp="http://schemas.openxmlformats.org/drawingml/2006/wordprocessingDrawing" xmlns:r="http://schemas.openxmlformats.org/officeDocument/2006/relationships" xmlns:w14="http://schemas.microsoft.com/office/word/2010/wordml">
+              <w:rPr>
+                <w:rFonts w:ascii="Roboto" w:hAnsi="Roboto" w:eastAsia="Roboto" w:cs="Roboto"/>
+                <w:sz w:val="22"/>
+                <w:szCs w:val="22"/>
+                <w:color w:val="111111"/>
+              </w:rPr>
+              <w:t xml:space="preserve"> .53</w:t>
+            </w:r>
+          </w:p>
+        </w:tc>
+        <w:tc>
+          <w:tcPr>
+            <w:tcBorders/>
+            <w:shd w:val="clear" w:color="auto" w:fill="FFFFFF"/>
+            <w:tcMar>
+              <w:top w:w="0" w:type="dxa"/>
+              <w:bottom w:w="0" w:type="dxa"/>
+              <w:left w:w="0" w:type="dxa"/>
+              <w:right w:w="0" w:type="dxa"/>
+            </w:tcMar>
+            <w:vAlign w:val="center"/>
+          </w:tcPr>
+          <w:p>
+            <w:pPr>
+              <w:jc w:val="right"/>
+              <w:spacing w:after="40" w:before="40"/>
+              <w:ind w:firstLine="0" w:left="100" w:right="100"/>
+            </w:pPr>
+            <w:r xmlns:w="http://schemas.openxmlformats.org/wordprocessingml/2006/main" xmlns:wp="http://schemas.openxmlformats.org/drawingml/2006/wordprocessingDrawing" xmlns:r="http://schemas.openxmlformats.org/officeDocument/2006/relationships" xmlns:w14="http://schemas.microsoft.com/office/word/2010/wordml">
+              <w:rPr>
+                <w:rFonts w:ascii="Roboto" w:hAnsi="Roboto" w:eastAsia="Roboto" w:cs="Roboto"/>
+                <w:sz w:val="22"/>
+                <w:szCs w:val="22"/>
+                <w:color w:val="111111"/>
+              </w:rPr>
+              <w:t xml:space="preserve"> .56</w:t>
+            </w:r>
+          </w:p>
+        </w:tc>
+        <w:tc>
+          <w:tcPr>
+            <w:tcBorders/>
+            <w:shd w:val="clear" w:color="auto" w:fill="FFFFFF"/>
+            <w:tcMar>
+              <w:top w:w="0" w:type="dxa"/>
+              <w:bottom w:w="0" w:type="dxa"/>
+              <w:left w:w="0" w:type="dxa"/>
+              <w:right w:w="0" w:type="dxa"/>
+            </w:tcMar>
+            <w:vAlign w:val="center"/>
+          </w:tcPr>
+          <w:p>
+            <w:pPr>
+              <w:jc w:val="right"/>
+              <w:spacing w:after="40" w:before="40"/>
+              <w:ind w:firstLine="0" w:left="100" w:right="100"/>
+            </w:pPr>
+            <w:r xmlns:w="http://schemas.openxmlformats.org/wordprocessingml/2006/main" xmlns:wp="http://schemas.openxmlformats.org/drawingml/2006/wordprocessingDrawing" xmlns:r="http://schemas.openxmlformats.org/officeDocument/2006/relationships" xmlns:w14="http://schemas.microsoft.com/office/word/2010/wordml">
+              <w:rPr>
+                <w:rFonts w:ascii="Roboto" w:hAnsi="Roboto" w:eastAsia="Roboto" w:cs="Roboto"/>
+                <w:sz w:val="22"/>
+                <w:szCs w:val="22"/>
+                <w:color w:val="111111"/>
+              </w:rPr>
+              <w:t xml:space="preserve"> .49</w:t>
+            </w:r>
+          </w:p>
+        </w:tc>
+      </w:tr>
+      <w:tr>
+        <w:trPr>
+          <w:cantSplit/>
+          <w:trHeight w:val="360" w:hRule="auto"/>
+        </w:trPr>
+        <w:tc>
+          <w:tcPr>
+            <w:tcBorders/>
+            <w:shd w:val="clear" w:color="auto" w:fill="FFFFFF"/>
+            <w:tcMar>
+              <w:top w:w="0" w:type="dxa"/>
+              <w:bottom w:w="0" w:type="dxa"/>
+              <w:left w:w="0" w:type="dxa"/>
+              <w:right w:w="0" w:type="dxa"/>
+            </w:tcMar>
+            <w:vAlign w:val="center"/>
+          </w:tcPr>
+          <w:p>
+            <w:pPr>
+              <w:jc w:val="right"/>
+              <w:spacing w:after="40" w:before="40"/>
+              <w:ind w:firstLine="0" w:left="100" w:right="100"/>
+            </w:pPr>
+            <w:r xmlns:w="http://schemas.openxmlformats.org/wordprocessingml/2006/main" xmlns:wp="http://schemas.openxmlformats.org/drawingml/2006/wordprocessingDrawing" xmlns:r="http://schemas.openxmlformats.org/officeDocument/2006/relationships" xmlns:w14="http://schemas.microsoft.com/office/word/2010/wordml">
+              <w:rPr>
+                <w:rFonts w:ascii="Roboto" w:hAnsi="Roboto" w:eastAsia="Roboto" w:cs="Roboto"/>
+                <w:sz w:val="22"/>
+                <w:szCs w:val="22"/>
+                <w:color w:val="111111"/>
+              </w:rPr>
+              <w:t xml:space="preserve">pro_3</w:t>
+            </w:r>
+          </w:p>
+        </w:tc>
+        <w:tc>
+          <w:tcPr>
+            <w:tcBorders/>
+            <w:shd w:val="clear" w:color="auto" w:fill="FFFFFF"/>
+            <w:tcMar>
+              <w:top w:w="0" w:type="dxa"/>
+              <w:bottom w:w="0" w:type="dxa"/>
+              <w:left w:w="0" w:type="dxa"/>
+              <w:right w:w="0" w:type="dxa"/>
+            </w:tcMar>
+            <w:vAlign w:val="center"/>
+          </w:tcPr>
+          <w:p>
+            <w:pPr>
+              <w:jc w:val="right"/>
+              <w:spacing w:after="40" w:before="40"/>
+              <w:ind w:firstLine="0" w:left="100" w:right="100"/>
+            </w:pPr>
+            <w:r xmlns:w="http://schemas.openxmlformats.org/wordprocessingml/2006/main" xmlns:wp="http://schemas.openxmlformats.org/drawingml/2006/wordprocessingDrawing" xmlns:r="http://schemas.openxmlformats.org/officeDocument/2006/relationships" xmlns:w14="http://schemas.microsoft.com/office/word/2010/wordml">
+              <w:rPr>
+                <w:rFonts w:ascii="Roboto" w:hAnsi="Roboto" w:eastAsia="Roboto" w:cs="Roboto"/>
+                <w:sz w:val="22"/>
+                <w:szCs w:val="22"/>
+                <w:color w:val="111111"/>
+              </w:rPr>
+              <w:t xml:space="preserve"/>
+            </w:r>
+          </w:p>
+        </w:tc>
+        <w:tc>
+          <w:tcPr>
+            <w:tcBorders/>
+            <w:shd w:val="clear" w:color="auto" w:fill="FFFFFF"/>
+            <w:tcMar>
+              <w:top w:w="0" w:type="dxa"/>
+              <w:bottom w:w="0" w:type="dxa"/>
+              <w:left w:w="0" w:type="dxa"/>
+              <w:right w:w="0" w:type="dxa"/>
+            </w:tcMar>
+            <w:vAlign w:val="center"/>
+          </w:tcPr>
+          <w:p>
+            <w:pPr>
+              <w:jc w:val="right"/>
+              <w:spacing w:after="40" w:before="40"/>
+              <w:ind w:firstLine="0" w:left="100" w:right="100"/>
+            </w:pPr>
+            <w:r xmlns:w="http://schemas.openxmlformats.org/wordprocessingml/2006/main" xmlns:wp="http://schemas.openxmlformats.org/drawingml/2006/wordprocessingDrawing" xmlns:r="http://schemas.openxmlformats.org/officeDocument/2006/relationships" xmlns:w14="http://schemas.microsoft.com/office/word/2010/wordml">
+              <w:rPr>
+                <w:rFonts w:ascii="Roboto" w:hAnsi="Roboto" w:eastAsia="Roboto" w:cs="Roboto"/>
+                <w:sz w:val="22"/>
+                <w:szCs w:val="22"/>
+                <w:color w:val="111111"/>
+              </w:rPr>
+              <w:t xml:space="preserve">    </w:t>
+            </w:r>
+          </w:p>
+        </w:tc>
+        <w:tc>
+          <w:tcPr>
+            <w:tcBorders/>
+            <w:shd w:val="clear" w:color="auto" w:fill="FFFFFF"/>
+            <w:tcMar>
+              <w:top w:w="0" w:type="dxa"/>
+              <w:bottom w:w="0" w:type="dxa"/>
+              <w:left w:w="0" w:type="dxa"/>
+              <w:right w:w="0" w:type="dxa"/>
+            </w:tcMar>
+            <w:vAlign w:val="center"/>
+          </w:tcPr>
+          <w:p>
+            <w:pPr>
+              <w:jc w:val="right"/>
+              <w:spacing w:after="40" w:before="40"/>
+              <w:ind w:firstLine="0" w:left="100" w:right="100"/>
+            </w:pPr>
+            <w:r xmlns:w="http://schemas.openxmlformats.org/wordprocessingml/2006/main" xmlns:wp="http://schemas.openxmlformats.org/drawingml/2006/wordprocessingDrawing" xmlns:r="http://schemas.openxmlformats.org/officeDocument/2006/relationships" xmlns:w14="http://schemas.microsoft.com/office/word/2010/wordml">
+              <w:rPr>
+                <w:rFonts w:ascii="Roboto" w:hAnsi="Roboto" w:eastAsia="Roboto" w:cs="Roboto"/>
+                <w:sz w:val="22"/>
+                <w:szCs w:val="22"/>
+                <w:color w:val="111111"/>
+              </w:rPr>
+              <w:t xml:space="preserve">    </w:t>
+            </w:r>
+          </w:p>
+        </w:tc>
+        <w:tc>
+          <w:tcPr>
+            <w:tcBorders/>
+            <w:shd w:val="clear" w:color="auto" w:fill="FFFFFF"/>
+            <w:tcMar>
+              <w:top w:w="0" w:type="dxa"/>
+              <w:bottom w:w="0" w:type="dxa"/>
+              <w:left w:w="0" w:type="dxa"/>
+              <w:right w:w="0" w:type="dxa"/>
+            </w:tcMar>
+            <w:vAlign w:val="center"/>
+          </w:tcPr>
+          <w:p>
+            <w:pPr>
+              <w:jc w:val="right"/>
+              <w:spacing w:after="40" w:before="40"/>
+              <w:ind w:firstLine="0" w:left="100" w:right="100"/>
+            </w:pPr>
+            <w:r xmlns:w="http://schemas.openxmlformats.org/wordprocessingml/2006/main" xmlns:wp="http://schemas.openxmlformats.org/drawingml/2006/wordprocessingDrawing" xmlns:r="http://schemas.openxmlformats.org/officeDocument/2006/relationships" xmlns:w14="http://schemas.microsoft.com/office/word/2010/wordml">
+              <w:rPr>
+                <w:rFonts w:ascii="Roboto" w:hAnsi="Roboto" w:eastAsia="Roboto" w:cs="Roboto"/>
+                <w:sz w:val="22"/>
+                <w:szCs w:val="22"/>
+                <w:color w:val="111111"/>
+              </w:rPr>
+              <w:t xml:space="preserve"> .68</w:t>
+            </w:r>
+          </w:p>
+        </w:tc>
+        <w:tc>
+          <w:tcPr>
+            <w:tcBorders/>
+            <w:shd w:val="clear" w:color="auto" w:fill="FFFFFF"/>
+            <w:tcMar>
+              <w:top w:w="0" w:type="dxa"/>
+              <w:bottom w:w="0" w:type="dxa"/>
+              <w:left w:w="0" w:type="dxa"/>
+              <w:right w:w="0" w:type="dxa"/>
+            </w:tcMar>
+            <w:vAlign w:val="center"/>
+          </w:tcPr>
+          <w:p>
+            <w:pPr>
+              <w:jc w:val="right"/>
+              <w:spacing w:after="40" w:before="40"/>
+              <w:ind w:firstLine="0" w:left="100" w:right="100"/>
+            </w:pPr>
+            <w:r xmlns:w="http://schemas.openxmlformats.org/wordprocessingml/2006/main" xmlns:wp="http://schemas.openxmlformats.org/drawingml/2006/wordprocessingDrawing" xmlns:r="http://schemas.openxmlformats.org/officeDocument/2006/relationships" xmlns:w14="http://schemas.microsoft.com/office/word/2010/wordml">
+              <w:rPr>
+                <w:rFonts w:ascii="Roboto" w:hAnsi="Roboto" w:eastAsia="Roboto" w:cs="Roboto"/>
+                <w:sz w:val="22"/>
+                <w:szCs w:val="22"/>
+                <w:color w:val="111111"/>
+              </w:rPr>
+              <w:t xml:space="preserve"> .50</w:t>
+            </w:r>
+          </w:p>
+        </w:tc>
+        <w:tc>
+          <w:tcPr>
+            <w:tcBorders/>
+            <w:shd w:val="clear" w:color="auto" w:fill="FFFFFF"/>
+            <w:tcMar>
+              <w:top w:w="0" w:type="dxa"/>
+              <w:bottom w:w="0" w:type="dxa"/>
+              <w:left w:w="0" w:type="dxa"/>
+              <w:right w:w="0" w:type="dxa"/>
+            </w:tcMar>
+            <w:vAlign w:val="center"/>
+          </w:tcPr>
+          <w:p>
+            <w:pPr>
+              <w:jc w:val="right"/>
+              <w:spacing w:after="40" w:before="40"/>
+              <w:ind w:firstLine="0" w:left="100" w:right="100"/>
+            </w:pPr>
+            <w:r xmlns:w="http://schemas.openxmlformats.org/wordprocessingml/2006/main" xmlns:wp="http://schemas.openxmlformats.org/drawingml/2006/wordprocessingDrawing" xmlns:r="http://schemas.openxmlformats.org/officeDocument/2006/relationships" xmlns:w14="http://schemas.microsoft.com/office/word/2010/wordml">
+              <w:rPr>
+                <w:rFonts w:ascii="Roboto" w:hAnsi="Roboto" w:eastAsia="Roboto" w:cs="Roboto"/>
+                <w:sz w:val="22"/>
+                <w:szCs w:val="22"/>
+                <w:color w:val="111111"/>
+              </w:rPr>
+              <w:t xml:space="preserve"> .46</w:t>
+            </w:r>
+          </w:p>
+        </w:tc>
+      </w:tr>
+      <w:tr>
+        <w:trPr>
+          <w:cantSplit/>
+          <w:trHeight w:val="360" w:hRule="auto"/>
+        </w:trPr>
+        <w:tc>
+          <w:tcPr>
+            <w:tcBorders/>
+            <w:shd w:val="clear" w:color="auto" w:fill="FFFFFF"/>
+            <w:tcMar>
+              <w:top w:w="0" w:type="dxa"/>
+              <w:bottom w:w="0" w:type="dxa"/>
+              <w:left w:w="0" w:type="dxa"/>
+              <w:right w:w="0" w:type="dxa"/>
+            </w:tcMar>
+            <w:vAlign w:val="center"/>
+          </w:tcPr>
+          <w:p>
+            <w:pPr>
+              <w:jc w:val="right"/>
+              <w:spacing w:after="40" w:before="40"/>
+              <w:ind w:firstLine="0" w:left="100" w:right="100"/>
+            </w:pPr>
+            <w:r xmlns:w="http://schemas.openxmlformats.org/wordprocessingml/2006/main" xmlns:wp="http://schemas.openxmlformats.org/drawingml/2006/wordprocessingDrawing" xmlns:r="http://schemas.openxmlformats.org/officeDocument/2006/relationships" xmlns:w14="http://schemas.microsoft.com/office/word/2010/wordml">
+              <w:rPr>
+                <w:rFonts w:ascii="Roboto" w:hAnsi="Roboto" w:eastAsia="Roboto" w:cs="Roboto"/>
+                <w:sz w:val="22"/>
+                <w:szCs w:val="22"/>
+                <w:color w:val="111111"/>
+              </w:rPr>
+              <w:t xml:space="preserve">pro_4</w:t>
+            </w:r>
+          </w:p>
+        </w:tc>
+        <w:tc>
+          <w:tcPr>
+            <w:tcBorders/>
+            <w:shd w:val="clear" w:color="auto" w:fill="FFFFFF"/>
+            <w:tcMar>
+              <w:top w:w="0" w:type="dxa"/>
+              <w:bottom w:w="0" w:type="dxa"/>
+              <w:left w:w="0" w:type="dxa"/>
+              <w:right w:w="0" w:type="dxa"/>
+            </w:tcMar>
+            <w:vAlign w:val="center"/>
+          </w:tcPr>
+          <w:p>
+            <w:pPr>
+              <w:jc w:val="right"/>
+              <w:spacing w:after="40" w:before="40"/>
+              <w:ind w:firstLine="0" w:left="100" w:right="100"/>
+            </w:pPr>
+            <w:r xmlns:w="http://schemas.openxmlformats.org/wordprocessingml/2006/main" xmlns:wp="http://schemas.openxmlformats.org/drawingml/2006/wordprocessingDrawing" xmlns:r="http://schemas.openxmlformats.org/officeDocument/2006/relationships" xmlns:w14="http://schemas.microsoft.com/office/word/2010/wordml">
+              <w:rPr>
+                <w:rFonts w:ascii="Roboto" w:hAnsi="Roboto" w:eastAsia="Roboto" w:cs="Roboto"/>
+                <w:sz w:val="22"/>
+                <w:szCs w:val="22"/>
+                <w:color w:val="111111"/>
+              </w:rPr>
+              <w:t xml:space="preserve"/>
+            </w:r>
+          </w:p>
+        </w:tc>
+        <w:tc>
+          <w:tcPr>
+            <w:tcBorders/>
+            <w:shd w:val="clear" w:color="auto" w:fill="FFFFFF"/>
+            <w:tcMar>
+              <w:top w:w="0" w:type="dxa"/>
+              <w:bottom w:w="0" w:type="dxa"/>
+              <w:left w:w="0" w:type="dxa"/>
+              <w:right w:w="0" w:type="dxa"/>
+            </w:tcMar>
+            <w:vAlign w:val="center"/>
+          </w:tcPr>
+          <w:p>
+            <w:pPr>
+              <w:jc w:val="right"/>
+              <w:spacing w:after="40" w:before="40"/>
+              <w:ind w:firstLine="0" w:left="100" w:right="100"/>
+            </w:pPr>
+            <w:r xmlns:w="http://schemas.openxmlformats.org/wordprocessingml/2006/main" xmlns:wp="http://schemas.openxmlformats.org/drawingml/2006/wordprocessingDrawing" xmlns:r="http://schemas.openxmlformats.org/officeDocument/2006/relationships" xmlns:w14="http://schemas.microsoft.com/office/word/2010/wordml">
+              <w:rPr>
+                <w:rFonts w:ascii="Roboto" w:hAnsi="Roboto" w:eastAsia="Roboto" w:cs="Roboto"/>
+                <w:sz w:val="22"/>
+                <w:szCs w:val="22"/>
+                <w:color w:val="111111"/>
+              </w:rPr>
+              <w:t xml:space="preserve">    </w:t>
+            </w:r>
+          </w:p>
+        </w:tc>
+        <w:tc>
+          <w:tcPr>
+            <w:tcBorders/>
+            <w:shd w:val="clear" w:color="auto" w:fill="FFFFFF"/>
+            <w:tcMar>
+              <w:top w:w="0" w:type="dxa"/>
+              <w:bottom w:w="0" w:type="dxa"/>
+              <w:left w:w="0" w:type="dxa"/>
+              <w:right w:w="0" w:type="dxa"/>
+            </w:tcMar>
+            <w:vAlign w:val="center"/>
+          </w:tcPr>
+          <w:p>
+            <w:pPr>
+              <w:jc w:val="right"/>
+              <w:spacing w:after="40" w:before="40"/>
+              <w:ind w:firstLine="0" w:left="100" w:right="100"/>
+            </w:pPr>
+            <w:r xmlns:w="http://schemas.openxmlformats.org/wordprocessingml/2006/main" xmlns:wp="http://schemas.openxmlformats.org/drawingml/2006/wordprocessingDrawing" xmlns:r="http://schemas.openxmlformats.org/officeDocument/2006/relationships" xmlns:w14="http://schemas.microsoft.com/office/word/2010/wordml">
+              <w:rPr>
+                <w:rFonts w:ascii="Roboto" w:hAnsi="Roboto" w:eastAsia="Roboto" w:cs="Roboto"/>
+                <w:sz w:val="22"/>
+                <w:szCs w:val="22"/>
+                <w:color w:val="111111"/>
+              </w:rPr>
+              <w:t xml:space="preserve">    </w:t>
+            </w:r>
+          </w:p>
+        </w:tc>
+        <w:tc>
+          <w:tcPr>
+            <w:tcBorders/>
+            <w:shd w:val="clear" w:color="auto" w:fill="FFFFFF"/>
+            <w:tcMar>
+              <w:top w:w="0" w:type="dxa"/>
+              <w:bottom w:w="0" w:type="dxa"/>
+              <w:left w:w="0" w:type="dxa"/>
+              <w:right w:w="0" w:type="dxa"/>
+            </w:tcMar>
+            <w:vAlign w:val="center"/>
+          </w:tcPr>
+          <w:p>
+            <w:pPr>
+              <w:jc w:val="right"/>
+              <w:spacing w:after="40" w:before="40"/>
+              <w:ind w:firstLine="0" w:left="100" w:right="100"/>
+            </w:pPr>
+            <w:r xmlns:w="http://schemas.openxmlformats.org/wordprocessingml/2006/main" xmlns:wp="http://schemas.openxmlformats.org/drawingml/2006/wordprocessingDrawing" xmlns:r="http://schemas.openxmlformats.org/officeDocument/2006/relationships" xmlns:w14="http://schemas.microsoft.com/office/word/2010/wordml">
+              <w:rPr>
+                <w:rFonts w:ascii="Roboto" w:hAnsi="Roboto" w:eastAsia="Roboto" w:cs="Roboto"/>
+                <w:sz w:val="22"/>
+                <w:szCs w:val="22"/>
+                <w:color w:val="111111"/>
+              </w:rPr>
+              <w:t xml:space="preserve">    </w:t>
+            </w:r>
+          </w:p>
+        </w:tc>
+        <w:tc>
+          <w:tcPr>
+            <w:tcBorders/>
+            <w:shd w:val="clear" w:color="auto" w:fill="FFFFFF"/>
+            <w:tcMar>
+              <w:top w:w="0" w:type="dxa"/>
+              <w:bottom w:w="0" w:type="dxa"/>
+              <w:left w:w="0" w:type="dxa"/>
+              <w:right w:w="0" w:type="dxa"/>
+            </w:tcMar>
+            <w:vAlign w:val="center"/>
+          </w:tcPr>
+          <w:p>
+            <w:pPr>
+              <w:jc w:val="right"/>
+              <w:spacing w:after="40" w:before="40"/>
+              <w:ind w:firstLine="0" w:left="100" w:right="100"/>
+            </w:pPr>
+            <w:r xmlns:w="http://schemas.openxmlformats.org/wordprocessingml/2006/main" xmlns:wp="http://schemas.openxmlformats.org/drawingml/2006/wordprocessingDrawing" xmlns:r="http://schemas.openxmlformats.org/officeDocument/2006/relationships" xmlns:w14="http://schemas.microsoft.com/office/word/2010/wordml">
+              <w:rPr>
+                <w:rFonts w:ascii="Roboto" w:hAnsi="Roboto" w:eastAsia="Roboto" w:cs="Roboto"/>
+                <w:sz w:val="22"/>
+                <w:szCs w:val="22"/>
+                <w:color w:val="111111"/>
+              </w:rPr>
+              <w:t xml:space="preserve"> .57</w:t>
+            </w:r>
+          </w:p>
+        </w:tc>
+        <w:tc>
+          <w:tcPr>
+            <w:tcBorders/>
+            <w:shd w:val="clear" w:color="auto" w:fill="FFFFFF"/>
+            <w:tcMar>
+              <w:top w:w="0" w:type="dxa"/>
+              <w:bottom w:w="0" w:type="dxa"/>
+              <w:left w:w="0" w:type="dxa"/>
+              <w:right w:w="0" w:type="dxa"/>
+            </w:tcMar>
+            <w:vAlign w:val="center"/>
+          </w:tcPr>
+          <w:p>
+            <w:pPr>
+              <w:jc w:val="right"/>
+              <w:spacing w:after="40" w:before="40"/>
+              <w:ind w:firstLine="0" w:left="100" w:right="100"/>
+            </w:pPr>
+            <w:r xmlns:w="http://schemas.openxmlformats.org/wordprocessingml/2006/main" xmlns:wp="http://schemas.openxmlformats.org/drawingml/2006/wordprocessingDrawing" xmlns:r="http://schemas.openxmlformats.org/officeDocument/2006/relationships" xmlns:w14="http://schemas.microsoft.com/office/word/2010/wordml">
+              <w:rPr>
+                <w:rFonts w:ascii="Roboto" w:hAnsi="Roboto" w:eastAsia="Roboto" w:cs="Roboto"/>
+                <w:sz w:val="22"/>
+                <w:szCs w:val="22"/>
+                <w:color w:val="111111"/>
+              </w:rPr>
+              <w:t xml:space="preserve"> .51</w:t>
+            </w:r>
+          </w:p>
+        </w:tc>
+      </w:tr>
+      <w:tr>
+        <w:trPr>
+          <w:cantSplit/>
+          <w:trHeight w:val="360" w:hRule="auto"/>
+        </w:trPr>
+        <w:tc>
+          <w:tcPr>
+            <w:tcBorders/>
+            <w:shd w:val="clear" w:color="auto" w:fill="FFFFFF"/>
+            <w:tcMar>
+              <w:top w:w="0" w:type="dxa"/>
+              <w:bottom w:w="0" w:type="dxa"/>
+              <w:left w:w="0" w:type="dxa"/>
+              <w:right w:w="0" w:type="dxa"/>
+            </w:tcMar>
+            <w:vAlign w:val="center"/>
+          </w:tcPr>
+          <w:p>
+            <w:pPr>
+              <w:jc w:val="right"/>
+              <w:spacing w:after="40" w:before="40"/>
+              <w:ind w:firstLine="0" w:left="100" w:right="100"/>
+            </w:pPr>
+            <w:r xmlns:w="http://schemas.openxmlformats.org/wordprocessingml/2006/main" xmlns:wp="http://schemas.openxmlformats.org/drawingml/2006/wordprocessingDrawing" xmlns:r="http://schemas.openxmlformats.org/officeDocument/2006/relationships" xmlns:w14="http://schemas.microsoft.com/office/word/2010/wordml">
+              <w:rPr>
+                <w:rFonts w:ascii="Roboto" w:hAnsi="Roboto" w:eastAsia="Roboto" w:cs="Roboto"/>
+                <w:sz w:val="22"/>
+                <w:szCs w:val="22"/>
+                <w:color w:val="111111"/>
+              </w:rPr>
+              <w:t xml:space="preserve">pro_5</w:t>
+            </w:r>
+          </w:p>
+        </w:tc>
+        <w:tc>
+          <w:tcPr>
+            <w:tcBorders/>
+            <w:shd w:val="clear" w:color="auto" w:fill="FFFFFF"/>
+            <w:tcMar>
+              <w:top w:w="0" w:type="dxa"/>
+              <w:bottom w:w="0" w:type="dxa"/>
+              <w:left w:w="0" w:type="dxa"/>
+              <w:right w:w="0" w:type="dxa"/>
+            </w:tcMar>
+            <w:vAlign w:val="center"/>
+          </w:tcPr>
+          <w:p>
+            <w:pPr>
+              <w:jc w:val="right"/>
+              <w:spacing w:after="40" w:before="40"/>
+              <w:ind w:firstLine="0" w:left="100" w:right="100"/>
+            </w:pPr>
+            <w:r xmlns:w="http://schemas.openxmlformats.org/wordprocessingml/2006/main" xmlns:wp="http://schemas.openxmlformats.org/drawingml/2006/wordprocessingDrawing" xmlns:r="http://schemas.openxmlformats.org/officeDocument/2006/relationships" xmlns:w14="http://schemas.microsoft.com/office/word/2010/wordml">
+              <w:rPr>
+                <w:rFonts w:ascii="Roboto" w:hAnsi="Roboto" w:eastAsia="Roboto" w:cs="Roboto"/>
+                <w:sz w:val="22"/>
+                <w:szCs w:val="22"/>
+                <w:color w:val="111111"/>
+              </w:rPr>
+              <w:t xml:space="preserve"/>
+            </w:r>
+          </w:p>
+        </w:tc>
+        <w:tc>
+          <w:tcPr>
+            <w:tcBorders/>
+            <w:shd w:val="clear" w:color="auto" w:fill="FFFFFF"/>
+            <w:tcMar>
+              <w:top w:w="0" w:type="dxa"/>
+              <w:bottom w:w="0" w:type="dxa"/>
+              <w:left w:w="0" w:type="dxa"/>
+              <w:right w:w="0" w:type="dxa"/>
+            </w:tcMar>
+            <w:vAlign w:val="center"/>
+          </w:tcPr>
+          <w:p>
+            <w:pPr>
+              <w:jc w:val="right"/>
+              <w:spacing w:after="40" w:before="40"/>
+              <w:ind w:firstLine="0" w:left="100" w:right="100"/>
+            </w:pPr>
+            <w:r xmlns:w="http://schemas.openxmlformats.org/wordprocessingml/2006/main" xmlns:wp="http://schemas.openxmlformats.org/drawingml/2006/wordprocessingDrawing" xmlns:r="http://schemas.openxmlformats.org/officeDocument/2006/relationships" xmlns:w14="http://schemas.microsoft.com/office/word/2010/wordml">
+              <w:rPr>
+                <w:rFonts w:ascii="Roboto" w:hAnsi="Roboto" w:eastAsia="Roboto" w:cs="Roboto"/>
+                <w:sz w:val="22"/>
+                <w:szCs w:val="22"/>
+                <w:color w:val="111111"/>
+              </w:rPr>
+              <w:t xml:space="preserve">    </w:t>
+            </w:r>
+          </w:p>
+        </w:tc>
+        <w:tc>
+          <w:tcPr>
+            <w:tcBorders/>
+            <w:shd w:val="clear" w:color="auto" w:fill="FFFFFF"/>
+            <w:tcMar>
+              <w:top w:w="0" w:type="dxa"/>
+              <w:bottom w:w="0" w:type="dxa"/>
+              <w:left w:w="0" w:type="dxa"/>
+              <w:right w:w="0" w:type="dxa"/>
+            </w:tcMar>
+            <w:vAlign w:val="center"/>
+          </w:tcPr>
+          <w:p>
+            <w:pPr>
+              <w:jc w:val="right"/>
+              <w:spacing w:after="40" w:before="40"/>
+              <w:ind w:firstLine="0" w:left="100" w:right="100"/>
+            </w:pPr>
+            <w:r xmlns:w="http://schemas.openxmlformats.org/wordprocessingml/2006/main" xmlns:wp="http://schemas.openxmlformats.org/drawingml/2006/wordprocessingDrawing" xmlns:r="http://schemas.openxmlformats.org/officeDocument/2006/relationships" xmlns:w14="http://schemas.microsoft.com/office/word/2010/wordml">
+              <w:rPr>
+                <w:rFonts w:ascii="Roboto" w:hAnsi="Roboto" w:eastAsia="Roboto" w:cs="Roboto"/>
+                <w:sz w:val="22"/>
+                <w:szCs w:val="22"/>
+                <w:color w:val="111111"/>
+              </w:rPr>
+              <w:t xml:space="preserve">    </w:t>
+            </w:r>
+          </w:p>
+        </w:tc>
+        <w:tc>
+          <w:tcPr>
+            <w:tcBorders/>
+            <w:shd w:val="clear" w:color="auto" w:fill="FFFFFF"/>
+            <w:tcMar>
+              <w:top w:w="0" w:type="dxa"/>
+              <w:bottom w:w="0" w:type="dxa"/>
+              <w:left w:w="0" w:type="dxa"/>
+              <w:right w:w="0" w:type="dxa"/>
+            </w:tcMar>
+            <w:vAlign w:val="center"/>
+          </w:tcPr>
+          <w:p>
+            <w:pPr>
+              <w:jc w:val="right"/>
+              <w:spacing w:after="40" w:before="40"/>
+              <w:ind w:firstLine="0" w:left="100" w:right="100"/>
+            </w:pPr>
+            <w:r xmlns:w="http://schemas.openxmlformats.org/wordprocessingml/2006/main" xmlns:wp="http://schemas.openxmlformats.org/drawingml/2006/wordprocessingDrawing" xmlns:r="http://schemas.openxmlformats.org/officeDocument/2006/relationships" xmlns:w14="http://schemas.microsoft.com/office/word/2010/wordml">
+              <w:rPr>
+                <w:rFonts w:ascii="Roboto" w:hAnsi="Roboto" w:eastAsia="Roboto" w:cs="Roboto"/>
+                <w:sz w:val="22"/>
+                <w:szCs w:val="22"/>
+                <w:color w:val="111111"/>
+              </w:rPr>
+              <w:t xml:space="preserve">    </w:t>
+            </w:r>
+          </w:p>
+        </w:tc>
+        <w:tc>
+          <w:tcPr>
+            <w:tcBorders/>
+            <w:shd w:val="clear" w:color="auto" w:fill="FFFFFF"/>
+            <w:tcMar>
+              <w:top w:w="0" w:type="dxa"/>
+              <w:bottom w:w="0" w:type="dxa"/>
+              <w:left w:w="0" w:type="dxa"/>
+              <w:right w:w="0" w:type="dxa"/>
+            </w:tcMar>
+            <w:vAlign w:val="center"/>
+          </w:tcPr>
+          <w:p>
+            <w:pPr>
+              <w:jc w:val="right"/>
+              <w:spacing w:after="40" w:before="40"/>
+              <w:ind w:firstLine="0" w:left="100" w:right="100"/>
+            </w:pPr>
+            <w:r xmlns:w="http://schemas.openxmlformats.org/wordprocessingml/2006/main" xmlns:wp="http://schemas.openxmlformats.org/drawingml/2006/wordprocessingDrawing" xmlns:r="http://schemas.openxmlformats.org/officeDocument/2006/relationships" xmlns:w14="http://schemas.microsoft.com/office/word/2010/wordml">
+              <w:rPr>
+                <w:rFonts w:ascii="Roboto" w:hAnsi="Roboto" w:eastAsia="Roboto" w:cs="Roboto"/>
+                <w:sz w:val="22"/>
+                <w:szCs w:val="22"/>
+                <w:color w:val="111111"/>
+              </w:rPr>
+              <w:t xml:space="preserve">    </w:t>
+            </w:r>
+          </w:p>
+        </w:tc>
+        <w:tc>
+          <w:tcPr>
+            <w:tcBorders/>
+            <w:shd w:val="clear" w:color="auto" w:fill="FFFFFF"/>
+            <w:tcMar>
+              <w:top w:w="0" w:type="dxa"/>
+              <w:bottom w:w="0" w:type="dxa"/>
+              <w:left w:w="0" w:type="dxa"/>
+              <w:right w:w="0" w:type="dxa"/>
+            </w:tcMar>
+            <w:vAlign w:val="center"/>
+          </w:tcPr>
+          <w:p>
+            <w:pPr>
+              <w:jc w:val="right"/>
+              <w:spacing w:after="40" w:before="40"/>
+              <w:ind w:firstLine="0" w:left="100" w:right="100"/>
+            </w:pPr>
+            <w:r xmlns:w="http://schemas.openxmlformats.org/wordprocessingml/2006/main" xmlns:wp="http://schemas.openxmlformats.org/drawingml/2006/wordprocessingDrawing" xmlns:r="http://schemas.openxmlformats.org/officeDocument/2006/relationships" xmlns:w14="http://schemas.microsoft.com/office/word/2010/wordml">
+              <w:rPr>
+                <w:rFonts w:ascii="Roboto" w:hAnsi="Roboto" w:eastAsia="Roboto" w:cs="Roboto"/>
+                <w:sz w:val="22"/>
+                <w:szCs w:val="22"/>
+                <w:color w:val="111111"/>
+              </w:rPr>
+              <w:t xml:space="preserve"> .67</w:t>
+            </w:r>
+          </w:p>
+        </w:tc>
+      </w:tr>
+      <w:tr>
+        <w:trPr>
+          <w:cantSplit/>
+          <w:trHeight w:val="360" w:hRule="auto"/>
+        </w:trPr>
+        <w:tc>
+          <w:tcPr>
+            <w:tcBorders>
+              <w:bottom w:val="single" w:sz="16" w:space="0" w:color="000000"/>
+            </w:tcBorders>
+            <w:shd w:val="clear" w:color="auto" w:fill="FFFFFF"/>
+            <w:tcMar>
+              <w:top w:w="0" w:type="dxa"/>
+              <w:bottom w:w="0" w:type="dxa"/>
+              <w:left w:w="0" w:type="dxa"/>
+              <w:right w:w="0" w:type="dxa"/>
+            </w:tcMar>
+            <w:vAlign w:val="center"/>
+          </w:tcPr>
+          <w:p>
+            <w:pPr>
+              <w:jc w:val="right"/>
+              <w:spacing w:after="40" w:before="40"/>
+              <w:ind w:firstLine="0" w:left="100" w:right="100"/>
+            </w:pPr>
+            <w:r xmlns:w="http://schemas.openxmlformats.org/wordprocessingml/2006/main" xmlns:wp="http://schemas.openxmlformats.org/drawingml/2006/wordprocessingDrawing" xmlns:r="http://schemas.openxmlformats.org/officeDocument/2006/relationships" xmlns:w14="http://schemas.microsoft.com/office/word/2010/wordml">
+              <w:rPr>
+                <w:rFonts w:ascii="Roboto" w:hAnsi="Roboto" w:eastAsia="Roboto" w:cs="Roboto"/>
+                <w:sz w:val="22"/>
+                <w:szCs w:val="22"/>
+                <w:color w:val="111111"/>
+              </w:rPr>
+              <w:t xml:space="preserve">pro_6</w:t>
+            </w:r>
+          </w:p>
+        </w:tc>
+        <w:tc>
+          <w:tcPr>
+            <w:tcBorders>
+              <w:bottom w:val="single" w:sz="16" w:space="0" w:color="000000"/>
+            </w:tcBorders>
+            <w:shd w:val="clear" w:color="auto" w:fill="FFFFFF"/>
+            <w:tcMar>
+              <w:top w:w="0" w:type="dxa"/>
+              <w:bottom w:w="0" w:type="dxa"/>
+              <w:left w:w="0" w:type="dxa"/>
+              <w:right w:w="0" w:type="dxa"/>
+            </w:tcMar>
+            <w:vAlign w:val="center"/>
+          </w:tcPr>
+          <w:p>
+            <w:pPr>
+              <w:jc w:val="right"/>
+              <w:spacing w:after="40" w:before="40"/>
+              <w:ind w:firstLine="0" w:left="100" w:right="100"/>
+            </w:pPr>
+            <w:r xmlns:w="http://schemas.openxmlformats.org/wordprocessingml/2006/main" xmlns:wp="http://schemas.openxmlformats.org/drawingml/2006/wordprocessingDrawing" xmlns:r="http://schemas.openxmlformats.org/officeDocument/2006/relationships" xmlns:w14="http://schemas.microsoft.com/office/word/2010/wordml">
+              <w:rPr>
+                <w:rFonts w:ascii="Roboto" w:hAnsi="Roboto" w:eastAsia="Roboto" w:cs="Roboto"/>
+                <w:sz w:val="22"/>
+                <w:szCs w:val="22"/>
+                <w:color w:val="111111"/>
+              </w:rPr>
+              <w:t xml:space="preserve"/>
+            </w:r>
+          </w:p>
+        </w:tc>
+        <w:tc>
+          <w:tcPr>
+            <w:tcBorders>
+              <w:bottom w:val="single" w:sz="16" w:space="0" w:color="000000"/>
+            </w:tcBorders>
+            <w:shd w:val="clear" w:color="auto" w:fill="FFFFFF"/>
+            <w:tcMar>
+              <w:top w:w="0" w:type="dxa"/>
+              <w:bottom w:w="0" w:type="dxa"/>
+              <w:left w:w="0" w:type="dxa"/>
+              <w:right w:w="0" w:type="dxa"/>
+            </w:tcMar>
+            <w:vAlign w:val="center"/>
+          </w:tcPr>
+          <w:p>
+            <w:pPr>
+              <w:jc w:val="right"/>
+              <w:spacing w:after="40" w:before="40"/>
+              <w:ind w:firstLine="0" w:left="100" w:right="100"/>
+            </w:pPr>
+            <w:r xmlns:w="http://schemas.openxmlformats.org/wordprocessingml/2006/main" xmlns:wp="http://schemas.openxmlformats.org/drawingml/2006/wordprocessingDrawing" xmlns:r="http://schemas.openxmlformats.org/officeDocument/2006/relationships" xmlns:w14="http://schemas.microsoft.com/office/word/2010/wordml">
+              <w:rPr>
+                <w:rFonts w:ascii="Roboto" w:hAnsi="Roboto" w:eastAsia="Roboto" w:cs="Roboto"/>
+                <w:sz w:val="22"/>
+                <w:szCs w:val="22"/>
+                <w:color w:val="111111"/>
+              </w:rPr>
+              <w:t xml:space="preserve">    </w:t>
+            </w:r>
+          </w:p>
+        </w:tc>
+        <w:tc>
+          <w:tcPr>
+            <w:tcBorders>
+              <w:bottom w:val="single" w:sz="16" w:space="0" w:color="000000"/>
+            </w:tcBorders>
+            <w:shd w:val="clear" w:color="auto" w:fill="FFFFFF"/>
+            <w:tcMar>
+              <w:top w:w="0" w:type="dxa"/>
+              <w:bottom w:w="0" w:type="dxa"/>
+              <w:left w:w="0" w:type="dxa"/>
+              <w:right w:w="0" w:type="dxa"/>
+            </w:tcMar>
+            <w:vAlign w:val="center"/>
+          </w:tcPr>
+          <w:p>
+            <w:pPr>
+              <w:jc w:val="right"/>
+              <w:spacing w:after="40" w:before="40"/>
+              <w:ind w:firstLine="0" w:left="100" w:right="100"/>
+            </w:pPr>
+            <w:r xmlns:w="http://schemas.openxmlformats.org/wordprocessingml/2006/main" xmlns:wp="http://schemas.openxmlformats.org/drawingml/2006/wordprocessingDrawing" xmlns:r="http://schemas.openxmlformats.org/officeDocument/2006/relationships" xmlns:w14="http://schemas.microsoft.com/office/word/2010/wordml">
+              <w:rPr>
+                <w:rFonts w:ascii="Roboto" w:hAnsi="Roboto" w:eastAsia="Roboto" w:cs="Roboto"/>
+                <w:sz w:val="22"/>
+                <w:szCs w:val="22"/>
+                <w:color w:val="111111"/>
+              </w:rPr>
+              <w:t xml:space="preserve">    </w:t>
+            </w:r>
+          </w:p>
+        </w:tc>
+        <w:tc>
+          <w:tcPr>
+            <w:tcBorders>
+              <w:bottom w:val="single" w:sz="16" w:space="0" w:color="000000"/>
+            </w:tcBorders>
+            <w:shd w:val="clear" w:color="auto" w:fill="FFFFFF"/>
+            <w:tcMar>
+              <w:top w:w="0" w:type="dxa"/>
+              <w:bottom w:w="0" w:type="dxa"/>
+              <w:left w:w="0" w:type="dxa"/>
+              <w:right w:w="0" w:type="dxa"/>
+            </w:tcMar>
+            <w:vAlign w:val="center"/>
+          </w:tcPr>
+          <w:p>
+            <w:pPr>
+              <w:jc w:val="right"/>
+              <w:spacing w:after="40" w:before="40"/>
+              <w:ind w:firstLine="0" w:left="100" w:right="100"/>
+            </w:pPr>
+            <w:r xmlns:w="http://schemas.openxmlformats.org/wordprocessingml/2006/main" xmlns:wp="http://schemas.openxmlformats.org/drawingml/2006/wordprocessingDrawing" xmlns:r="http://schemas.openxmlformats.org/officeDocument/2006/relationships" xmlns:w14="http://schemas.microsoft.com/office/word/2010/wordml">
+              <w:rPr>
+                <w:rFonts w:ascii="Roboto" w:hAnsi="Roboto" w:eastAsia="Roboto" w:cs="Roboto"/>
+                <w:sz w:val="22"/>
+                <w:szCs w:val="22"/>
+                <w:color w:val="111111"/>
+              </w:rPr>
+              <w:t xml:space="preserve">    </w:t>
+            </w:r>
+          </w:p>
+        </w:tc>
+        <w:tc>
+          <w:tcPr>
+            <w:tcBorders>
+              <w:bottom w:val="single" w:sz="16" w:space="0" w:color="000000"/>
+            </w:tcBorders>
+            <w:shd w:val="clear" w:color="auto" w:fill="FFFFFF"/>
+            <w:tcMar>
+              <w:top w:w="0" w:type="dxa"/>
+              <w:bottom w:w="0" w:type="dxa"/>
+              <w:left w:w="0" w:type="dxa"/>
+              <w:right w:w="0" w:type="dxa"/>
+            </w:tcMar>
+            <w:vAlign w:val="center"/>
+          </w:tcPr>
+          <w:p>
+            <w:pPr>
+              <w:jc w:val="right"/>
+              <w:spacing w:after="40" w:before="40"/>
+              <w:ind w:firstLine="0" w:left="100" w:right="100"/>
+            </w:pPr>
+            <w:r xmlns:w="http://schemas.openxmlformats.org/wordprocessingml/2006/main" xmlns:wp="http://schemas.openxmlformats.org/drawingml/2006/wordprocessingDrawing" xmlns:r="http://schemas.openxmlformats.org/officeDocument/2006/relationships" xmlns:w14="http://schemas.microsoft.com/office/word/2010/wordml">
+              <w:rPr>
+                <w:rFonts w:ascii="Roboto" w:hAnsi="Roboto" w:eastAsia="Roboto" w:cs="Roboto"/>
+                <w:sz w:val="22"/>
+                <w:szCs w:val="22"/>
+                <w:color w:val="111111"/>
+              </w:rPr>
+              <w:t xml:space="preserve">    </w:t>
+            </w:r>
+          </w:p>
+        </w:tc>
+        <w:tc>
+          <w:tcPr>
+            <w:tcBorders>
+              <w:bottom w:val="single" w:sz="16" w:space="0" w:color="000000"/>
+            </w:tcBorders>
+            <w:shd w:val="clear" w:color="auto" w:fill="FFFFFF"/>
+            <w:tcMar>
+              <w:top w:w="0" w:type="dxa"/>
+              <w:bottom w:w="0" w:type="dxa"/>
+              <w:left w:w="0" w:type="dxa"/>
+              <w:right w:w="0" w:type="dxa"/>
+            </w:tcMar>
+            <w:vAlign w:val="center"/>
+          </w:tcPr>
+          <w:p>
+            <w:pPr>
+              <w:jc w:val="right"/>
+              <w:spacing w:after="40" w:before="40"/>
+              <w:ind w:firstLine="0" w:left="100" w:right="100"/>
+            </w:pPr>
+            <w:r xmlns:w="http://schemas.openxmlformats.org/wordprocessingml/2006/main" xmlns:wp="http://schemas.openxmlformats.org/drawingml/2006/wordprocessingDrawing" xmlns:r="http://schemas.openxmlformats.org/officeDocument/2006/relationships" xmlns:w14="http://schemas.microsoft.com/office/word/2010/wordml">
+              <w:rPr>
+                <w:rFonts w:ascii="Roboto" w:hAnsi="Roboto" w:eastAsia="Roboto" w:cs="Roboto"/>
+                <w:sz w:val="22"/>
+                <w:szCs w:val="22"/>
+                <w:color w:val="111111"/>
+              </w:rPr>
+              <w:t xml:space="preserve">    </w:t>
+            </w:r>
+          </w:p>
+        </w:tc>
+      </w:tr>
+    </w:tbl>
+    <w:p>
+      <w:pPr>
+        <w:pStyle w:val="SourceCode"/>
+      </w:pPr>
+      <w:r>
+        <w:rPr>
+          <w:rStyle w:val="VerbatimChar"/>
+        </w:rPr>
+        <w:t xml:space="preserve">#&gt; [[1]]</w:t>
+      </w:r>
+      <w:r>
+        <w:br/>
+      </w:r>
+      <w:r>
+        <w:rPr>
+          <w:rStyle w:val="VerbatimChar"/>
+        </w:rPr>
+        <w:t xml:space="preserve">#&gt; </w:t>
+      </w:r>
+      <w:r>
+        <w:br/>
+      </w:r>
+      <w:r>
+        <w:rPr>
+          <w:rStyle w:val="VerbatimChar"/>
+        </w:rPr>
+        <w:t xml:space="preserve">#&gt; [[2]]</w:t>
+      </w:r>
+      <w:r>
+        <w:br/>
+      </w:r>
+      <w:r>
+        <w:rPr>
+          <w:rStyle w:val="VerbatimChar"/>
+        </w:rPr>
+        <w:t xml:space="preserve">#&gt; </w:t>
+      </w:r>
+      <w:r>
+        <w:br/>
+      </w:r>
+      <w:r>
+        <w:rPr>
+          <w:rStyle w:val="VerbatimChar"/>
+        </w:rPr>
+        <w:t xml:space="preserve">#&gt; [[3]]</w:t>
+      </w:r>
+      <w:r>
+        <w:br/>
+      </w:r>
+      <w:r>
+        <w:rPr>
+          <w:rStyle w:val="VerbatimChar"/>
+        </w:rPr>
+        <w:t xml:space="preserve">#&gt; </w:t>
+      </w:r>
+      <w:r>
+        <w:br/>
+      </w:r>
+      <w:r>
+        <w:rPr>
+          <w:rStyle w:val="VerbatimChar"/>
+        </w:rPr>
+        <w:t xml:space="preserve">#&gt; [[4]]</w:t>
+      </w:r>
+      <w:r>
+        <w:br/>
+      </w:r>
+      <w:r>
+        <w:rPr>
+          <w:rStyle w:val="VerbatimChar"/>
+        </w:rPr>
+        <w:t xml:space="preserve">#&gt; </w:t>
+      </w:r>
+      <w:r>
+        <w:br/>
+      </w:r>
+      <w:r>
+        <w:rPr>
+          <w:rStyle w:val="VerbatimChar"/>
+        </w:rPr>
+        <w:t xml:space="preserve">#&gt; [[5]]</w:t>
+      </w:r>
+    </w:p>
+    <w:p>
+      <w:pPr>
+        <w:pStyle w:val="Heading2"/>
+      </w:pPr>
+      <w:bookmarkStart w:id="24" w:name="null-model"/>
+      <w:r>
+        <w:t xml:space="preserve">Null model</w:t>
+      </w:r>
+      <w:bookmarkEnd w:id="24"/>
+    </w:p>
+    <w:p>
+      <w:pPr>
+        <w:pStyle w:val="SourceCode"/>
+      </w:pPr>
+      <w:r>
+        <w:rPr>
+          <w:rStyle w:val="VerbatimChar"/>
+        </w:rPr>
+        <w:t xml:space="preserve">#&gt; Linear mixed model fit by REML. t-tests use Satterthwaite's method ['lmerModLmerTest']</w:t>
+      </w:r>
+      <w:r>
+        <w:br/>
+      </w:r>
+      <w:r>
+        <w:rPr>
+          <w:rStyle w:val="VerbatimChar"/>
+        </w:rPr>
+        <w:t xml:space="preserve">#&gt; Formula: emo ~ (1 | id_pupil)</w:t>
+      </w:r>
+      <w:r>
+        <w:br/>
+      </w:r>
+      <w:r>
+        <w:rPr>
+          <w:rStyle w:val="VerbatimChar"/>
+        </w:rPr>
+        <w:t xml:space="preserve">#&gt;    Data: df_long_zero</w:t>
+      </w:r>
+      <w:r>
+        <w:br/>
+      </w:r>
+      <w:r>
+        <w:rPr>
+          <w:rStyle w:val="VerbatimChar"/>
+        </w:rPr>
+        <w:t xml:space="preserve">#&gt; </w:t>
+      </w:r>
+      <w:r>
+        <w:br/>
+      </w:r>
+      <w:r>
+        <w:rPr>
+          <w:rStyle w:val="VerbatimChar"/>
+        </w:rPr>
+        <w:t xml:space="preserve">#&gt; REML criterion at convergence: 11620.1</w:t>
+      </w:r>
+      <w:r>
+        <w:br/>
+      </w:r>
+      <w:r>
+        <w:rPr>
+          <w:rStyle w:val="VerbatimChar"/>
+        </w:rPr>
+        <w:t xml:space="preserve">#&gt; </w:t>
+      </w:r>
+      <w:r>
+        <w:br/>
+      </w:r>
+      <w:r>
+        <w:rPr>
+          <w:rStyle w:val="VerbatimChar"/>
+        </w:rPr>
+        <w:t xml:space="preserve">#&gt; Scaled residuals: </w:t>
+      </w:r>
+      <w:r>
+        <w:br/>
+      </w:r>
+      <w:r>
+        <w:rPr>
+          <w:rStyle w:val="VerbatimChar"/>
+        </w:rPr>
+        <w:t xml:space="preserve">#&gt;     Min      1Q  Median      3Q     Max </w:t>
+      </w:r>
+      <w:r>
+        <w:br/>
+      </w:r>
+      <w:r>
+        <w:rPr>
+          <w:rStyle w:val="VerbatimChar"/>
+        </w:rPr>
+        <w:t xml:space="preserve">#&gt; -3.3362 -0.6135 -0.0508  0.5567  3.3581 </w:t>
+      </w:r>
+      <w:r>
+        <w:br/>
+      </w:r>
+      <w:r>
+        <w:rPr>
+          <w:rStyle w:val="VerbatimChar"/>
+        </w:rPr>
+        <w:t xml:space="preserve">#&gt; </w:t>
+      </w:r>
+      <w:r>
+        <w:br/>
+      </w:r>
+      <w:r>
+        <w:rPr>
+          <w:rStyle w:val="VerbatimChar"/>
+        </w:rPr>
+        <w:t xml:space="preserve">#&gt; Random effects:</w:t>
+      </w:r>
+      <w:r>
+        <w:br/>
+      </w:r>
+      <w:r>
+        <w:rPr>
+          <w:rStyle w:val="VerbatimChar"/>
+        </w:rPr>
+        <w:t xml:space="preserve">#&gt;  Groups   Name        Variance Std.Dev.</w:t>
+      </w:r>
+      <w:r>
+        <w:br/>
+      </w:r>
+      <w:r>
+        <w:rPr>
+          <w:rStyle w:val="VerbatimChar"/>
+        </w:rPr>
+        <w:t xml:space="preserve">#&gt;  id_pupil (Intercept) 0.3078   0.5548  </w:t>
+      </w:r>
+      <w:r>
+        <w:br/>
+      </w:r>
+      <w:r>
+        <w:rPr>
+          <w:rStyle w:val="VerbatimChar"/>
+        </w:rPr>
+        <w:t xml:space="preserve">#&gt;  Residual             0.3603   0.6003  </w:t>
+      </w:r>
+      <w:r>
+        <w:br/>
+      </w:r>
+      <w:r>
+        <w:rPr>
+          <w:rStyle w:val="VerbatimChar"/>
+        </w:rPr>
+        <w:t xml:space="preserve">#&gt; Number of obs: 5171, groups:  id_pupil, 2045</w:t>
+      </w:r>
+      <w:r>
+        <w:br/>
+      </w:r>
+      <w:r>
+        <w:rPr>
+          <w:rStyle w:val="VerbatimChar"/>
+        </w:rPr>
+        <w:t xml:space="preserve">#&gt; </w:t>
+      </w:r>
+      <w:r>
+        <w:br/>
+      </w:r>
+      <w:r>
+        <w:rPr>
+          <w:rStyle w:val="VerbatimChar"/>
+        </w:rPr>
+        <w:t xml:space="preserve">#&gt; Fixed effects:</w:t>
+      </w:r>
+      <w:r>
+        <w:br/>
+      </w:r>
+      <w:r>
+        <w:rPr>
+          <w:rStyle w:val="VerbatimChar"/>
+        </w:rPr>
+        <w:t xml:space="preserve">#&gt;               Estimate Std. Error         df t value Pr(&gt;|t|)    </w:t>
+      </w:r>
+      <w:r>
+        <w:br/>
+      </w:r>
+      <w:r>
+        <w:rPr>
+          <w:rStyle w:val="VerbatimChar"/>
+        </w:rPr>
+        <w:t xml:space="preserve">#&gt; (Intercept)    0.05184    0.01533 1930.25353   3.382 0.000733 ***</w:t>
+      </w:r>
+      <w:r>
+        <w:br/>
+      </w:r>
+      <w:r>
+        <w:rPr>
+          <w:rStyle w:val="VerbatimChar"/>
+        </w:rPr>
+        <w:t xml:space="preserve">#&gt; ---</w:t>
+      </w:r>
+      <w:r>
+        <w:br/>
+      </w:r>
+      <w:r>
+        <w:rPr>
+          <w:rStyle w:val="VerbatimChar"/>
+        </w:rPr>
+        <w:t xml:space="preserve">#&gt; Signif. codes:  0 '***' 0.001 '**' 0.01 '*' 0.05 '.' 0.1 ' ' 1</w:t>
+      </w:r>
+    </w:p>
+    <w:p>
+      <w:pPr>
+        <w:pStyle w:val="Heading2"/>
+      </w:pPr>
+      <w:bookmarkStart w:id="25" w:name="random-intercept-slope"/>
+      <w:r>
+        <w:t xml:space="preserve">random intercept + slope</w:t>
+      </w:r>
+      <w:bookmarkEnd w:id="25"/>
+    </w:p>
+    <w:p>
+      <w:pPr>
+        <w:pStyle w:val="FirstParagraph"/>
+      </w:pPr>
+      <w:r>
+        <w:t xml:space="preserve">pupils are not yet nested within classes, model fails to converge</w:t>
+      </w:r>
+    </w:p>
+    <w:p>
+      <w:pPr>
+        <w:pStyle w:val="BodyText"/>
+      </w:pPr>
+      <w:r>
+        <w:t xml:space="preserve">TODO: check id_class</w:t>
+      </w:r>
+    </w:p>
+    <w:p>
+      <w:pPr>
+        <w:pStyle w:val="SourceCode"/>
+      </w:pPr>
+      <w:r>
+        <w:rPr>
+          <w:rStyle w:val="VerbatimChar"/>
+        </w:rPr>
+        <w:t xml:space="preserve">#&gt; Linear mixed model fit by REML. t-tests use Satterthwaite's method ['lmerModLmerTest']</w:t>
+      </w:r>
+      <w:r>
+        <w:br/>
+      </w:r>
+      <w:r>
+        <w:rPr>
+          <w:rStyle w:val="VerbatimChar"/>
+        </w:rPr>
+        <w:t xml:space="preserve">#&gt; Formula: pro ~ wave_ind * is_intervention2 + age_fst_measur + gender_girl +  </w:t>
+      </w:r>
+      <w:r>
+        <w:br/>
+      </w:r>
+      <w:r>
+        <w:rPr>
+          <w:rStyle w:val="VerbatimChar"/>
+        </w:rPr>
+        <w:t xml:space="preserve">#&gt;     (wave_ind | id_pupil)</w:t>
+      </w:r>
+      <w:r>
+        <w:br/>
+      </w:r>
+      <w:r>
+        <w:rPr>
+          <w:rStyle w:val="VerbatimChar"/>
+        </w:rPr>
+        <w:t xml:space="preserve">#&gt;    Data: df_long_zero</w:t>
+      </w:r>
+      <w:r>
+        <w:br/>
+      </w:r>
+      <w:r>
+        <w:rPr>
+          <w:rStyle w:val="VerbatimChar"/>
+        </w:rPr>
+        <w:t xml:space="preserve">#&gt; </w:t>
+      </w:r>
+      <w:r>
+        <w:br/>
+      </w:r>
+      <w:r>
+        <w:rPr>
+          <w:rStyle w:val="VerbatimChar"/>
+        </w:rPr>
+        <w:t xml:space="preserve">#&gt; REML criterion at convergence: 9638.4</w:t>
+      </w:r>
+      <w:r>
+        <w:br/>
+      </w:r>
+      <w:r>
+        <w:rPr>
+          <w:rStyle w:val="VerbatimChar"/>
+        </w:rPr>
+        <w:t xml:space="preserve">#&gt; </w:t>
+      </w:r>
+      <w:r>
+        <w:br/>
+      </w:r>
+      <w:r>
+        <w:rPr>
+          <w:rStyle w:val="VerbatimChar"/>
+        </w:rPr>
+        <w:t xml:space="preserve">#&gt; Scaled residuals: </w:t>
+      </w:r>
+      <w:r>
+        <w:br/>
+      </w:r>
+      <w:r>
+        <w:rPr>
+          <w:rStyle w:val="VerbatimChar"/>
+        </w:rPr>
+        <w:t xml:space="preserve">#&gt;     Min      1Q  Median      3Q     Max </w:t>
+      </w:r>
+      <w:r>
+        <w:br/>
+      </w:r>
+      <w:r>
+        <w:rPr>
+          <w:rStyle w:val="VerbatimChar"/>
+        </w:rPr>
+        <w:t xml:space="preserve">#&gt; -3.3437 -0.5035  0.0191  0.5253  3.3180 </w:t>
+      </w:r>
+      <w:r>
+        <w:br/>
+      </w:r>
+      <w:r>
+        <w:rPr>
+          <w:rStyle w:val="VerbatimChar"/>
+        </w:rPr>
+        <w:t xml:space="preserve">#&gt; </w:t>
+      </w:r>
+      <w:r>
+        <w:br/>
+      </w:r>
+      <w:r>
+        <w:rPr>
+          <w:rStyle w:val="VerbatimChar"/>
+        </w:rPr>
+        <w:t xml:space="preserve">#&gt; Random effects:</w:t>
+      </w:r>
+      <w:r>
+        <w:br/>
+      </w:r>
+      <w:r>
+        <w:rPr>
+          <w:rStyle w:val="VerbatimChar"/>
+        </w:rPr>
+        <w:t xml:space="preserve">#&gt;  Groups   Name        Variance Std.Dev. Corr </w:t>
+      </w:r>
+      <w:r>
+        <w:br/>
+      </w:r>
+      <w:r>
+        <w:rPr>
+          <w:rStyle w:val="VerbatimChar"/>
+        </w:rPr>
+        <w:t xml:space="preserve">#&gt;  id_pupil (Intercept) 0.3873   0.6223        </w:t>
+      </w:r>
+      <w:r>
+        <w:br/>
+      </w:r>
+      <w:r>
+        <w:rPr>
+          <w:rStyle w:val="VerbatimChar"/>
+        </w:rPr>
+        <w:t xml:space="preserve">#&gt;           wave_ind    0.0214   0.1463   -0.34</w:t>
+      </w:r>
+      <w:r>
+        <w:br/>
+      </w:r>
+      <w:r>
+        <w:rPr>
+          <w:rStyle w:val="VerbatimChar"/>
+        </w:rPr>
+        <w:t xml:space="preserve">#&gt;  Residual             0.2592   0.5092        </w:t>
+      </w:r>
+      <w:r>
+        <w:br/>
+      </w:r>
+      <w:r>
+        <w:rPr>
+          <w:rStyle w:val="VerbatimChar"/>
+        </w:rPr>
+        <w:t xml:space="preserve">#&gt; Number of obs: 4562, groups:  id_pupil, 1738</w:t>
+      </w:r>
+      <w:r>
+        <w:br/>
+      </w:r>
+      <w:r>
+        <w:rPr>
+          <w:rStyle w:val="VerbatimChar"/>
+        </w:rPr>
+        <w:t xml:space="preserve">#&gt; </w:t>
+      </w:r>
+      <w:r>
+        <w:br/>
+      </w:r>
+      <w:r>
+        <w:rPr>
+          <w:rStyle w:val="VerbatimChar"/>
+        </w:rPr>
+        <w:t xml:space="preserve">#&gt; Fixed effects:</w:t>
+      </w:r>
+      <w:r>
+        <w:br/>
+      </w:r>
+      <w:r>
+        <w:rPr>
+          <w:rStyle w:val="VerbatimChar"/>
+        </w:rPr>
+        <w:t xml:space="preserve">#&gt;                                         Estimate Std. Error         df t value  Pr(&gt;|t|)    </w:t>
+      </w:r>
+      <w:r>
+        <w:br/>
+      </w:r>
+      <w:r>
+        <w:rPr>
+          <w:rStyle w:val="VerbatimChar"/>
+        </w:rPr>
+        <w:t xml:space="preserve">#&gt; (Intercept)                             -1.13538    0.08865 1884.41211 -12.807   &lt; 2e-16 ***</w:t>
+      </w:r>
+      <w:r>
+        <w:br/>
+      </w:r>
+      <w:r>
+        <w:rPr>
+          <w:rStyle w:val="VerbatimChar"/>
+        </w:rPr>
+        <w:t xml:space="preserve">#&gt; wave_ind                                 0.02615    0.03203 3040.12238   0.816   0.41430    </w:t>
+      </w:r>
+      <w:r>
+        <w:br/>
+      </w:r>
+      <w:r>
+        <w:rPr>
+          <w:rStyle w:val="VerbatimChar"/>
+        </w:rPr>
+        <w:t xml:space="preserve">#&gt; is_intervention2experimental            -0.14925    0.04700 1898.60217  -3.175   0.00152 ** </w:t>
+      </w:r>
+      <w:r>
+        <w:br/>
+      </w:r>
+      <w:r>
+        <w:rPr>
+          <w:rStyle w:val="VerbatimChar"/>
+        </w:rPr>
+        <w:t xml:space="preserve">#&gt; age_fst_measur                           0.20574    0.01656 1752.12434  12.425   &lt; 2e-16 ***</w:t>
+      </w:r>
+      <w:r>
+        <w:br/>
+      </w:r>
+      <w:r>
+        <w:rPr>
+          <w:rStyle w:val="VerbatimChar"/>
+        </w:rPr>
+        <w:t xml:space="preserve">#&gt; gender_girlgirls                         0.52653    0.03329 1663.88095  15.814   &lt; 2e-16 ***</w:t>
+      </w:r>
+      <w:r>
+        <w:br/>
+      </w:r>
+      <w:r>
+        <w:rPr>
+          <w:rStyle w:val="VerbatimChar"/>
+        </w:rPr>
+        <w:t xml:space="preserve">#&gt; wave_ind:is_intervention2experimental    0.14399    0.03327 2838.77281   4.328 0.0000156 ***</w:t>
+      </w:r>
+      <w:r>
+        <w:br/>
+      </w:r>
+      <w:r>
+        <w:rPr>
+          <w:rStyle w:val="VerbatimChar"/>
+        </w:rPr>
+        <w:t xml:space="preserve">#&gt; ---</w:t>
+      </w:r>
+      <w:r>
+        <w:br/>
+      </w:r>
+      <w:r>
+        <w:rPr>
+          <w:rStyle w:val="VerbatimChar"/>
+        </w:rPr>
+        <w:t xml:space="preserve">#&gt; Signif. codes:  0 '***' 0.001 '**' 0.01 '*' 0.05 '.' 0.1 ' ' 1</w:t>
+      </w:r>
+      <w:r>
+        <w:br/>
+      </w:r>
+      <w:r>
+        <w:rPr>
+          <w:rStyle w:val="VerbatimChar"/>
+        </w:rPr>
+        <w:t xml:space="preserve">#&gt; </w:t>
+      </w:r>
+      <w:r>
+        <w:br/>
+      </w:r>
+      <w:r>
+        <w:rPr>
+          <w:rStyle w:val="VerbatimChar"/>
+        </w:rPr>
+        <w:t xml:space="preserve">#&gt; Correlation of Fixed Effects:</w:t>
+      </w:r>
+      <w:r>
+        <w:br/>
+      </w:r>
+      <w:r>
+        <w:rPr>
+          <w:rStyle w:val="VerbatimChar"/>
+        </w:rPr>
+        <w:t xml:space="preserve">#&gt;             (Intr) wav_nd is_nt2 ag_fs_ gndr_g</w:t>
+      </w:r>
+      <w:r>
+        <w:br/>
+      </w:r>
+      <w:r>
+        <w:rPr>
+          <w:rStyle w:val="VerbatimChar"/>
+        </w:rPr>
+        <w:t xml:space="preserve">#&gt; wave_ind    -0.240                            </w:t>
+      </w:r>
+      <w:r>
+        <w:br/>
+      </w:r>
+      <w:r>
+        <w:rPr>
+          <w:rStyle w:val="VerbatimChar"/>
+        </w:rPr>
+        <w:t xml:space="preserve">#&gt; is_ntrvntn2 -0.522  0.342                     </w:t>
+      </w:r>
+      <w:r>
+        <w:br/>
+      </w:r>
+      <w:r>
+        <w:rPr>
+          <w:rStyle w:val="VerbatimChar"/>
+        </w:rPr>
+        <w:t xml:space="preserve">#&gt; age_fst_msr -0.864  0.079  0.121              </w:t>
+      </w:r>
+      <w:r>
+        <w:br/>
+      </w:r>
+      <w:r>
+        <w:rPr>
+          <w:rStyle w:val="VerbatimChar"/>
+        </w:rPr>
+        <w:t xml:space="preserve">#&gt; gndr_grlgrl -0.206 -0.023 -0.021  0.034       </w:t>
+      </w:r>
+      <w:r>
+        <w:br/>
+      </w:r>
+      <w:r>
+        <w:rPr>
+          <w:rStyle w:val="VerbatimChar"/>
+        </w:rPr>
+        <w:t xml:space="preserve">#&gt; wv_nd:s_nt2  0.219 -0.962 -0.380 -0.062  0.023</w:t>
+      </w:r>
+    </w:p>
+    <w:p>
+      <w:pPr>
+        <w:pStyle w:val="FirstParagraph"/>
+      </w:pPr>
+      <w:r>
         <w:drawing>
           <wp:inline>
             <wp:extent cx="5753100" cy="3554909"/>
@@ -1281,91 +2462,7 @@
               <a:graphicData uri="http://schemas.openxmlformats.org/drawingml/2006/picture">
                 <pic:pic>
                   <pic:nvPicPr>
-                    <pic:cNvPr descr="figures/unnamed-chunk-7-1.png" id="0" name="Picture"/>
-                    <pic:cNvPicPr>
-                      <a:picLocks noChangeArrowheads="1" noChangeAspect="1"/>
-                    </pic:cNvPicPr>
-                  </pic:nvPicPr>
-                  <pic:blipFill>
-                    <a:blip r:embed="rId24"/>
-                    <a:stretch>
-                      <a:fillRect/>
-                    </a:stretch>
-                  </pic:blipFill>
-                  <pic:spPr bwMode="auto">
-                    <a:xfrm>
-                      <a:off x="0" y="0"/>
-                      <a:ext cx="5753100" cy="3554909"/>
-                    </a:xfrm>
-                    <a:prstGeom prst="rect">
-                      <a:avLst/>
-                    </a:prstGeom>
-                    <a:noFill/>
-                    <a:ln w="9525">
-                      <a:noFill/>
-                      <a:headEnd/>
-                      <a:tailEnd/>
-                    </a:ln>
-                  </pic:spPr>
-                </pic:pic>
-              </a:graphicData>
-            </a:graphic>
-          </wp:inline>
-        </w:drawing>
-      </w:r>
-      <w:r>
-        <w:drawing>
-          <wp:inline>
-            <wp:extent cx="5753100" cy="3554909"/>
-            <wp:effectExtent b="0" l="0" r="0" t="0"/>
-            <wp:docPr descr="" title="" id="1" name="Picture"/>
-            <a:graphic>
-              <a:graphicData uri="http://schemas.openxmlformats.org/drawingml/2006/picture">
-                <pic:pic>
-                  <pic:nvPicPr>
-                    <pic:cNvPr descr="figures/unnamed-chunk-7-2.png" id="0" name="Picture"/>
-                    <pic:cNvPicPr>
-                      <a:picLocks noChangeArrowheads="1" noChangeAspect="1"/>
-                    </pic:cNvPicPr>
-                  </pic:nvPicPr>
-                  <pic:blipFill>
-                    <a:blip r:embed="rId25"/>
-                    <a:stretch>
-                      <a:fillRect/>
-                    </a:stretch>
-                  </pic:blipFill>
-                  <pic:spPr bwMode="auto">
-                    <a:xfrm>
-                      <a:off x="0" y="0"/>
-                      <a:ext cx="5753100" cy="3554909"/>
-                    </a:xfrm>
-                    <a:prstGeom prst="rect">
-                      <a:avLst/>
-                    </a:prstGeom>
-                    <a:noFill/>
-                    <a:ln w="9525">
-                      <a:noFill/>
-                      <a:headEnd/>
-                      <a:tailEnd/>
-                    </a:ln>
-                  </pic:spPr>
-                </pic:pic>
-              </a:graphicData>
-            </a:graphic>
-          </wp:inline>
-        </w:drawing>
-      </w:r>
-      <w:r>
-        <w:drawing>
-          <wp:inline>
-            <wp:extent cx="5753100" cy="3554909"/>
-            <wp:effectExtent b="0" l="0" r="0" t="0"/>
-            <wp:docPr descr="" title="" id="1" name="Picture"/>
-            <a:graphic>
-              <a:graphicData uri="http://schemas.openxmlformats.org/drawingml/2006/picture">
-                <pic:pic>
-                  <pic:nvPicPr>
-                    <pic:cNvPr descr="figures/unnamed-chunk-7-3.png" id="0" name="Picture"/>
+                    <pic:cNvPr descr="figures/unnamed-chunk-69-1.png" id="0" name="Picture"/>
                     <pic:cNvPicPr>
                       <a:picLocks noChangeArrowheads="1" noChangeAspect="1"/>
                     </pic:cNvPicPr>
@@ -1403,14 +2500,6 @@
         <w:pStyle w:val="BodyText"/>
       </w:pPr>
       <w:r>
-        <w:t xml:space="preserve">Vizualizace modelu – průměry</w:t>
-      </w:r>
-    </w:p>
-    <w:p>
-      <w:pPr>
-        <w:pStyle w:val="BodyText"/>
-      </w:pPr>
-      <w:r>
         <w:drawing>
           <wp:inline>
             <wp:extent cx="5753100" cy="3554909"/>
@@ -1420,7 +2509,7 @@
               <a:graphicData uri="http://schemas.openxmlformats.org/drawingml/2006/picture">
                 <pic:pic>
                   <pic:nvPicPr>
-                    <pic:cNvPr descr="figures/unnamed-chunk-8-1.png" id="0" name="Picture"/>
+                    <pic:cNvPr descr="figures/unnamed-chunk-70-1.png" id="0" name="Picture"/>
                     <pic:cNvPicPr>
                       <a:picLocks noChangeArrowheads="1" noChangeAspect="1"/>
                     </pic:cNvPicPr>
@@ -1453,17 +2542,6 @@
         </w:drawing>
       </w:r>
       <w:r>
-        <w:t xml:space="preserve"> </w:t>
-      </w:r>
-      <w:r>
-        <w:t xml:space="preserve">random effect for sample of 50 pupils</w:t>
-      </w:r>
-    </w:p>
-    <w:p>
-      <w:pPr>
-        <w:pStyle w:val="BodyText"/>
-      </w:pPr>
-      <w:r>
         <w:drawing>
           <wp:inline>
             <wp:extent cx="5753100" cy="3554909"/>
@@ -1473,7 +2551,7 @@
               <a:graphicData uri="http://schemas.openxmlformats.org/drawingml/2006/picture">
                 <pic:pic>
                   <pic:nvPicPr>
-                    <pic:cNvPr descr="figures/unnamed-chunk-9-1.png" id="0" name="Picture"/>
+                    <pic:cNvPr descr="figures/unnamed-chunk-70-2.png" id="0" name="Picture"/>
                     <pic:cNvPicPr>
                       <a:picLocks noChangeArrowheads="1" noChangeAspect="1"/>
                     </pic:cNvPicPr>
@@ -1505,10 +2583,1115 @@
           </wp:inline>
         </w:drawing>
       </w:r>
+      <w:r>
+        <w:drawing>
+          <wp:inline>
+            <wp:extent cx="5753100" cy="3554909"/>
+            <wp:effectExtent b="0" l="0" r="0" t="0"/>
+            <wp:docPr descr="" title="" id="1" name="Picture"/>
+            <a:graphic>
+              <a:graphicData uri="http://schemas.openxmlformats.org/drawingml/2006/picture">
+                <pic:pic>
+                  <pic:nvPicPr>
+                    <pic:cNvPr descr="figures/unnamed-chunk-70-3.png" id="0" name="Picture"/>
+                    <pic:cNvPicPr>
+                      <a:picLocks noChangeArrowheads="1" noChangeAspect="1"/>
+                    </pic:cNvPicPr>
+                  </pic:nvPicPr>
+                  <pic:blipFill>
+                    <a:blip r:embed="rId29"/>
+                    <a:stretch>
+                      <a:fillRect/>
+                    </a:stretch>
+                  </pic:blipFill>
+                  <pic:spPr bwMode="auto">
+                    <a:xfrm>
+                      <a:off x="0" y="0"/>
+                      <a:ext cx="5753100" cy="3554909"/>
+                    </a:xfrm>
+                    <a:prstGeom prst="rect">
+                      <a:avLst/>
+                    </a:prstGeom>
+                    <a:noFill/>
+                    <a:ln w="9525">
+                      <a:noFill/>
+                      <a:headEnd/>
+                      <a:tailEnd/>
+                    </a:ln>
+                  </pic:spPr>
+                </pic:pic>
+              </a:graphicData>
+            </a:graphic>
+          </wp:inline>
+        </w:drawing>
+      </w:r>
     </w:p>
     <w:p>
-      <w:r>
-        <w:br w:type="page"/>
+      <w:pPr>
+        <w:pStyle w:val="Heading2"/>
+      </w:pPr>
+      <w:bookmarkStart w:id="30" w:name="vizualizace-modelu-průměry"/>
+      <w:r>
+        <w:t xml:space="preserve">Vizualizace modelu – průměry</w:t>
+      </w:r>
+      <w:bookmarkEnd w:id="30"/>
+    </w:p>
+    <w:p>
+      <w:pPr>
+        <w:pStyle w:val="FirstParagraph"/>
+      </w:pPr>
+      <w:r>
+        <w:drawing>
+          <wp:inline>
+            <wp:extent cx="5753100" cy="3554909"/>
+            <wp:effectExtent b="0" l="0" r="0" t="0"/>
+            <wp:docPr descr="" title="" id="1" name="Picture"/>
+            <a:graphic>
+              <a:graphicData uri="http://schemas.openxmlformats.org/drawingml/2006/picture">
+                <pic:pic>
+                  <pic:nvPicPr>
+                    <pic:cNvPr descr="figures/unnamed-chunk-71-1.png" id="0" name="Picture"/>
+                    <pic:cNvPicPr>
+                      <a:picLocks noChangeArrowheads="1" noChangeAspect="1"/>
+                    </pic:cNvPicPr>
+                  </pic:nvPicPr>
+                  <pic:blipFill>
+                    <a:blip r:embed="rId31"/>
+                    <a:stretch>
+                      <a:fillRect/>
+                    </a:stretch>
+                  </pic:blipFill>
+                  <pic:spPr bwMode="auto">
+                    <a:xfrm>
+                      <a:off x="0" y="0"/>
+                      <a:ext cx="5753100" cy="3554909"/>
+                    </a:xfrm>
+                    <a:prstGeom prst="rect">
+                      <a:avLst/>
+                    </a:prstGeom>
+                    <a:noFill/>
+                    <a:ln w="9525">
+                      <a:noFill/>
+                      <a:headEnd/>
+                      <a:tailEnd/>
+                    </a:ln>
+                  </pic:spPr>
+                </pic:pic>
+              </a:graphicData>
+            </a:graphic>
+          </wp:inline>
+        </w:drawing>
+      </w:r>
+      <w:r>
+        <w:drawing>
+          <wp:inline>
+            <wp:extent cx="5753100" cy="3554909"/>
+            <wp:effectExtent b="0" l="0" r="0" t="0"/>
+            <wp:docPr descr="" title="" id="1" name="Picture"/>
+            <a:graphic>
+              <a:graphicData uri="http://schemas.openxmlformats.org/drawingml/2006/picture">
+                <pic:pic>
+                  <pic:nvPicPr>
+                    <pic:cNvPr descr="figures/unnamed-chunk-71-2.png" id="0" name="Picture"/>
+                    <pic:cNvPicPr>
+                      <a:picLocks noChangeArrowheads="1" noChangeAspect="1"/>
+                    </pic:cNvPicPr>
+                  </pic:nvPicPr>
+                  <pic:blipFill>
+                    <a:blip r:embed="rId32"/>
+                    <a:stretch>
+                      <a:fillRect/>
+                    </a:stretch>
+                  </pic:blipFill>
+                  <pic:spPr bwMode="auto">
+                    <a:xfrm>
+                      <a:off x="0" y="0"/>
+                      <a:ext cx="5753100" cy="3554909"/>
+                    </a:xfrm>
+                    <a:prstGeom prst="rect">
+                      <a:avLst/>
+                    </a:prstGeom>
+                    <a:noFill/>
+                    <a:ln w="9525">
+                      <a:noFill/>
+                      <a:headEnd/>
+                      <a:tailEnd/>
+                    </a:ln>
+                  </pic:spPr>
+                </pic:pic>
+              </a:graphicData>
+            </a:graphic>
+          </wp:inline>
+        </w:drawing>
+      </w:r>
+    </w:p>
+    <w:p>
+      <w:pPr>
+        <w:pStyle w:val="Heading2"/>
+      </w:pPr>
+      <w:bookmarkStart w:id="33" w:name="random-effect-for-sample-of-50-pupils"/>
+      <w:r>
+        <w:t xml:space="preserve">random effect for sample of 50 pupils</w:t>
+      </w:r>
+      <w:bookmarkEnd w:id="33"/>
+    </w:p>
+    <w:p>
+      <w:pPr>
+        <w:pStyle w:val="FirstParagraph"/>
+      </w:pPr>
+      <w:r>
+        <w:drawing>
+          <wp:inline>
+            <wp:extent cx="5753100" cy="3554909"/>
+            <wp:effectExtent b="0" l="0" r="0" t="0"/>
+            <wp:docPr descr="" title="" id="1" name="Picture"/>
+            <a:graphic>
+              <a:graphicData uri="http://schemas.openxmlformats.org/drawingml/2006/picture">
+                <pic:pic>
+                  <pic:nvPicPr>
+                    <pic:cNvPr descr="figures/unnamed-chunk-72-1.png" id="0" name="Picture"/>
+                    <pic:cNvPicPr>
+                      <a:picLocks noChangeArrowheads="1" noChangeAspect="1"/>
+                    </pic:cNvPicPr>
+                  </pic:nvPicPr>
+                  <pic:blipFill>
+                    <a:blip r:embed="rId34"/>
+                    <a:stretch>
+                      <a:fillRect/>
+                    </a:stretch>
+                  </pic:blipFill>
+                  <pic:spPr bwMode="auto">
+                    <a:xfrm>
+                      <a:off x="0" y="0"/>
+                      <a:ext cx="5753100" cy="3554909"/>
+                    </a:xfrm>
+                    <a:prstGeom prst="rect">
+                      <a:avLst/>
+                    </a:prstGeom>
+                    <a:noFill/>
+                    <a:ln w="9525">
+                      <a:noFill/>
+                      <a:headEnd/>
+                      <a:tailEnd/>
+                    </a:ln>
+                  </pic:spPr>
+                </pic:pic>
+              </a:graphicData>
+            </a:graphic>
+          </wp:inline>
+        </w:drawing>
+      </w:r>
+    </w:p>
+    <w:p>
+      <w:pPr>
+        <w:pStyle w:val="SourceCode"/>
+      </w:pPr>
+      <w:r>
+        <w:rPr>
+          <w:rStyle w:val="VerbatimChar"/>
+        </w:rPr>
+        <w:t xml:space="preserve">#&gt; $wave_ind</w:t>
+      </w:r>
+      <w:r>
+        <w:br/>
+      </w:r>
+      <w:r>
+        <w:rPr>
+          <w:rStyle w:val="VerbatimChar"/>
+        </w:rPr>
+        <w:t xml:space="preserve">#&gt; </w:t>
+      </w:r>
+      <w:r>
+        <w:br/>
+      </w:r>
+      <w:r>
+        <w:rPr>
+          <w:rStyle w:val="VerbatimChar"/>
+        </w:rPr>
+        <w:t xml:space="preserve">#&gt; # Predicted values of pro</w:t>
+      </w:r>
+      <w:r>
+        <w:br/>
+      </w:r>
+      <w:r>
+        <w:rPr>
+          <w:rStyle w:val="VerbatimChar"/>
+        </w:rPr>
+        <w:t xml:space="preserve">#&gt; # x = wave_ind</w:t>
+      </w:r>
+      <w:r>
+        <w:br/>
+      </w:r>
+      <w:r>
+        <w:rPr>
+          <w:rStyle w:val="VerbatimChar"/>
+        </w:rPr>
+        <w:t xml:space="preserve">#&gt; </w:t>
+      </w:r>
+      <w:r>
+        <w:br/>
+      </w:r>
+      <w:r>
+        <w:rPr>
+          <w:rStyle w:val="VerbatimChar"/>
+        </w:rPr>
+        <w:t xml:space="preserve">#&gt; x | Predicted |   SE |         95% CI</w:t>
+      </w:r>
+      <w:r>
+        <w:br/>
+      </w:r>
+      <w:r>
+        <w:rPr>
+          <w:rStyle w:val="VerbatimChar"/>
+        </w:rPr>
+        <w:t xml:space="preserve">#&gt; -------------------------------------</w:t>
+      </w:r>
+      <w:r>
+        <w:br/>
+      </w:r>
+      <w:r>
+        <w:rPr>
+          <w:rStyle w:val="VerbatimChar"/>
+        </w:rPr>
+        <w:t xml:space="preserve">#&gt; 0 |     -0.28 | 0.05 | [-0.36, -0.19]</w:t>
+      </w:r>
+      <w:r>
+        <w:br/>
+      </w:r>
+      <w:r>
+        <w:rPr>
+          <w:rStyle w:val="VerbatimChar"/>
+        </w:rPr>
+        <w:t xml:space="preserve">#&gt; 1 |     -0.25 | 0.05 | [-0.34, -0.16]</w:t>
+      </w:r>
+      <w:r>
+        <w:br/>
+      </w:r>
+      <w:r>
+        <w:rPr>
+          <w:rStyle w:val="VerbatimChar"/>
+        </w:rPr>
+        <w:t xml:space="preserve">#&gt; 2 |     -0.22 | 0.06 | [-0.35, -0.10]</w:t>
+      </w:r>
+      <w:r>
+        <w:br/>
+      </w:r>
+      <w:r>
+        <w:rPr>
+          <w:rStyle w:val="VerbatimChar"/>
+        </w:rPr>
+        <w:t xml:space="preserve">#&gt; 3 |     -0.20 | 0.09 | [-0.38, -0.02]</w:t>
+      </w:r>
+      <w:r>
+        <w:br/>
+      </w:r>
+      <w:r>
+        <w:rPr>
+          <w:rStyle w:val="VerbatimChar"/>
+        </w:rPr>
+        <w:t xml:space="preserve">#&gt; 4 |     -0.17 | 0.12 | [-0.41,  0.06]</w:t>
+      </w:r>
+      <w:r>
+        <w:br/>
+      </w:r>
+      <w:r>
+        <w:rPr>
+          <w:rStyle w:val="VerbatimChar"/>
+        </w:rPr>
+        <w:t xml:space="preserve">#&gt; 5 |     -0.15 | 0.15 | [-0.44,  0.15]</w:t>
+      </w:r>
+      <w:r>
+        <w:br/>
+      </w:r>
+      <w:r>
+        <w:rPr>
+          <w:rStyle w:val="VerbatimChar"/>
+        </w:rPr>
+        <w:t xml:space="preserve">#&gt; </w:t>
+      </w:r>
+      <w:r>
+        <w:br/>
+      </w:r>
+      <w:r>
+        <w:rPr>
+          <w:rStyle w:val="VerbatimChar"/>
+        </w:rPr>
+        <w:t xml:space="preserve">#&gt; Adjusted for:</w:t>
+      </w:r>
+      <w:r>
+        <w:br/>
+      </w:r>
+      <w:r>
+        <w:rPr>
+          <w:rStyle w:val="VerbatimChar"/>
+        </w:rPr>
+        <w:t xml:space="preserve">#&gt; * is_intervention2 = control</w:t>
+      </w:r>
+      <w:r>
+        <w:br/>
+      </w:r>
+      <w:r>
+        <w:rPr>
+          <w:rStyle w:val="VerbatimChar"/>
+        </w:rPr>
+        <w:t xml:space="preserve">#&gt; *   age_fst_measur =    4.18</w:t>
+      </w:r>
+      <w:r>
+        <w:br/>
+      </w:r>
+      <w:r>
+        <w:rPr>
+          <w:rStyle w:val="VerbatimChar"/>
+        </w:rPr>
+        <w:t xml:space="preserve">#&gt; *      gender_girl =    boys</w:t>
+      </w:r>
+      <w:r>
+        <w:br/>
+      </w:r>
+      <w:r>
+        <w:rPr>
+          <w:rStyle w:val="VerbatimChar"/>
+        </w:rPr>
+        <w:t xml:space="preserve">#&gt; *         id_pupil = 0 (population-level)</w:t>
+      </w:r>
+      <w:r>
+        <w:br/>
+      </w:r>
+      <w:r>
+        <w:rPr>
+          <w:rStyle w:val="VerbatimChar"/>
+        </w:rPr>
+        <w:t xml:space="preserve">#&gt; </w:t>
+      </w:r>
+      <w:r>
+        <w:br/>
+      </w:r>
+      <w:r>
+        <w:rPr>
+          <w:rStyle w:val="VerbatimChar"/>
+        </w:rPr>
+        <w:t xml:space="preserve">#&gt; </w:t>
+      </w:r>
+      <w:r>
+        <w:br/>
+      </w:r>
+      <w:r>
+        <w:rPr>
+          <w:rStyle w:val="VerbatimChar"/>
+        </w:rPr>
+        <w:t xml:space="preserve">#&gt; $is_intervention2</w:t>
+      </w:r>
+      <w:r>
+        <w:br/>
+      </w:r>
+      <w:r>
+        <w:rPr>
+          <w:rStyle w:val="VerbatimChar"/>
+        </w:rPr>
+        <w:t xml:space="preserve">#&gt; </w:t>
+      </w:r>
+      <w:r>
+        <w:br/>
+      </w:r>
+      <w:r>
+        <w:rPr>
+          <w:rStyle w:val="VerbatimChar"/>
+        </w:rPr>
+        <w:t xml:space="preserve">#&gt; # Predicted values of pro</w:t>
+      </w:r>
+      <w:r>
+        <w:br/>
+      </w:r>
+      <w:r>
+        <w:rPr>
+          <w:rStyle w:val="VerbatimChar"/>
+        </w:rPr>
+        <w:t xml:space="preserve">#&gt; # x = is_intervention2</w:t>
+      </w:r>
+      <w:r>
+        <w:br/>
+      </w:r>
+      <w:r>
+        <w:rPr>
+          <w:rStyle w:val="VerbatimChar"/>
+        </w:rPr>
+        <w:t xml:space="preserve">#&gt; </w:t>
+      </w:r>
+      <w:r>
+        <w:br/>
+      </w:r>
+      <w:r>
+        <w:rPr>
+          <w:rStyle w:val="VerbatimChar"/>
+        </w:rPr>
+        <w:t xml:space="preserve">#&gt; x            | Predicted |   SE |         95% CI</w:t>
+      </w:r>
+      <w:r>
+        <w:br/>
+      </w:r>
+      <w:r>
+        <w:rPr>
+          <w:rStyle w:val="VerbatimChar"/>
+        </w:rPr>
+        <w:t xml:space="preserve">#&gt; ------------------------------------------------</w:t>
+      </w:r>
+      <w:r>
+        <w:br/>
+      </w:r>
+      <w:r>
+        <w:rPr>
+          <w:rStyle w:val="VerbatimChar"/>
+        </w:rPr>
+        <w:t xml:space="preserve">#&gt; control      |     -0.24 | 0.05 | [-0.34, -0.15]</w:t>
+      </w:r>
+      <w:r>
+        <w:br/>
+      </w:r>
+      <w:r>
+        <w:rPr>
+          <w:rStyle w:val="VerbatimChar"/>
+        </w:rPr>
+        <w:t xml:space="preserve">#&gt; experimental |     -0.22 | 0.03 | [-0.27, -0.17]</w:t>
+      </w:r>
+      <w:r>
+        <w:br/>
+      </w:r>
+      <w:r>
+        <w:rPr>
+          <w:rStyle w:val="VerbatimChar"/>
+        </w:rPr>
+        <w:t xml:space="preserve">#&gt; </w:t>
+      </w:r>
+      <w:r>
+        <w:br/>
+      </w:r>
+      <w:r>
+        <w:rPr>
+          <w:rStyle w:val="VerbatimChar"/>
+        </w:rPr>
+        <w:t xml:space="preserve">#&gt; Adjusted for:</w:t>
+      </w:r>
+      <w:r>
+        <w:br/>
+      </w:r>
+      <w:r>
+        <w:rPr>
+          <w:rStyle w:val="VerbatimChar"/>
+        </w:rPr>
+        <w:t xml:space="preserve">#&gt; *       wave_ind = 1.23</w:t>
+      </w:r>
+      <w:r>
+        <w:br/>
+      </w:r>
+      <w:r>
+        <w:rPr>
+          <w:rStyle w:val="VerbatimChar"/>
+        </w:rPr>
+        <w:t xml:space="preserve">#&gt; * age_fst_measur = 4.18</w:t>
+      </w:r>
+      <w:r>
+        <w:br/>
+      </w:r>
+      <w:r>
+        <w:rPr>
+          <w:rStyle w:val="VerbatimChar"/>
+        </w:rPr>
+        <w:t xml:space="preserve">#&gt; *    gender_girl = boys</w:t>
+      </w:r>
+      <w:r>
+        <w:br/>
+      </w:r>
+      <w:r>
+        <w:rPr>
+          <w:rStyle w:val="VerbatimChar"/>
+        </w:rPr>
+        <w:t xml:space="preserve">#&gt; *       id_pupil = 0 (population-level)</w:t>
+      </w:r>
+      <w:r>
+        <w:br/>
+      </w:r>
+      <w:r>
+        <w:rPr>
+          <w:rStyle w:val="VerbatimChar"/>
+        </w:rPr>
+        <w:t xml:space="preserve">#&gt; </w:t>
+      </w:r>
+      <w:r>
+        <w:br/>
+      </w:r>
+      <w:r>
+        <w:rPr>
+          <w:rStyle w:val="VerbatimChar"/>
+        </w:rPr>
+        <w:t xml:space="preserve">#&gt; </w:t>
+      </w:r>
+      <w:r>
+        <w:br/>
+      </w:r>
+      <w:r>
+        <w:rPr>
+          <w:rStyle w:val="VerbatimChar"/>
+        </w:rPr>
+        <w:t xml:space="preserve">#&gt; $age_fst_measur</w:t>
+      </w:r>
+      <w:r>
+        <w:br/>
+      </w:r>
+      <w:r>
+        <w:rPr>
+          <w:rStyle w:val="VerbatimChar"/>
+        </w:rPr>
+        <w:t xml:space="preserve">#&gt; </w:t>
+      </w:r>
+      <w:r>
+        <w:br/>
+      </w:r>
+      <w:r>
+        <w:rPr>
+          <w:rStyle w:val="VerbatimChar"/>
+        </w:rPr>
+        <w:t xml:space="preserve">#&gt; # Predicted values of pro</w:t>
+      </w:r>
+      <w:r>
+        <w:br/>
+      </w:r>
+      <w:r>
+        <w:rPr>
+          <w:rStyle w:val="VerbatimChar"/>
+        </w:rPr>
+        <w:t xml:space="preserve">#&gt; # x = age_fst_measur</w:t>
+      </w:r>
+      <w:r>
+        <w:br/>
+      </w:r>
+      <w:r>
+        <w:rPr>
+          <w:rStyle w:val="VerbatimChar"/>
+        </w:rPr>
+        <w:t xml:space="preserve">#&gt; </w:t>
+      </w:r>
+      <w:r>
+        <w:br/>
+      </w:r>
+      <w:r>
+        <w:rPr>
+          <w:rStyle w:val="VerbatimChar"/>
+        </w:rPr>
+        <w:t xml:space="preserve">#&gt; x | Predicted |   SE |         95% CI</w:t>
+      </w:r>
+      <w:r>
+        <w:br/>
+      </w:r>
+      <w:r>
+        <w:rPr>
+          <w:rStyle w:val="VerbatimChar"/>
+        </w:rPr>
+        <w:t xml:space="preserve">#&gt; -------------------------------------</w:t>
+      </w:r>
+      <w:r>
+        <w:br/>
+      </w:r>
+      <w:r>
+        <w:rPr>
+          <w:rStyle w:val="VerbatimChar"/>
+        </w:rPr>
+        <w:t xml:space="preserve">#&gt; 2 |     -0.69 | 0.06 | [-0.82, -0.57]</w:t>
+      </w:r>
+      <w:r>
+        <w:br/>
+      </w:r>
+      <w:r>
+        <w:rPr>
+          <w:rStyle w:val="VerbatimChar"/>
+        </w:rPr>
+        <w:t xml:space="preserve">#&gt; 3 |     -0.49 | 0.05 | [-0.59, -0.38]</w:t>
+      </w:r>
+      <w:r>
+        <w:br/>
+      </w:r>
+      <w:r>
+        <w:rPr>
+          <w:rStyle w:val="VerbatimChar"/>
+        </w:rPr>
+        <w:t xml:space="preserve">#&gt; 4 |     -0.28 | 0.05 | [-0.38, -0.18]</w:t>
+      </w:r>
+      <w:r>
+        <w:br/>
+      </w:r>
+      <w:r>
+        <w:rPr>
+          <w:rStyle w:val="VerbatimChar"/>
+        </w:rPr>
+        <w:t xml:space="preserve">#&gt; 5 |     -0.07 | 0.05 | [-0.17,  0.02]</w:t>
+      </w:r>
+      <w:r>
+        <w:br/>
+      </w:r>
+      <w:r>
+        <w:rPr>
+          <w:rStyle w:val="VerbatimChar"/>
+        </w:rPr>
+        <w:t xml:space="preserve">#&gt; 6 |      0.13 | 0.05 | [ 0.02,  0.24]</w:t>
+      </w:r>
+      <w:r>
+        <w:br/>
+      </w:r>
+      <w:r>
+        <w:rPr>
+          <w:rStyle w:val="VerbatimChar"/>
+        </w:rPr>
+        <w:t xml:space="preserve">#&gt; 7 |      0.34 | 0.06 | [ 0.21,  0.46]</w:t>
+      </w:r>
+      <w:r>
+        <w:br/>
+      </w:r>
+      <w:r>
+        <w:rPr>
+          <w:rStyle w:val="VerbatimChar"/>
+        </w:rPr>
+        <w:t xml:space="preserve">#&gt; 8 |      0.54 | 0.08 | [ 0.39,  0.69]</w:t>
+      </w:r>
+      <w:r>
+        <w:br/>
+      </w:r>
+      <w:r>
+        <w:rPr>
+          <w:rStyle w:val="VerbatimChar"/>
+        </w:rPr>
+        <w:t xml:space="preserve">#&gt; </w:t>
+      </w:r>
+      <w:r>
+        <w:br/>
+      </w:r>
+      <w:r>
+        <w:rPr>
+          <w:rStyle w:val="VerbatimChar"/>
+        </w:rPr>
+        <w:t xml:space="preserve">#&gt; Adjusted for:</w:t>
+      </w:r>
+      <w:r>
+        <w:br/>
+      </w:r>
+      <w:r>
+        <w:rPr>
+          <w:rStyle w:val="VerbatimChar"/>
+        </w:rPr>
+        <w:t xml:space="preserve">#&gt; *         wave_ind =    1.23</w:t>
+      </w:r>
+      <w:r>
+        <w:br/>
+      </w:r>
+      <w:r>
+        <w:rPr>
+          <w:rStyle w:val="VerbatimChar"/>
+        </w:rPr>
+        <w:t xml:space="preserve">#&gt; * is_intervention2 = control</w:t>
+      </w:r>
+      <w:r>
+        <w:br/>
+      </w:r>
+      <w:r>
+        <w:rPr>
+          <w:rStyle w:val="VerbatimChar"/>
+        </w:rPr>
+        <w:t xml:space="preserve">#&gt; *      gender_girl =    boys</w:t>
+      </w:r>
+      <w:r>
+        <w:br/>
+      </w:r>
+      <w:r>
+        <w:rPr>
+          <w:rStyle w:val="VerbatimChar"/>
+        </w:rPr>
+        <w:t xml:space="preserve">#&gt; *         id_pupil = 0 (population-level)</w:t>
+      </w:r>
+      <w:r>
+        <w:br/>
+      </w:r>
+      <w:r>
+        <w:rPr>
+          <w:rStyle w:val="VerbatimChar"/>
+        </w:rPr>
+        <w:t xml:space="preserve">#&gt; </w:t>
+      </w:r>
+      <w:r>
+        <w:br/>
+      </w:r>
+      <w:r>
+        <w:rPr>
+          <w:rStyle w:val="VerbatimChar"/>
+        </w:rPr>
+        <w:t xml:space="preserve">#&gt; </w:t>
+      </w:r>
+      <w:r>
+        <w:br/>
+      </w:r>
+      <w:r>
+        <w:rPr>
+          <w:rStyle w:val="VerbatimChar"/>
+        </w:rPr>
+        <w:t xml:space="preserve">#&gt; $gender_girl</w:t>
+      </w:r>
+      <w:r>
+        <w:br/>
+      </w:r>
+      <w:r>
+        <w:rPr>
+          <w:rStyle w:val="VerbatimChar"/>
+        </w:rPr>
+        <w:t xml:space="preserve">#&gt; </w:t>
+      </w:r>
+      <w:r>
+        <w:br/>
+      </w:r>
+      <w:r>
+        <w:rPr>
+          <w:rStyle w:val="VerbatimChar"/>
+        </w:rPr>
+        <w:t xml:space="preserve">#&gt; # Predicted values of pro</w:t>
+      </w:r>
+      <w:r>
+        <w:br/>
+      </w:r>
+      <w:r>
+        <w:rPr>
+          <w:rStyle w:val="VerbatimChar"/>
+        </w:rPr>
+        <w:t xml:space="preserve">#&gt; # x = gender_girl</w:t>
+      </w:r>
+      <w:r>
+        <w:br/>
+      </w:r>
+      <w:r>
+        <w:rPr>
+          <w:rStyle w:val="VerbatimChar"/>
+        </w:rPr>
+        <w:t xml:space="preserve">#&gt; </w:t>
+      </w:r>
+      <w:r>
+        <w:br/>
+      </w:r>
+      <w:r>
+        <w:rPr>
+          <w:rStyle w:val="VerbatimChar"/>
+        </w:rPr>
+        <w:t xml:space="preserve">#&gt; x     | Predicted |   SE |         95% CI</w:t>
+      </w:r>
+      <w:r>
+        <w:br/>
+      </w:r>
+      <w:r>
+        <w:rPr>
+          <w:rStyle w:val="VerbatimChar"/>
+        </w:rPr>
+        <w:t xml:space="preserve">#&gt; -----------------------------------------</w:t>
+      </w:r>
+      <w:r>
+        <w:br/>
+      </w:r>
+      <w:r>
+        <w:rPr>
+          <w:rStyle w:val="VerbatimChar"/>
+        </w:rPr>
+        <w:t xml:space="preserve">#&gt; boys  |     -0.24 | 0.05 | [-0.34, -0.15]</w:t>
+      </w:r>
+      <w:r>
+        <w:br/>
+      </w:r>
+      <w:r>
+        <w:rPr>
+          <w:rStyle w:val="VerbatimChar"/>
+        </w:rPr>
+        <w:t xml:space="preserve">#&gt; girls |      0.28 | 0.05 | [ 0.19,  0.38]</w:t>
+      </w:r>
+      <w:r>
+        <w:br/>
+      </w:r>
+      <w:r>
+        <w:rPr>
+          <w:rStyle w:val="VerbatimChar"/>
+        </w:rPr>
+        <w:t xml:space="preserve">#&gt; </w:t>
+      </w:r>
+      <w:r>
+        <w:br/>
+      </w:r>
+      <w:r>
+        <w:rPr>
+          <w:rStyle w:val="VerbatimChar"/>
+        </w:rPr>
+        <w:t xml:space="preserve">#&gt; Adjusted for:</w:t>
+      </w:r>
+      <w:r>
+        <w:br/>
+      </w:r>
+      <w:r>
+        <w:rPr>
+          <w:rStyle w:val="VerbatimChar"/>
+        </w:rPr>
+        <w:t xml:space="preserve">#&gt; *         wave_ind =    1.23</w:t>
+      </w:r>
+      <w:r>
+        <w:br/>
+      </w:r>
+      <w:r>
+        <w:rPr>
+          <w:rStyle w:val="VerbatimChar"/>
+        </w:rPr>
+        <w:t xml:space="preserve">#&gt; * is_intervention2 = control</w:t>
+      </w:r>
+      <w:r>
+        <w:br/>
+      </w:r>
+      <w:r>
+        <w:rPr>
+          <w:rStyle w:val="VerbatimChar"/>
+        </w:rPr>
+        <w:t xml:space="preserve">#&gt; *   age_fst_measur =    4.18</w:t>
+      </w:r>
+      <w:r>
+        <w:br/>
+      </w:r>
+      <w:r>
+        <w:rPr>
+          <w:rStyle w:val="VerbatimChar"/>
+        </w:rPr>
+        <w:t xml:space="preserve">#&gt; *         id_pupil = 0 (population-level)</w:t>
+      </w:r>
+      <w:r>
+        <w:br/>
+      </w:r>
+      <w:r>
+        <w:rPr>
+          <w:rStyle w:val="VerbatimChar"/>
+        </w:rPr>
+        <w:t xml:space="preserve">#&gt; </w:t>
+      </w:r>
+      <w:r>
+        <w:br/>
+      </w:r>
+      <w:r>
+        <w:rPr>
+          <w:rStyle w:val="VerbatimChar"/>
+        </w:rPr>
+        <w:t xml:space="preserve">#&gt; </w:t>
+      </w:r>
+      <w:r>
+        <w:br/>
+      </w:r>
+      <w:r>
+        <w:rPr>
+          <w:rStyle w:val="VerbatimChar"/>
+        </w:rPr>
+        <w:t xml:space="preserve">#&gt; attr(,"class")</w:t>
+      </w:r>
+      <w:r>
+        <w:br/>
+      </w:r>
+      <w:r>
+        <w:rPr>
+          <w:rStyle w:val="VerbatimChar"/>
+        </w:rPr>
+        <w:t xml:space="preserve">#&gt; [1] "ggalleffects" "list"        </w:t>
+      </w:r>
+      <w:r>
+        <w:br/>
+      </w:r>
+      <w:r>
+        <w:rPr>
+          <w:rStyle w:val="VerbatimChar"/>
+        </w:rPr>
+        <w:t xml:space="preserve">#&gt; attr(,"model.name")</w:t>
+      </w:r>
+      <w:r>
+        <w:br/>
+      </w:r>
+      <w:r>
+        <w:rPr>
+          <w:rStyle w:val="VerbatimChar"/>
+        </w:rPr>
+        <w:t xml:space="preserve">#&gt; [1] "."</w:t>
+      </w:r>
+    </w:p>
+    <w:p>
+      <w:pPr>
+        <w:pStyle w:val="FirstParagraph"/>
+      </w:pPr>
+      <w:r>
+        <w:t xml:space="preserve">{marginal plots draft</w:t>
+      </w:r>
+    </w:p>
+    <w:p>
+      <w:pPr>
+        <w:pStyle w:val="BodyText"/>
+      </w:pPr>
+      <w:r>
+        <w:drawing>
+          <wp:inline>
+            <wp:extent cx="5753100" cy="3554909"/>
+            <wp:effectExtent b="0" l="0" r="0" t="0"/>
+            <wp:docPr descr="" title="" id="1" name="Picture"/>
+            <a:graphic>
+              <a:graphicData uri="http://schemas.openxmlformats.org/drawingml/2006/picture">
+                <pic:pic>
+                  <pic:nvPicPr>
+                    <pic:cNvPr descr="figures/unnamed-chunk-74-1.png" id="0" name="Picture"/>
+                    <pic:cNvPicPr>
+                      <a:picLocks noChangeArrowheads="1" noChangeAspect="1"/>
+                    </pic:cNvPicPr>
+                  </pic:nvPicPr>
+                  <pic:blipFill>
+                    <a:blip r:embed="rId35"/>
+                    <a:stretch>
+                      <a:fillRect/>
+                    </a:stretch>
+                  </pic:blipFill>
+                  <pic:spPr bwMode="auto">
+                    <a:xfrm>
+                      <a:off x="0" y="0"/>
+                      <a:ext cx="5753100" cy="3554909"/>
+                    </a:xfrm>
+                    <a:prstGeom prst="rect">
+                      <a:avLst/>
+                    </a:prstGeom>
+                    <a:noFill/>
+                    <a:ln w="9525">
+                      <a:noFill/>
+                      <a:headEnd/>
+                      <a:tailEnd/>
+                    </a:ln>
+                  </pic:spPr>
+                </pic:pic>
+              </a:graphicData>
+            </a:graphic>
+          </wp:inline>
+        </w:drawing>
+      </w:r>
+      <w:r>
+        <w:drawing>
+          <wp:inline>
+            <wp:extent cx="5753100" cy="3554909"/>
+            <wp:effectExtent b="0" l="0" r="0" t="0"/>
+            <wp:docPr descr="" title="" id="1" name="Picture"/>
+            <a:graphic>
+              <a:graphicData uri="http://schemas.openxmlformats.org/drawingml/2006/picture">
+                <pic:pic>
+                  <pic:nvPicPr>
+                    <pic:cNvPr descr="figures/unnamed-chunk-74-2.png" id="0" name="Picture"/>
+                    <pic:cNvPicPr>
+                      <a:picLocks noChangeArrowheads="1" noChangeAspect="1"/>
+                    </pic:cNvPicPr>
+                  </pic:nvPicPr>
+                  <pic:blipFill>
+                    <a:blip r:embed="rId36"/>
+                    <a:stretch>
+                      <a:fillRect/>
+                    </a:stretch>
+                  </pic:blipFill>
+                  <pic:spPr bwMode="auto">
+                    <a:xfrm>
+                      <a:off x="0" y="0"/>
+                      <a:ext cx="5753100" cy="3554909"/>
+                    </a:xfrm>
+                    <a:prstGeom prst="rect">
+                      <a:avLst/>
+                    </a:prstGeom>
+                    <a:noFill/>
+                    <a:ln w="9525">
+                      <a:noFill/>
+                      <a:headEnd/>
+                      <a:tailEnd/>
+                    </a:ln>
+                  </pic:spPr>
+                </pic:pic>
+              </a:graphicData>
+            </a:graphic>
+          </wp:inline>
+        </w:drawing>
+      </w:r>
+      <w:r>
+        <w:drawing>
+          <wp:inline>
+            <wp:extent cx="5753100" cy="3554909"/>
+            <wp:effectExtent b="0" l="0" r="0" t="0"/>
+            <wp:docPr descr="" title="" id="1" name="Picture"/>
+            <a:graphic>
+              <a:graphicData uri="http://schemas.openxmlformats.org/drawingml/2006/picture">
+                <pic:pic>
+                  <pic:nvPicPr>
+                    <pic:cNvPr descr="figures/unnamed-chunk-74-3.png" id="0" name="Picture"/>
+                    <pic:cNvPicPr>
+                      <a:picLocks noChangeArrowheads="1" noChangeAspect="1"/>
+                    </pic:cNvPicPr>
+                  </pic:nvPicPr>
+                  <pic:blipFill>
+                    <a:blip r:embed="rId37"/>
+                    <a:stretch>
+                      <a:fillRect/>
+                    </a:stretch>
+                  </pic:blipFill>
+                  <pic:spPr bwMode="auto">
+                    <a:xfrm>
+                      <a:off x="0" y="0"/>
+                      <a:ext cx="5753100" cy="3554909"/>
+                    </a:xfrm>
+                    <a:prstGeom prst="rect">
+                      <a:avLst/>
+                    </a:prstGeom>
+                    <a:noFill/>
+                    <a:ln w="9525">
+                      <a:noFill/>
+                      <a:headEnd/>
+                      <a:tailEnd/>
+                    </a:ln>
+                  </pic:spPr>
+                </pic:pic>
+              </a:graphicData>
+            </a:graphic>
+          </wp:inline>
+        </w:drawing>
+      </w:r>
+      <w:r>
+        <w:drawing>
+          <wp:inline>
+            <wp:extent cx="5753100" cy="3554909"/>
+            <wp:effectExtent b="0" l="0" r="0" t="0"/>
+            <wp:docPr descr="" title="" id="1" name="Picture"/>
+            <a:graphic>
+              <a:graphicData uri="http://schemas.openxmlformats.org/drawingml/2006/picture">
+                <pic:pic>
+                  <pic:nvPicPr>
+                    <pic:cNvPr descr="figures/unnamed-chunk-74-4.png" id="0" name="Picture"/>
+                    <pic:cNvPicPr>
+                      <a:picLocks noChangeArrowheads="1" noChangeAspect="1"/>
+                    </pic:cNvPicPr>
+                  </pic:nvPicPr>
+                  <pic:blipFill>
+                    <a:blip r:embed="rId38"/>
+                    <a:stretch>
+                      <a:fillRect/>
+                    </a:stretch>
+                  </pic:blipFill>
+                  <pic:spPr bwMode="auto">
+                    <a:xfrm>
+                      <a:off x="0" y="0"/>
+                      <a:ext cx="5753100" cy="3554909"/>
+                    </a:xfrm>
+                    <a:prstGeom prst="rect">
+                      <a:avLst/>
+                    </a:prstGeom>
+                    <a:noFill/>
+                    <a:ln w="9525">
+                      <a:noFill/>
+                      <a:headEnd/>
+                      <a:tailEnd/>
+                    </a:ln>
+                  </pic:spPr>
+                </pic:pic>
+              </a:graphicData>
+            </a:graphic>
+          </wp:inline>
+        </w:drawing>
       </w:r>
     </w:p>
     <w:sectPr>
@@ -1656,7 +3839,7 @@
   <w:abstractNum w:abstractNumId="0" w15:restartNumberingAfterBreak="0">
     <w:nsid w:val="FFFFFF7C"/>
     <w:multiLevelType w:val="singleLevel"/>
-    <w:tmpl w:val="E8E66A14"/>
+    <w:tmpl w:val="C23614E6"/>
     <w:lvl w:ilvl="0">
       <w:start w:val="1"/>
       <w:numFmt w:val="decimal"/>
@@ -1673,7 +3856,7 @@
   <w:abstractNum w:abstractNumId="1" w15:restartNumberingAfterBreak="0">
     <w:nsid w:val="FFFFFF7D"/>
     <w:multiLevelType w:val="singleLevel"/>
-    <w:tmpl w:val="F78666A0"/>
+    <w:tmpl w:val="1D14FA12"/>
     <w:lvl w:ilvl="0">
       <w:start w:val="1"/>
       <w:numFmt w:val="decimal"/>
@@ -1690,7 +3873,7 @@
   <w:abstractNum w:abstractNumId="2" w15:restartNumberingAfterBreak="0">
     <w:nsid w:val="FFFFFF7E"/>
     <w:multiLevelType w:val="singleLevel"/>
-    <w:tmpl w:val="693EE582"/>
+    <w:tmpl w:val="0C2C6184"/>
     <w:lvl w:ilvl="0">
       <w:start w:val="1"/>
       <w:numFmt w:val="decimal"/>
@@ -1707,7 +3890,7 @@
   <w:abstractNum w:abstractNumId="3" w15:restartNumberingAfterBreak="0">
     <w:nsid w:val="FFFFFF7F"/>
     <w:multiLevelType w:val="singleLevel"/>
-    <w:tmpl w:val="498CFF00"/>
+    <w:tmpl w:val="61BE504C"/>
     <w:lvl w:ilvl="0">
       <w:start w:val="1"/>
       <w:numFmt w:val="decimal"/>
@@ -1724,7 +3907,7 @@
   <w:abstractNum w:abstractNumId="4" w15:restartNumberingAfterBreak="0">
     <w:nsid w:val="FFFFFF80"/>
     <w:multiLevelType w:val="singleLevel"/>
-    <w:tmpl w:val="272297A2"/>
+    <w:tmpl w:val="052484F2"/>
     <w:lvl w:ilvl="0">
       <w:start w:val="1"/>
       <w:numFmt w:val="bullet"/>
@@ -1744,7 +3927,7 @@
   <w:abstractNum w:abstractNumId="5" w15:restartNumberingAfterBreak="0">
     <w:nsid w:val="FFFFFF81"/>
     <w:multiLevelType w:val="singleLevel"/>
-    <w:tmpl w:val="B5FC05A6"/>
+    <w:tmpl w:val="B82622DE"/>
     <w:lvl w:ilvl="0">
       <w:start w:val="1"/>
       <w:numFmt w:val="bullet"/>
@@ -1764,7 +3947,7 @@
   <w:abstractNum w:abstractNumId="6" w15:restartNumberingAfterBreak="0">
     <w:nsid w:val="FFFFFF82"/>
     <w:multiLevelType w:val="singleLevel"/>
-    <w:tmpl w:val="0B8A2F90"/>
+    <w:tmpl w:val="1868D324"/>
     <w:lvl w:ilvl="0">
       <w:start w:val="1"/>
       <w:numFmt w:val="bullet"/>
@@ -1784,7 +3967,7 @@
   <w:abstractNum w:abstractNumId="7" w15:restartNumberingAfterBreak="0">
     <w:nsid w:val="FFFFFF83"/>
     <w:multiLevelType w:val="singleLevel"/>
-    <w:tmpl w:val="07080A6E"/>
+    <w:tmpl w:val="8BDCDBA6"/>
     <w:lvl w:ilvl="0">
       <w:start w:val="1"/>
       <w:numFmt w:val="bullet"/>
@@ -1804,7 +3987,7 @@
   <w:abstractNum w:abstractNumId="8" w15:restartNumberingAfterBreak="0">
     <w:nsid w:val="FFFFFF88"/>
     <w:multiLevelType w:val="singleLevel"/>
-    <w:tmpl w:val="4232E18A"/>
+    <w:tmpl w:val="C4FCA394"/>
     <w:lvl w:ilvl="0">
       <w:start w:val="1"/>
       <w:numFmt w:val="decimal"/>
@@ -1821,7 +4004,7 @@
   <w:abstractNum w:abstractNumId="9" w15:restartNumberingAfterBreak="0">
     <w:nsid w:val="FFFFFF89"/>
     <w:multiLevelType w:val="singleLevel"/>
-    <w:tmpl w:val="5D6C835A"/>
+    <w:tmpl w:val="27FC4FA2"/>
     <w:lvl w:ilvl="0">
       <w:start w:val="1"/>
       <w:numFmt w:val="bullet"/>
@@ -2858,8 +5041,10 @@
   <w:style w:type="paragraph" w:customStyle="1" w:styleId="CaptionedFigure">
     <w:name w:val="Captioned Figure"/>
     <w:basedOn w:val="Figure"/>
+    <w:rsid w:val="00E94AD1"/>
     <w:pPr>
       <w:keepNext/>
+      <w:spacing w:after="0"/>
     </w:pPr>
   </w:style>
   <w:style w:type="character" w:customStyle="1" w:styleId="CaptionChar">

</xml_diff>